<commit_message>
Adicionado Anais de Congressos no documento
</commit_message>
<xml_diff>
--- a/documents/Report 2 - Bibliografia Comentada e Diagrama de Gantt.docx
+++ b/documents/Report 2 - Bibliografia Comentada e Diagrama de Gantt.docx
@@ -1063,7 +1063,15 @@
         <w:rPr>
           <w:rFonts w:ascii="Arial" w:hAnsi="Arial"/>
         </w:rPr>
-        <w:t xml:space="preserve">como referenciar cada obra, está disposto no </w:t>
+        <w:t xml:space="preserve">como referenciar cada obra, está </w:t>
+      </w:r>
+      <w:bookmarkStart w:id="0" w:name="_GoBack"/>
+      <w:bookmarkEnd w:id="0"/>
+      <w:r>
+        <w:rPr>
+          <w:rFonts w:ascii="Arial" w:hAnsi="Arial"/>
+        </w:rPr>
+        <w:t xml:space="preserve">disposto no </w:t>
       </w:r>
       <w:r>
         <w:rPr>
@@ -1483,34 +1491,99 @@
       <w:r>
         <w:rPr>
           <w:rFonts w:ascii="Arial" w:hAnsi="Arial" w:cs="Arial"/>
-        </w:rPr>
-        <w:t xml:space="preserve">EDMINISTER, J. A. </w:t>
+          <w:lang w:val="en-US"/>
+        </w:rPr>
+        <w:t>GÉRON</w:t>
+      </w:r>
+      <w:r>
+        <w:rPr>
+          <w:rFonts w:ascii="Arial" w:hAnsi="Arial" w:cs="Arial"/>
+          <w:lang w:val="en-US"/>
+        </w:rPr>
+        <w:t xml:space="preserve">, A. </w:t>
       </w:r>
       <w:r>
         <w:rPr>
           <w:rFonts w:ascii="Arial" w:hAnsi="Arial" w:cs="Arial"/>
           <w:b/>
           <w:bCs/>
-        </w:rPr>
-        <w:t>Teoria e problemas de eletromagnetismo</w:t>
-      </w:r>
-      <w:r>
-        <w:rPr>
-          <w:rFonts w:ascii="Arial" w:hAnsi="Arial" w:cs="Arial"/>
-        </w:rPr>
-        <w:t>. 2.ed. Porto Alegre:</w:t>
-      </w:r>
-      <w:r>
-        <w:rPr>
-          <w:rFonts w:ascii="Arial" w:hAnsi="Arial" w:cs="Arial"/>
-        </w:rPr>
-        <w:t xml:space="preserve"> </w:t>
-      </w:r>
-      <w:r>
-        <w:rPr>
-          <w:rFonts w:ascii="Arial" w:hAnsi="Arial" w:cs="Arial"/>
-        </w:rPr>
-        <w:t>Bookman, 2006. 352 p.</w:t>
+          <w:lang w:val="en-US"/>
+        </w:rPr>
+        <w:t xml:space="preserve">Hands-On Machine Learning with </w:t>
+      </w:r>
+      <w:proofErr w:type="spellStart"/>
+      <w:r>
+        <w:rPr>
+          <w:rFonts w:ascii="Arial" w:hAnsi="Arial" w:cs="Arial"/>
+          <w:b/>
+          <w:bCs/>
+          <w:lang w:val="en-US"/>
+        </w:rPr>
+        <w:t>Scikit</w:t>
+      </w:r>
+      <w:proofErr w:type="spellEnd"/>
+      <w:r>
+        <w:rPr>
+          <w:rFonts w:ascii="Arial" w:hAnsi="Arial" w:cs="Arial"/>
+          <w:b/>
+          <w:bCs/>
+          <w:lang w:val="en-US"/>
+        </w:rPr>
+        <w:t xml:space="preserve"> and </w:t>
+      </w:r>
+      <w:proofErr w:type="spellStart"/>
+      <w:r>
+        <w:rPr>
+          <w:rFonts w:ascii="Arial" w:hAnsi="Arial" w:cs="Arial"/>
+          <w:b/>
+          <w:bCs/>
+          <w:lang w:val="en-US"/>
+        </w:rPr>
+        <w:t>TensorFlow</w:t>
+      </w:r>
+      <w:proofErr w:type="spellEnd"/>
+      <w:r>
+        <w:rPr>
+          <w:rFonts w:ascii="Arial" w:hAnsi="Arial" w:cs="Arial"/>
+          <w:lang w:val="en-US"/>
+        </w:rPr>
+        <w:t xml:space="preserve">. </w:t>
+      </w:r>
+      <w:r>
+        <w:rPr>
+          <w:rFonts w:ascii="Arial" w:hAnsi="Arial" w:cs="Arial"/>
+        </w:rPr>
+        <w:t>1</w:t>
+      </w:r>
+      <w:r>
+        <w:rPr>
+          <w:rFonts w:ascii="Arial" w:hAnsi="Arial" w:cs="Arial"/>
+        </w:rPr>
+        <w:t xml:space="preserve">.ed., </w:t>
+      </w:r>
+      <w:r>
+        <w:rPr>
+          <w:rFonts w:ascii="Arial" w:hAnsi="Arial" w:cs="Arial"/>
+        </w:rPr>
+        <w:t>2017</w:t>
+      </w:r>
+      <w:r>
+        <w:rPr>
+          <w:rFonts w:ascii="Arial" w:hAnsi="Arial" w:cs="Arial"/>
+        </w:rPr>
+        <w:t xml:space="preserve">. </w:t>
+      </w:r>
+      <w:r>
+        <w:rPr>
+          <w:rFonts w:ascii="Arial" w:hAnsi="Arial" w:cs="Arial"/>
+        </w:rPr>
+        <w:t>689</w:t>
+      </w:r>
+      <w:r>
+        <w:rPr>
+          <w:rFonts w:ascii="Arial" w:hAnsi="Arial" w:cs="Arial"/>
+        </w:rPr>
+        <w:t xml:space="preserve"> p.</w:t>
       </w:r>
     </w:p>
     <w:p>
@@ -1561,7 +1634,37 @@
         <w:rPr>
           <w:rFonts w:ascii="Helvetica" w:hAnsi="Helvetica" w:cs="Helvetica"/>
         </w:rPr>
-        <w:t xml:space="preserve">LOURENÇO, A. C. de et al. </w:t>
+        <w:t>HAYKIN</w:t>
+      </w:r>
+      <w:r>
+        <w:rPr>
+          <w:rFonts w:ascii="Helvetica" w:hAnsi="Helvetica" w:cs="Helvetica"/>
+        </w:rPr>
+        <w:t xml:space="preserve">, </w:t>
+      </w:r>
+      <w:r>
+        <w:rPr>
+          <w:rFonts w:ascii="Helvetica" w:hAnsi="Helvetica" w:cs="Helvetica"/>
+        </w:rPr>
+        <w:t xml:space="preserve"> S</w:t>
+      </w:r>
+      <w:r>
+        <w:rPr>
+          <w:rFonts w:ascii="Helvetica" w:hAnsi="Helvetica" w:cs="Helvetica"/>
+        </w:rPr>
+        <w:t xml:space="preserve">. </w:t>
+      </w:r>
+      <w:r>
+        <w:rPr>
+          <w:rFonts w:ascii="Helvetica" w:hAnsi="Helvetica" w:cs="Helvetica"/>
+        </w:rPr>
+        <w:t>S.</w:t>
+      </w:r>
+      <w:r>
+        <w:rPr>
+          <w:rFonts w:ascii="Helvetica" w:hAnsi="Helvetica" w:cs="Helvetica"/>
+        </w:rPr>
+        <w:t xml:space="preserve"> </w:t>
       </w:r>
       <w:r>
         <w:rPr>
@@ -1569,13 +1672,61 @@
           <w:b/>
           <w:bCs/>
         </w:rPr>
-        <w:t>Circuitos digitais</w:t>
+        <w:t>Redes Neurais Princípios e Prática</w:t>
       </w:r>
       <w:r>
         <w:rPr>
           <w:rFonts w:ascii="Helvetica" w:hAnsi="Helvetica" w:cs="Helvetica"/>
         </w:rPr>
-        <w:t>. 9.ed. São Paulo: Érica, 2007, 321 p.</w:t>
+        <w:t xml:space="preserve">. </w:t>
+      </w:r>
+      <w:r>
+        <w:rPr>
+          <w:rFonts w:ascii="Helvetica" w:hAnsi="Helvetica" w:cs="Helvetica"/>
+        </w:rPr>
+        <w:t>2</w:t>
+      </w:r>
+      <w:r>
+        <w:rPr>
+          <w:rFonts w:ascii="Helvetica" w:hAnsi="Helvetica" w:cs="Helvetica"/>
+        </w:rPr>
+        <w:t xml:space="preserve">.ed. </w:t>
+      </w:r>
+      <w:r>
+        <w:rPr>
+          <w:rFonts w:ascii="Helvetica" w:hAnsi="Helvetica" w:cs="Helvetica"/>
+        </w:rPr>
+        <w:t>Porto Alegre</w:t>
+      </w:r>
+      <w:r>
+        <w:rPr>
+          <w:rFonts w:ascii="Helvetica" w:hAnsi="Helvetica" w:cs="Helvetica"/>
+        </w:rPr>
+        <w:t xml:space="preserve">: </w:t>
+      </w:r>
+      <w:r>
+        <w:rPr>
+          <w:rFonts w:ascii="Helvetica" w:hAnsi="Helvetica" w:cs="Helvetica"/>
+        </w:rPr>
+        <w:t>Bookman</w:t>
+      </w:r>
+      <w:r>
+        <w:rPr>
+          <w:rFonts w:ascii="Helvetica" w:hAnsi="Helvetica" w:cs="Helvetica"/>
+        </w:rPr>
+        <w:t xml:space="preserve">, 2007, </w:t>
+      </w:r>
+      <w:r>
+        <w:rPr>
+          <w:rFonts w:ascii="Helvetica" w:hAnsi="Helvetica" w:cs="Helvetica"/>
+        </w:rPr>
+        <w:t>908</w:t>
+      </w:r>
+      <w:r>
+        <w:rPr>
+          <w:rFonts w:ascii="Helvetica" w:hAnsi="Helvetica" w:cs="Helvetica"/>
+        </w:rPr>
+        <w:t xml:space="preserve"> p.</w:t>
       </w:r>
     </w:p>
     <w:p>
@@ -1712,17 +1863,144 @@
     </w:p>
     <w:p>
       <w:pPr>
-        <w:rPr>
-          <w:rFonts w:ascii="Arial" w:hAnsi="Arial" w:cs="Arial"/>
-        </w:rPr>
-      </w:pPr>
-    </w:p>
-    <w:p>
-      <w:pPr>
-        <w:rPr>
-          <w:rFonts w:ascii="Arial" w:hAnsi="Arial" w:cs="Arial"/>
-        </w:rPr>
-      </w:pPr>
+        <w:ind w:left="426"/>
+        <w:rPr>
+          <w:rFonts w:ascii="Arial" w:hAnsi="Arial" w:cs="Arial"/>
+        </w:rPr>
+      </w:pPr>
+    </w:p>
+    <w:p>
+      <w:pPr>
+        <w:ind w:left="426"/>
+        <w:rPr>
+          <w:rFonts w:ascii="Arial" w:hAnsi="Arial" w:cs="Arial"/>
+        </w:rPr>
+      </w:pPr>
+    </w:p>
+    <w:p>
+      <w:pPr>
+        <w:ind w:left="426"/>
+        <w:rPr>
+          <w:rFonts w:ascii="Arial" w:hAnsi="Arial" w:cs="Arial"/>
+        </w:rPr>
+      </w:pPr>
+    </w:p>
+    <w:p>
+      <w:pPr>
+        <w:ind w:left="426"/>
+        <w:rPr>
+          <w:rFonts w:ascii="Arial" w:hAnsi="Arial" w:cs="Arial"/>
+        </w:rPr>
+      </w:pPr>
+    </w:p>
+    <w:p>
+      <w:pPr>
+        <w:ind w:left="426"/>
+        <w:rPr>
+          <w:rFonts w:ascii="Arial" w:hAnsi="Arial" w:cs="Arial"/>
+        </w:rPr>
+      </w:pPr>
+    </w:p>
+    <w:p>
+      <w:pPr>
+        <w:ind w:left="426"/>
+        <w:rPr>
+          <w:rFonts w:ascii="Arial" w:hAnsi="Arial" w:cs="Arial"/>
+        </w:rPr>
+      </w:pPr>
+    </w:p>
+    <w:p>
+      <w:pPr>
+        <w:autoSpaceDE w:val="0"/>
+        <w:autoSpaceDN w:val="0"/>
+        <w:adjustRightInd w:val="0"/>
+        <w:ind w:left="1134" w:hanging="708"/>
+        <w:jc w:val="both"/>
+        <w:rPr>
+          <w:rFonts w:ascii="Arial" w:hAnsi="Arial" w:cs="Arial"/>
+          <w:lang w:val="en-US"/>
+        </w:rPr>
+      </w:pPr>
+      <w:r>
+        <w:rPr>
+          <w:rFonts w:ascii="Arial" w:hAnsi="Arial" w:cs="Arial"/>
+          <w:lang w:val="en-US"/>
+        </w:rPr>
+        <w:t>2.2.</w:t>
+      </w:r>
+      <w:r>
+        <w:rPr>
+          <w:rFonts w:ascii="Arial" w:hAnsi="Arial" w:cs="Arial"/>
+          <w:lang w:val="en-US"/>
+        </w:rPr>
+        <w:tab/>
+      </w:r>
+      <w:r>
+        <w:rPr>
+          <w:rFonts w:ascii="Arial" w:hAnsi="Arial" w:cs="Arial"/>
+          <w:lang w:val="en-US"/>
+        </w:rPr>
+        <w:t xml:space="preserve">KAMENCAY, P.; BENCO, M.; MIZDOS, T.; RADIL, R. </w:t>
+      </w:r>
+      <w:r>
+        <w:rPr>
+          <w:rFonts w:ascii="Arial" w:hAnsi="Arial" w:cs="Arial"/>
+          <w:b/>
+          <w:bCs/>
+          <w:lang w:val="en-US"/>
+        </w:rPr>
+        <w:t>A New Method for Face Recognition Using Convolutional Neural Network</w:t>
+      </w:r>
+      <w:r>
+        <w:rPr>
+          <w:rFonts w:ascii="Arial" w:hAnsi="Arial" w:cs="Arial"/>
+          <w:lang w:val="en-US"/>
+        </w:rPr>
+        <w:t xml:space="preserve">. </w:t>
+      </w:r>
+      <w:r>
+        <w:rPr>
+          <w:rFonts w:ascii="Arial" w:hAnsi="Arial" w:cs="Arial"/>
+          <w:lang w:val="en-US"/>
+        </w:rPr>
+        <w:t>v.</w:t>
+      </w:r>
+      <w:r>
+        <w:rPr>
+          <w:rFonts w:ascii="Arial" w:hAnsi="Arial" w:cs="Arial"/>
+          <w:lang w:val="en-US"/>
+        </w:rPr>
+        <w:t xml:space="preserve"> 15, n. 4, p. 1-10</w:t>
+      </w:r>
+      <w:r>
+        <w:rPr>
+          <w:rFonts w:ascii="Arial" w:hAnsi="Arial" w:cs="Arial"/>
+          <w:lang w:val="en-US"/>
+        </w:rPr>
+        <w:t>., 2017.</w:t>
+      </w:r>
+    </w:p>
+    <w:p>
+      <w:pPr>
+        <w:rPr>
+          <w:rFonts w:ascii="Arial" w:hAnsi="Arial" w:cs="Arial"/>
+          <w:lang w:val="en-US"/>
+        </w:rPr>
+      </w:pPr>
+    </w:p>
+    <w:p>
+      <w:pPr>
+        <w:ind w:left="426"/>
+        <w:rPr>
+          <w:rFonts w:ascii="Arial" w:hAnsi="Arial" w:cs="Arial"/>
+        </w:rPr>
+      </w:pPr>
+      <w:r>
+        <w:rPr>
+          <w:rFonts w:ascii="Arial" w:hAnsi="Arial" w:cs="Arial"/>
+        </w:rPr>
+        <w:t>Comentário:</w:t>
+      </w:r>
     </w:p>
     <w:p>
       <w:pPr>
@@ -1792,6 +2070,7 @@
         <w:autoSpaceDN w:val="0"/>
         <w:adjustRightInd w:val="0"/>
         <w:ind w:left="1134" w:hanging="708"/>
+        <w:jc w:val="both"/>
         <w:rPr>
           <w:rFonts w:ascii="Helvetica" w:hAnsi="Helvetica" w:cs="Helvetica"/>
         </w:rPr>
@@ -1799,20 +2078,108 @@
       <w:r>
         <w:rPr>
           <w:rFonts w:ascii="Arial" w:hAnsi="Arial" w:cs="Arial"/>
+          <w:lang w:val="en-US"/>
         </w:rPr>
         <w:t>3.1.</w:t>
       </w:r>
       <w:r>
         <w:rPr>
           <w:rFonts w:ascii="Arial" w:hAnsi="Arial" w:cs="Arial"/>
+          <w:lang w:val="en-US"/>
         </w:rPr>
         <w:tab/>
       </w:r>
       <w:r>
         <w:rPr>
+          <w:rFonts w:ascii="Arial" w:hAnsi="Arial" w:cs="Arial"/>
+          <w:lang w:val="en-US"/>
+        </w:rPr>
+        <w:t>RIHANI, V.; BHANDARI, A.; SINGH, C. P</w:t>
+      </w:r>
+      <w:r>
+        <w:rPr>
+          <w:rFonts w:ascii="Arial" w:hAnsi="Arial" w:cs="Arial"/>
+          <w:lang w:val="en-US"/>
+        </w:rPr>
+        <w:t>.</w:t>
+      </w:r>
+      <w:r>
+        <w:rPr>
+          <w:rFonts w:ascii="Arial" w:hAnsi="Arial" w:cs="Arial"/>
+          <w:lang w:val="en-US"/>
+        </w:rPr>
+        <w:t xml:space="preserve">. </w:t>
+      </w:r>
+      <w:r>
+        <w:rPr>
           <w:rFonts w:ascii="Helvetica" w:hAnsi="Helvetica" w:cs="Helvetica"/>
-        </w:rPr>
-        <w:t xml:space="preserve">CONGRESSO BRASILEIRO DE ENGENHARIA DE EPSCA, 4. 1986, Curitiba, PR., </w:t>
+          <w:lang w:val="en-US"/>
+        </w:rPr>
+        <w:t xml:space="preserve">Face Recognition Using Convolution Filters and Neural Networks. </w:t>
+      </w:r>
+      <w:r>
+        <w:rPr>
+          <w:rFonts w:ascii="Helvetica" w:hAnsi="Helvetica" w:cs="Helvetica"/>
+          <w:lang w:val="en-US"/>
+        </w:rPr>
+        <w:t>In: INTERNATIONAL CONFERENCE ON ARTIFICIAL INTELLIGENCE</w:t>
+      </w:r>
+      <w:r>
+        <w:rPr>
+          <w:rFonts w:ascii="Helvetica" w:hAnsi="Helvetica" w:cs="Helvetica"/>
+          <w:lang w:val="en-US"/>
+        </w:rPr>
+        <w:t xml:space="preserve">, </w:t>
+      </w:r>
+      <w:r>
+        <w:rPr>
+          <w:rFonts w:ascii="Helvetica" w:hAnsi="Helvetica" w:cs="Helvetica"/>
+          <w:lang w:val="en-US"/>
+        </w:rPr>
+        <w:t>1</w:t>
+      </w:r>
+      <w:r>
+        <w:rPr>
+          <w:rFonts w:ascii="Helvetica" w:hAnsi="Helvetica" w:cs="Helvetica"/>
+          <w:lang w:val="en-US"/>
+        </w:rPr>
+        <w:t xml:space="preserve">. </w:t>
+      </w:r>
+      <w:r>
+        <w:rPr>
+          <w:rFonts w:ascii="Helvetica" w:hAnsi="Helvetica" w:cs="Helvetica"/>
+        </w:rPr>
+        <w:t>2006</w:t>
+      </w:r>
+      <w:r>
+        <w:rPr>
+          <w:rFonts w:ascii="Helvetica" w:hAnsi="Helvetica" w:cs="Helvetica"/>
+        </w:rPr>
+        <w:t xml:space="preserve">, </w:t>
+      </w:r>
+      <w:r>
+        <w:rPr>
+          <w:rFonts w:ascii="Helvetica" w:hAnsi="Helvetica" w:cs="Helvetica"/>
+        </w:rPr>
+        <w:t>Las Vegas</w:t>
+      </w:r>
+      <w:r>
+        <w:rPr>
+          <w:rFonts w:ascii="Helvetica" w:hAnsi="Helvetica" w:cs="Helvetica"/>
+        </w:rPr>
+        <w:t>,</w:t>
+      </w:r>
+      <w:r>
+        <w:rPr>
+          <w:rFonts w:ascii="Helvetica" w:hAnsi="Helvetica" w:cs="Helvetica"/>
+        </w:rPr>
+        <w:t xml:space="preserve"> USA.</w:t>
+      </w:r>
+      <w:r>
+        <w:rPr>
+          <w:rFonts w:ascii="Helvetica" w:hAnsi="Helvetica" w:cs="Helvetica"/>
+        </w:rPr>
+        <w:t xml:space="preserve"> </w:t>
       </w:r>
       <w:r>
         <w:rPr>
@@ -1820,27 +2187,77 @@
           <w:b/>
           <w:bCs/>
         </w:rPr>
-        <w:t xml:space="preserve">Anais. </w:t>
+        <w:t>Anais</w:t>
+      </w:r>
+      <w:r>
+        <w:rPr>
+          <w:rFonts w:ascii="Helvetica-Bold" w:hAnsi="Helvetica-Bold" w:cs="Helvetica-Bold"/>
+          <w:b/>
+          <w:bCs/>
+        </w:rPr>
+        <w:t xml:space="preserve">. </w:t>
       </w:r>
       <w:r>
         <w:rPr>
           <w:rFonts w:ascii="Helvetica" w:hAnsi="Helvetica" w:cs="Helvetica"/>
         </w:rPr>
-        <w:t>Curitiba, PR; UFPR, 1986.</w:t>
-      </w:r>
-      <w:bookmarkStart w:id="0" w:name="_GoBack"/>
-      <w:bookmarkEnd w:id="0"/>
-    </w:p>
-    <w:p>
-      <w:pPr>
+        <w:t>Las Vegas</w:t>
+      </w:r>
+      <w:r>
         <w:rPr>
           <w:rFonts w:ascii="Helvetica" w:hAnsi="Helvetica" w:cs="Helvetica"/>
         </w:rPr>
+        <w:t xml:space="preserve">, </w:t>
+      </w:r>
+      <w:r>
+        <w:rPr>
+          <w:rFonts w:ascii="Helvetica" w:hAnsi="Helvetica" w:cs="Helvetica"/>
+        </w:rPr>
+        <w:t>USA</w:t>
+      </w:r>
+      <w:r>
+        <w:rPr>
+          <w:rFonts w:ascii="Helvetica" w:hAnsi="Helvetica" w:cs="Helvetica"/>
+        </w:rPr>
+        <w:t xml:space="preserve">; </w:t>
+      </w:r>
+      <w:r>
+        <w:rPr>
+          <w:rFonts w:ascii="Helvetica" w:hAnsi="Helvetica" w:cs="Helvetica"/>
+        </w:rPr>
+        <w:t>ICAI</w:t>
+      </w:r>
+      <w:r>
+        <w:rPr>
+          <w:rFonts w:ascii="Helvetica" w:hAnsi="Helvetica" w:cs="Helvetica"/>
+        </w:rPr>
+        <w:t xml:space="preserve">, </w:t>
+      </w:r>
+      <w:r>
+        <w:rPr>
+          <w:rFonts w:ascii="Helvetica" w:hAnsi="Helvetica" w:cs="Helvetica"/>
+        </w:rPr>
+        <w:t>2006</w:t>
+      </w:r>
+      <w:r>
+        <w:rPr>
+          <w:rFonts w:ascii="Helvetica" w:hAnsi="Helvetica" w:cs="Helvetica"/>
+        </w:rPr>
+        <w:t>.</w:t>
+      </w:r>
+    </w:p>
+    <w:p>
+      <w:pPr>
+        <w:jc w:val="both"/>
+        <w:rPr>
+          <w:rFonts w:ascii="Helvetica" w:hAnsi="Helvetica" w:cs="Helvetica"/>
+        </w:rPr>
       </w:pPr>
     </w:p>
     <w:p>
       <w:pPr>
         <w:ind w:left="426"/>
+        <w:jc w:val="both"/>
         <w:rPr>
           <w:rFonts w:ascii="Helvetica" w:hAnsi="Helvetica" w:cs="Helvetica"/>
         </w:rPr>
@@ -1851,13 +2268,196 @@
         </w:rPr>
         <w:t>Comentário:</w:t>
       </w:r>
-    </w:p>
-    <w:p>
-      <w:pPr>
+      <w:r>
         <w:rPr>
           <w:rFonts w:ascii="Helvetica" w:hAnsi="Helvetica" w:cs="Helvetica"/>
         </w:rPr>
-      </w:pPr>
+        <w:t xml:space="preserve"> </w:t>
+      </w:r>
+      <w:r>
+        <w:rPr>
+          <w:rFonts w:ascii="Helvetica" w:hAnsi="Helvetica" w:cs="Helvetica"/>
+        </w:rPr>
+        <w:t xml:space="preserve">Esse artigo apresentado leva consigo uma aplicação de redes neurais e filtros convolucionais para o reconhecimento facial. Todo o estudo foi baseado na criação de um modelo com multicamadas seguido de uma implementação de “backpropagation”. Para o reconhecimento, foram feitos algumas </w:t>
+      </w:r>
+      <w:r>
+        <w:rPr>
+          <w:rFonts w:ascii="Helvetica" w:hAnsi="Helvetica" w:cs="Helvetica"/>
+        </w:rPr>
+        <w:t>alterações nas imagens como por exemplo: Escalas de cinza, ajustes lineares e equalização de histograma. A utilização das definições do algoritmo utilizado e os ajustes nas imagens realizados, será de grande proveito para o trabalho a ser desenvolvido.</w:t>
+      </w:r>
+    </w:p>
+    <w:p>
+      <w:pPr>
+        <w:ind w:left="426"/>
+        <w:jc w:val="both"/>
+        <w:rPr>
+          <w:rFonts w:ascii="Helvetica" w:hAnsi="Helvetica" w:cs="Helvetica"/>
+        </w:rPr>
+      </w:pPr>
+    </w:p>
+    <w:p>
+      <w:pPr>
+        <w:tabs>
+          <w:tab w:val="left" w:pos="1170"/>
+        </w:tabs>
+        <w:ind w:left="1170" w:hanging="810"/>
+        <w:jc w:val="both"/>
+        <w:rPr>
+          <w:rFonts w:ascii="Arial" w:hAnsi="Arial" w:cs="Arial"/>
+        </w:rPr>
+      </w:pPr>
+      <w:r>
+        <w:rPr>
+          <w:rFonts w:ascii="Arial" w:hAnsi="Arial" w:cs="Arial"/>
+        </w:rPr>
+        <w:t>3.2.</w:t>
+      </w:r>
+      <w:r>
+        <w:rPr>
+          <w:rFonts w:ascii="Arial" w:hAnsi="Arial" w:cs="Arial"/>
+        </w:rPr>
+        <w:tab/>
+      </w:r>
+      <w:r>
+        <w:rPr>
+          <w:rFonts w:ascii="Arial" w:hAnsi="Arial" w:cs="Arial"/>
+        </w:rPr>
+        <w:t>XIA, X.; XU, C.; NAN B.</w:t>
+      </w:r>
+      <w:r>
+        <w:rPr>
+          <w:rFonts w:ascii="Arial" w:hAnsi="Arial" w:cs="Arial"/>
+        </w:rPr>
+        <w:t xml:space="preserve">. </w:t>
+      </w:r>
+      <w:r>
+        <w:rPr>
+          <w:rFonts w:ascii="Arial" w:hAnsi="Arial" w:cs="Arial"/>
+          <w:lang w:val="en-US"/>
+        </w:rPr>
+        <w:t xml:space="preserve">Facial Expression Recognition Based on </w:t>
+      </w:r>
+      <w:proofErr w:type="spellStart"/>
+      <w:r>
+        <w:rPr>
+          <w:rFonts w:ascii="Arial" w:hAnsi="Arial" w:cs="Arial"/>
+          <w:lang w:val="en-US"/>
+        </w:rPr>
+        <w:t>TensorFlow</w:t>
+      </w:r>
+      <w:proofErr w:type="spellEnd"/>
+      <w:r>
+        <w:rPr>
+          <w:rFonts w:ascii="Arial" w:hAnsi="Arial" w:cs="Arial"/>
+          <w:lang w:val="en-US"/>
+        </w:rPr>
+        <w:t xml:space="preserve"> Platform. </w:t>
+      </w:r>
+      <w:r>
+        <w:rPr>
+          <w:rFonts w:ascii="Arial" w:hAnsi="Arial" w:cs="Arial"/>
+        </w:rPr>
+        <w:t xml:space="preserve">In: INTERNATIONAL CONFERENCE ON INFORMATION TECNOLOGY AND APPLICATIONS, 12. 2017, </w:t>
+      </w:r>
+      <w:r>
+        <w:rPr>
+          <w:rFonts w:ascii="Arial" w:hAnsi="Arial" w:cs="Arial"/>
+        </w:rPr>
+        <w:t xml:space="preserve">Guangzhou, CN. </w:t>
+      </w:r>
+      <w:r>
+        <w:rPr>
+          <w:rFonts w:ascii="Arial" w:hAnsi="Arial" w:cs="Arial"/>
+          <w:b/>
+        </w:rPr>
+        <w:t>Anais</w:t>
+      </w:r>
+      <w:r>
+        <w:rPr>
+          <w:rFonts w:ascii="Arial" w:hAnsi="Arial" w:cs="Arial"/>
+          <w:b/>
+        </w:rPr>
+        <w:t xml:space="preserve">. </w:t>
+      </w:r>
+      <w:r>
+        <w:rPr>
+          <w:rFonts w:ascii="Arial" w:hAnsi="Arial" w:cs="Arial"/>
+        </w:rPr>
+        <w:t>Guangzhou, CN; ITA, 2017.</w:t>
+      </w:r>
+    </w:p>
+    <w:p>
+      <w:pPr>
+        <w:tabs>
+          <w:tab w:val="left" w:pos="1170"/>
+        </w:tabs>
+        <w:ind w:left="360"/>
+        <w:jc w:val="both"/>
+        <w:rPr>
+          <w:rFonts w:ascii="Arial" w:hAnsi="Arial" w:cs="Arial"/>
+        </w:rPr>
+      </w:pPr>
+    </w:p>
+    <w:p>
+      <w:pPr>
+        <w:tabs>
+          <w:tab w:val="left" w:pos="1170"/>
+        </w:tabs>
+        <w:ind w:left="360"/>
+        <w:jc w:val="both"/>
+        <w:rPr>
+          <w:rFonts w:ascii="Helvetica" w:hAnsi="Helvetica" w:cs="Helvetica"/>
+        </w:rPr>
+      </w:pPr>
+      <w:r>
+        <w:rPr>
+          <w:rFonts w:ascii="Arial" w:hAnsi="Arial" w:cs="Arial"/>
+        </w:rPr>
+        <w:t xml:space="preserve">Comentário: </w:t>
+      </w:r>
+      <w:r>
+        <w:rPr>
+          <w:rFonts w:ascii="Helvetica" w:hAnsi="Helvetica" w:cs="Helvetica"/>
+        </w:rPr>
+        <w:t xml:space="preserve">Com esse artigo, pode-se utilizar como base várias tecnologias empregadas, como por exemplo o TensorFlow, onde será utilizado modelos de expressões faciais em que é disponibilizado na ferramenta. Além disso, </w:t>
+      </w:r>
+      <w:r>
+        <w:rPr>
+          <w:rFonts w:ascii="Helvetica" w:hAnsi="Helvetica" w:cs="Helvetica"/>
+        </w:rPr>
+        <w:t xml:space="preserve">será utilizado o TensorFlow, pois </w:t>
+      </w:r>
+      <w:r>
+        <w:rPr>
+          <w:rFonts w:ascii="Helvetica" w:hAnsi="Helvetica" w:cs="Helvetica"/>
+        </w:rPr>
+        <w:t>o artigo demonstra que a utilização dessa tecnologia comparado a o</w:t>
+      </w:r>
+      <w:r>
+        <w:rPr>
+          <w:rFonts w:ascii="Helvetica" w:hAnsi="Helvetica" w:cs="Helvetica"/>
+        </w:rPr>
+        <w:t xml:space="preserve">utros modelos de redes neurais </w:t>
+      </w:r>
+      <w:r>
+        <w:rPr>
+          <w:rFonts w:ascii="Helvetica" w:hAnsi="Helvetica" w:cs="Helvetica"/>
+        </w:rPr>
+        <w:t>demanda menos tempo de processamento</w:t>
+      </w:r>
+      <w:r>
+        <w:rPr>
+          <w:rFonts w:ascii="Helvetica" w:hAnsi="Helvetica" w:cs="Helvetica"/>
+        </w:rPr>
+        <w:t xml:space="preserve"> e por isso foi empregada</w:t>
+      </w:r>
+      <w:r>
+        <w:rPr>
+          <w:rFonts w:ascii="Helvetica" w:hAnsi="Helvetica" w:cs="Helvetica"/>
+        </w:rPr>
+        <w:t>.</w:t>
+      </w:r>
     </w:p>
     <w:p>
       <w:pPr>
@@ -1904,12 +2504,14 @@
       <w:r>
         <w:rPr>
           <w:rFonts w:ascii="Arial" w:hAnsi="Arial" w:cs="Arial"/>
+          <w:lang w:val="en-US"/>
         </w:rPr>
         <w:t>4.1.</w:t>
       </w:r>
       <w:r>
         <w:rPr>
           <w:rFonts w:ascii="Arial" w:hAnsi="Arial" w:cs="Arial"/>
+          <w:lang w:val="en-US"/>
         </w:rPr>
         <w:tab/>
       </w:r>
@@ -1917,53 +2519,230 @@
         <w:rPr>
           <w:rFonts w:ascii="Arial" w:hAnsi="Arial" w:cs="Arial"/>
         </w:rPr>
-        <w:t xml:space="preserve">NERY, R. M. </w:t>
+        <w:t>.</w:t>
+      </w:r>
+    </w:p>
+    <w:p>
+      <w:pPr>
+        <w:rPr>
+          <w:rFonts w:ascii="Arial" w:hAnsi="Arial" w:cs="Arial"/>
+        </w:rPr>
+      </w:pPr>
+    </w:p>
+    <w:p>
+      <w:pPr>
+        <w:ind w:left="426"/>
+        <w:rPr>
+          <w:rFonts w:ascii="Arial" w:hAnsi="Arial" w:cs="Arial"/>
+        </w:rPr>
+      </w:pPr>
+      <w:r>
+        <w:rPr>
+          <w:rFonts w:ascii="Arial" w:hAnsi="Arial" w:cs="Arial"/>
+        </w:rPr>
+        <w:t>Comentário:</w:t>
+      </w:r>
+      <w:r>
+        <w:rPr>
+          <w:rFonts w:ascii="Arial" w:hAnsi="Arial" w:cs="Arial"/>
+        </w:rPr>
+        <w:t xml:space="preserve"> </w:t>
+      </w:r>
+    </w:p>
+    <w:p>
+      <w:pPr>
+        <w:ind w:left="426"/>
+        <w:rPr>
+          <w:rFonts w:ascii="Arial" w:hAnsi="Arial" w:cs="Arial"/>
+        </w:rPr>
+      </w:pPr>
+    </w:p>
+    <w:p>
+      <w:pPr>
+        <w:ind w:left="426"/>
+        <w:rPr>
+          <w:rFonts w:ascii="Arial" w:hAnsi="Arial" w:cs="Arial"/>
+        </w:rPr>
+      </w:pPr>
+    </w:p>
+    <w:p>
+      <w:pPr>
+        <w:ind w:left="426"/>
+        <w:rPr>
+          <w:rFonts w:ascii="Arial" w:hAnsi="Arial" w:cs="Arial"/>
+        </w:rPr>
+      </w:pPr>
+    </w:p>
+    <w:p>
+      <w:pPr>
+        <w:ind w:left="426"/>
+        <w:rPr>
+          <w:rFonts w:ascii="Arial" w:hAnsi="Arial" w:cs="Arial"/>
+        </w:rPr>
+      </w:pPr>
+    </w:p>
+    <w:p>
+      <w:pPr>
+        <w:ind w:left="426"/>
+        <w:rPr>
+          <w:rFonts w:ascii="Arial" w:hAnsi="Arial" w:cs="Arial"/>
+        </w:rPr>
+      </w:pPr>
+    </w:p>
+    <w:p>
+      <w:pPr>
+        <w:ind w:left="426"/>
+        <w:rPr>
+          <w:rFonts w:ascii="Arial" w:hAnsi="Arial" w:cs="Arial"/>
+        </w:rPr>
+      </w:pPr>
+    </w:p>
+    <w:p>
+      <w:pPr>
+        <w:tabs>
+          <w:tab w:val="left" w:pos="1170"/>
+        </w:tabs>
+        <w:ind w:left="426"/>
+        <w:jc w:val="both"/>
+        <w:rPr>
+          <w:rFonts w:ascii="Arial" w:hAnsi="Arial" w:cs="Arial"/>
+        </w:rPr>
+      </w:pPr>
+      <w:r>
+        <w:rPr>
+          <w:rFonts w:ascii="Arial" w:hAnsi="Arial" w:cs="Arial"/>
+        </w:rPr>
+        <w:t>4.2.</w:t>
+      </w:r>
+      <w:r>
+        <w:rPr>
+          <w:rFonts w:ascii="Arial" w:hAnsi="Arial" w:cs="Arial"/>
+        </w:rPr>
+        <w:tab/>
+      </w:r>
+      <w:r>
+        <w:rPr>
+          <w:rFonts w:ascii="Arial" w:hAnsi="Arial" w:cs="Arial"/>
+        </w:rPr>
+        <w:t>BRAGA, L</w:t>
+      </w:r>
+      <w:r>
+        <w:rPr>
+          <w:rFonts w:ascii="Arial" w:hAnsi="Arial" w:cs="Arial"/>
+        </w:rPr>
+        <w:t>.</w:t>
+      </w:r>
+      <w:r>
+        <w:rPr>
+          <w:rFonts w:ascii="Arial" w:hAnsi="Arial" w:cs="Arial"/>
+        </w:rPr>
+        <w:t xml:space="preserve"> F</w:t>
+      </w:r>
+      <w:r>
+        <w:rPr>
+          <w:rFonts w:ascii="Arial" w:hAnsi="Arial" w:cs="Arial"/>
+        </w:rPr>
+        <w:t xml:space="preserve">. </w:t>
+      </w:r>
+      <w:r>
+        <w:rPr>
+          <w:rFonts w:ascii="Arial" w:hAnsi="Arial" w:cs="Arial"/>
+        </w:rPr>
+        <w:t>Z</w:t>
+      </w:r>
+      <w:r>
+        <w:rPr>
+          <w:rFonts w:ascii="Arial" w:hAnsi="Arial" w:cs="Arial"/>
+        </w:rPr>
+        <w:t>.</w:t>
+      </w:r>
+      <w:r>
+        <w:rPr>
+          <w:rFonts w:ascii="Arial" w:hAnsi="Arial" w:cs="Arial"/>
+        </w:rPr>
+        <w:t xml:space="preserve">. </w:t>
       </w:r>
       <w:r>
         <w:rPr>
           <w:rFonts w:ascii="Arial" w:hAnsi="Arial" w:cs="Arial"/>
           <w:b/>
-          <w:bCs/>
-        </w:rPr>
-        <w:t>Questões sobre questões de leitura</w:t>
-      </w:r>
-      <w:r>
-        <w:rPr>
-          <w:rFonts w:ascii="Arial" w:hAnsi="Arial" w:cs="Arial"/>
-        </w:rPr>
-        <w:t>. 2001. 2 v. 326 f. Tese</w:t>
-      </w:r>
-      <w:r>
-        <w:rPr>
-          <w:rFonts w:ascii="Arial" w:hAnsi="Arial" w:cs="Arial"/>
-        </w:rPr>
-        <w:t xml:space="preserve"> </w:t>
-      </w:r>
-      <w:r>
-        <w:rPr>
-          <w:rFonts w:ascii="Arial" w:hAnsi="Arial" w:cs="Arial"/>
-        </w:rPr>
-        <w:t>(Doutorado em Lingüística) – Instituto de Estudos da Linguagem, Universidade</w:t>
-      </w:r>
-      <w:r>
-        <w:rPr>
-          <w:rFonts w:ascii="Arial" w:hAnsi="Arial" w:cs="Arial"/>
-        </w:rPr>
-        <w:t xml:space="preserve"> </w:t>
-      </w:r>
-      <w:r>
-        <w:rPr>
-          <w:rFonts w:ascii="Arial" w:hAnsi="Arial" w:cs="Arial"/>
-        </w:rPr>
-        <w:t>Estadual de Campinas, Campinas, 2002.</w:t>
-      </w:r>
-    </w:p>
-    <w:p>
-      <w:pPr>
-        <w:rPr>
-          <w:rFonts w:ascii="Arial" w:hAnsi="Arial" w:cs="Arial"/>
-        </w:rPr>
-      </w:pPr>
+        </w:rPr>
+        <w:t>Sistema de reconhecimento facial</w:t>
+      </w:r>
+      <w:r>
+        <w:rPr>
+          <w:rFonts w:ascii="Arial" w:hAnsi="Arial" w:cs="Arial"/>
+        </w:rPr>
+        <w:t xml:space="preserve">. 2013. </w:t>
+      </w:r>
+      <w:r>
+        <w:rPr>
+          <w:rFonts w:ascii="Arial" w:hAnsi="Arial" w:cs="Arial"/>
+        </w:rPr>
+        <w:t xml:space="preserve">84 f. </w:t>
+      </w:r>
+      <w:r>
+        <w:rPr>
+          <w:rFonts w:ascii="Arial" w:hAnsi="Arial" w:cs="Arial"/>
+        </w:rPr>
+        <w:t>Trabalho de</w:t>
+      </w:r>
+    </w:p>
+    <w:p>
+      <w:pPr>
+        <w:tabs>
+          <w:tab w:val="left" w:pos="900"/>
+          <w:tab w:val="left" w:pos="1170"/>
+        </w:tabs>
+        <w:ind w:left="1170"/>
+        <w:jc w:val="both"/>
+        <w:rPr>
+          <w:rFonts w:ascii="Arial" w:hAnsi="Arial" w:cs="Arial"/>
+        </w:rPr>
+      </w:pPr>
+      <w:r>
+        <w:rPr>
+          <w:rFonts w:ascii="Arial" w:hAnsi="Arial" w:cs="Arial"/>
+        </w:rPr>
+        <w:t>Conclusão de Curso (Gr</w:t>
+      </w:r>
+      <w:r>
+        <w:rPr>
+          <w:rFonts w:ascii="Arial" w:hAnsi="Arial" w:cs="Arial"/>
+        </w:rPr>
+        <w:t xml:space="preserve">aduação em Engenharia Elétrica) – Escola </w:t>
+      </w:r>
+      <w:r>
+        <w:rPr>
+          <w:rFonts w:ascii="Arial" w:hAnsi="Arial" w:cs="Arial"/>
+        </w:rPr>
+        <w:t>de Engenharia de</w:t>
+      </w:r>
+      <w:r>
+        <w:rPr>
+          <w:rFonts w:ascii="Arial" w:hAnsi="Arial" w:cs="Arial"/>
+        </w:rPr>
+        <w:t xml:space="preserve"> São Carlos, U</w:t>
+      </w:r>
+      <w:r>
+        <w:rPr>
+          <w:rFonts w:ascii="Arial" w:hAnsi="Arial" w:cs="Arial"/>
+        </w:rPr>
+        <w:t>niversidade de São Paulo, São Carlos, SP. 2013.</w:t>
+      </w:r>
+    </w:p>
+    <w:p>
+      <w:pPr>
+        <w:rPr>
+          <w:rFonts w:ascii="Arial" w:hAnsi="Arial" w:cs="Arial"/>
+        </w:rPr>
+      </w:pPr>
+      <w:r>
+        <w:rPr>
+          <w:rFonts w:ascii="Arial" w:hAnsi="Arial" w:cs="Arial"/>
+        </w:rPr>
+        <w:tab/>
+      </w:r>
     </w:p>
     <w:p>
       <w:pPr>
@@ -1976,18 +2755,12 @@
         <w:rPr>
           <w:rFonts w:ascii="Arial" w:hAnsi="Arial" w:cs="Arial"/>
         </w:rPr>
-        <w:t>Comentário:</w:t>
-      </w:r>
-    </w:p>
-    <w:p>
-      <w:pPr>
-        <w:rPr>
-          <w:rFonts w:ascii="Arial" w:hAnsi="Arial" w:cs="Arial"/>
-        </w:rPr>
-      </w:pPr>
-    </w:p>
-    <w:p>
-      <w:pPr>
+        <w:t xml:space="preserve"> Comentário:</w:t>
+      </w:r>
+    </w:p>
+    <w:p>
+      <w:pPr>
+        <w:ind w:left="426"/>
         <w:rPr>
           <w:rFonts w:ascii="Arial" w:hAnsi="Arial" w:cs="Arial"/>
         </w:rPr>
@@ -2323,7 +3096,7 @@
                   </a:prstGeom>
                   <a:extLst>
                     <a:ext uri="{FAA26D3D-D897-4be2-8F04-BA451C77F1D7}">
-                      <ma14:placeholderFlag xmlns:cx="http://schemas.microsoft.com/office/drawing/2014/chartex" xmlns:cx1="http://schemas.microsoft.com/office/drawing/2015/9/8/chartex" xmlns:cx2="http://schemas.microsoft.com/office/drawing/2015/10/21/chartex" xmlns:cx3="http://schemas.microsoft.com/office/drawing/2016/5/9/chartex" xmlns:cx4="http://schemas.microsoft.com/office/drawing/2016/5/10/chartex" xmlns:cx5="http://schemas.microsoft.com/office/drawing/2016/5/11/chartex" xmlns:w15="http://schemas.microsoft.com/office/word/2012/wordml" xmlns:w16se="http://schemas.microsoft.com/office/word/2015/wordml/symex" xmlns="" xmlns:mo="http://schemas.microsoft.com/office/mac/office/2008/main" xmlns:mv="urn:schemas-microsoft-com:mac:vml" xmlns:o="urn:schemas-microsoft-com:office:office" xmlns:v="urn:schemas-microsoft-com:vml" xmlns:w10="urn:schemas-microsoft-com:office:word" xmlns:w="http://schemas.openxmlformats.org/wordprocessingml/2006/main" xmlns:ma14="http://schemas.microsoft.com/office/mac/drawingml/2011/main" xmlns:ve="http://schemas.openxmlformats.org/markup-compatibility/2006"/>
+                      <ma14:placeholderFlag xmlns:ve="http://schemas.openxmlformats.org/markup-compatibility/2006" xmlns:ma14="http://schemas.microsoft.com/office/mac/drawingml/2011/main" xmlns:w="http://schemas.openxmlformats.org/wordprocessingml/2006/main" xmlns:w10="urn:schemas-microsoft-com:office:word" xmlns:v="urn:schemas-microsoft-com:vml" xmlns:o="urn:schemas-microsoft-com:office:office" xmlns:mv="urn:schemas-microsoft-com:mac:vml" xmlns:mo="http://schemas.microsoft.com/office/mac/office/2008/main" xmlns="" xmlns:w16se="http://schemas.microsoft.com/office/word/2015/wordml/symex" xmlns:w15="http://schemas.microsoft.com/office/word/2012/wordml" xmlns:cx5="http://schemas.microsoft.com/office/drawing/2016/5/11/chartex" xmlns:cx4="http://schemas.microsoft.com/office/drawing/2016/5/10/chartex" xmlns:cx3="http://schemas.microsoft.com/office/drawing/2016/5/9/chartex" xmlns:cx2="http://schemas.microsoft.com/office/drawing/2015/10/21/chartex" xmlns:cx1="http://schemas.microsoft.com/office/drawing/2015/9/8/chartex" xmlns:cx="http://schemas.microsoft.com/office/drawing/2014/chartex"/>
                     </a:ext>
                   </a:extLst>
                 </pic:spPr>
@@ -8426,7 +9199,7 @@
 </file>
 
 <file path=customXml/itemProps1.xml><?xml version="1.0" encoding="utf-8"?>
-<ds:datastoreItem xmlns:ds="http://schemas.openxmlformats.org/officeDocument/2006/customXml" ds:itemID="{678801A9-6F1E-427B-867E-7740309CCAA5}">
+<ds:datastoreItem xmlns:ds="http://schemas.openxmlformats.org/officeDocument/2006/customXml" ds:itemID="{CF03BB7F-8321-47EA-8ACD-6BF489C12FA4}">
   <ds:schemaRefs>
     <ds:schemaRef ds:uri="http://schemas.openxmlformats.org/officeDocument/2006/bibliography"/>
   </ds:schemaRefs>

</xml_diff>

<commit_message>
Documentação - Report 2 + Diagrama de Gantt Atualizado
</commit_message>
<xml_diff>
--- a/documents/Report 2 - Bibliografia Comentada e Diagrama de Gantt.docx
+++ b/documents/Report 2 - Bibliografia Comentada e Diagrama de Gantt.docx
@@ -893,557 +893,26 @@
           <w:szCs w:val="32"/>
         </w:rPr>
       </w:pPr>
-    </w:p>
-    <w:p>
-      <w:pPr>
-        <w:jc w:val="center"/>
+      <w:r>
         <w:rPr>
           <w:rFonts w:ascii="Arial" w:hAnsi="Arial"/>
           <w:b/>
           <w:sz w:val="32"/>
           <w:szCs w:val="32"/>
         </w:rPr>
-      </w:pPr>
-      <w:r>
+        <w:t>Parte 2</w:t>
+      </w:r>
+    </w:p>
+    <w:p>
+      <w:pPr>
         <w:rPr>
           <w:rFonts w:ascii="Arial" w:hAnsi="Arial"/>
           <w:b/>
-          <w:sz w:val="32"/>
-          <w:szCs w:val="32"/>
-        </w:rPr>
-        <w:t>Parte 2</w:t>
-      </w:r>
-    </w:p>
-    <w:p>
-      <w:pPr>
-        <w:rPr>
-          <w:rFonts w:ascii="Arial" w:hAnsi="Arial"/>
-          <w:b/>
-        </w:rPr>
-      </w:pPr>
-    </w:p>
-    <w:p>
-      <w:pPr>
-        <w:spacing w:line="360" w:lineRule="auto"/>
-        <w:jc w:val="both"/>
-        <w:rPr>
-          <w:rFonts w:ascii="Arial" w:hAnsi="Arial"/>
-        </w:rPr>
-      </w:pPr>
-      <w:r>
-        <w:rPr>
-          <w:rFonts w:ascii="Arial" w:hAnsi="Arial"/>
-        </w:rPr>
-        <w:t xml:space="preserve">Uma pesquisa bibliografia deve ser a base do conteúdo de um trabalho seja este acadêmico ou não. É fundamental buscar informações em </w:t>
-      </w:r>
-      <w:r>
-        <w:rPr>
-          <w:rFonts w:ascii="Arial" w:hAnsi="Arial"/>
-          <w:b/>
-        </w:rPr>
-        <w:t>fontes confiáveis</w:t>
-      </w:r>
-      <w:r>
-        <w:rPr>
-          <w:rFonts w:ascii="Arial" w:hAnsi="Arial"/>
-        </w:rPr>
-        <w:t>, portanto estas devem ser comprovadas</w:t>
-      </w:r>
-      <w:r>
-        <w:rPr>
-          <w:rFonts w:ascii="Arial" w:hAnsi="Arial"/>
-        </w:rPr>
-        <w:t>. Comentar uma bibliografia significa descrever qual o conteúdo abordado p</w:t>
-      </w:r>
-      <w:r>
-        <w:rPr>
-          <w:rFonts w:ascii="Arial" w:hAnsi="Arial"/>
-        </w:rPr>
-        <w:t>ela mesma</w:t>
-      </w:r>
-      <w:r>
-        <w:rPr>
-          <w:rFonts w:ascii="Arial" w:hAnsi="Arial"/>
-        </w:rPr>
-        <w:t xml:space="preserve">, descrevendo como </w:t>
-      </w:r>
-      <w:r>
-        <w:rPr>
-          <w:rFonts w:ascii="Arial" w:hAnsi="Arial"/>
-        </w:rPr>
-        <w:t xml:space="preserve">ela </w:t>
-      </w:r>
-      <w:r>
-        <w:rPr>
-          <w:rFonts w:ascii="Arial" w:hAnsi="Arial"/>
-        </w:rPr>
-        <w:t xml:space="preserve">pode ser utilizada </w:t>
-      </w:r>
-      <w:r>
-        <w:rPr>
-          <w:rFonts w:ascii="Arial" w:hAnsi="Arial"/>
-        </w:rPr>
-        <w:t>n</w:t>
-      </w:r>
-      <w:r>
-        <w:rPr>
-          <w:rFonts w:ascii="Arial" w:hAnsi="Arial"/>
-        </w:rPr>
-        <w:t xml:space="preserve">o </w:t>
-      </w:r>
-      <w:r>
-        <w:rPr>
-          <w:rFonts w:ascii="Arial" w:hAnsi="Arial"/>
-        </w:rPr>
-        <w:t xml:space="preserve">seu </w:t>
-      </w:r>
-      <w:r>
-        <w:rPr>
-          <w:rFonts w:ascii="Arial" w:hAnsi="Arial"/>
-        </w:rPr>
-        <w:t>trabalho</w:t>
-      </w:r>
-      <w:r>
-        <w:rPr>
-          <w:rFonts w:ascii="Arial" w:hAnsi="Arial"/>
-        </w:rPr>
-        <w:t xml:space="preserve"> de monografia</w:t>
-      </w:r>
-      <w:r>
-        <w:rPr>
-          <w:rFonts w:ascii="Arial" w:hAnsi="Arial"/>
-        </w:rPr>
-        <w:t>.</w:t>
-      </w:r>
-      <w:r>
-        <w:rPr>
-          <w:rFonts w:ascii="Arial" w:hAnsi="Arial"/>
-        </w:rPr>
-        <w:t xml:space="preserve"> Podem ser referências: livros, teses, artigos, congressos, manuais, links, etc.</w:t>
-      </w:r>
-    </w:p>
-    <w:p>
-      <w:pPr>
-        <w:spacing w:line="360" w:lineRule="auto"/>
-        <w:jc w:val="both"/>
-        <w:rPr>
-          <w:rFonts w:ascii="Arial" w:hAnsi="Arial"/>
-        </w:rPr>
-      </w:pPr>
-    </w:p>
-    <w:p>
-      <w:pPr>
-        <w:spacing w:line="360" w:lineRule="auto"/>
-        <w:jc w:val="both"/>
-        <w:rPr>
-          <w:rFonts w:ascii="Arial" w:hAnsi="Arial"/>
-        </w:rPr>
-      </w:pPr>
-      <w:r>
-        <w:rPr>
-          <w:rFonts w:ascii="Arial" w:hAnsi="Arial"/>
-          <w:b/>
-        </w:rPr>
-        <w:t xml:space="preserve">Obs.: </w:t>
-      </w:r>
-      <w:r>
-        <w:rPr>
-          <w:rFonts w:ascii="Arial" w:hAnsi="Arial"/>
-        </w:rPr>
-        <w:t>o modelo de</w:t>
-      </w:r>
-      <w:r>
-        <w:rPr>
-          <w:rFonts w:ascii="Arial" w:hAnsi="Arial"/>
-          <w:b/>
-        </w:rPr>
-        <w:t xml:space="preserve"> </w:t>
-      </w:r>
-      <w:r>
-        <w:rPr>
-          <w:rFonts w:ascii="Arial" w:hAnsi="Arial"/>
-        </w:rPr>
-        <w:t xml:space="preserve">como referenciar cada obra, está </w:t>
-      </w:r>
-      <w:bookmarkStart w:id="0" w:name="_GoBack"/>
-      <w:bookmarkEnd w:id="0"/>
-      <w:r>
-        <w:rPr>
-          <w:rFonts w:ascii="Arial" w:hAnsi="Arial"/>
-        </w:rPr>
-        <w:t xml:space="preserve">disposto no </w:t>
-      </w:r>
-      <w:r>
-        <w:rPr>
-          <w:rFonts w:ascii="Arial" w:hAnsi="Arial"/>
-        </w:rPr>
-        <w:t xml:space="preserve">arquivo </w:t>
-      </w:r>
-      <w:r>
-        <w:rPr>
-          <w:rFonts w:ascii="Arial" w:hAnsi="Arial"/>
-          <w:b/>
-        </w:rPr>
-        <w:t>“padr</w:t>
-      </w:r>
-      <w:r>
-        <w:rPr>
-          <w:rFonts w:ascii="Arial" w:hAnsi="Arial"/>
-          <w:b/>
-        </w:rPr>
-        <w:t>ão</w:t>
-      </w:r>
-      <w:r>
-        <w:rPr>
-          <w:rFonts w:ascii="Arial" w:hAnsi="Arial"/>
-          <w:b/>
-        </w:rPr>
-        <w:t>-de-monografia</w:t>
-      </w:r>
-      <w:r>
-        <w:rPr>
-          <w:rFonts w:ascii="Arial" w:hAnsi="Arial"/>
-          <w:b/>
-        </w:rPr>
-        <w:t>”</w:t>
-      </w:r>
-      <w:r>
-        <w:rPr>
-          <w:rFonts w:ascii="Arial" w:hAnsi="Arial"/>
-          <w:b/>
-        </w:rPr>
-        <w:t xml:space="preserve">, </w:t>
-      </w:r>
-      <w:r>
-        <w:rPr>
-          <w:rFonts w:ascii="Arial" w:hAnsi="Arial"/>
-        </w:rPr>
-        <w:t>disponibilizado no site (espaço FACENS – monografia)</w:t>
-      </w:r>
-    </w:p>
-    <w:p>
-      <w:pPr>
-        <w:spacing w:line="360" w:lineRule="auto"/>
-        <w:jc w:val="both"/>
-        <w:rPr>
-          <w:rFonts w:ascii="Arial" w:hAnsi="Arial"/>
-        </w:rPr>
-      </w:pPr>
-    </w:p>
-    <w:p>
-      <w:pPr>
-        <w:spacing w:line="360" w:lineRule="auto"/>
-        <w:jc w:val="both"/>
-        <w:rPr>
-          <w:rFonts w:ascii="Arial" w:hAnsi="Arial"/>
-        </w:rPr>
-      </w:pPr>
-      <w:r>
-        <w:rPr>
-          <w:rFonts w:ascii="Arial" w:hAnsi="Arial"/>
-        </w:rPr>
-        <w:t>A pesquisa bibliográfica consistirá de no mínimo dez (10) referências, sendo:</w:t>
-      </w:r>
-    </w:p>
-    <w:p>
-      <w:pPr>
-        <w:numPr>
-          <w:ilvl w:val="0"/>
-          <w:numId w:val="38"/>
-        </w:numPr>
-        <w:spacing w:line="360" w:lineRule="auto"/>
-        <w:jc w:val="both"/>
-        <w:rPr>
-          <w:rFonts w:ascii="Arial" w:hAnsi="Arial"/>
-        </w:rPr>
-      </w:pPr>
-      <w:r>
-        <w:rPr>
-          <w:rFonts w:ascii="Arial" w:hAnsi="Arial"/>
-        </w:rPr>
-        <w:t>2 livros texto</w:t>
-      </w:r>
-    </w:p>
-    <w:p>
-      <w:pPr>
-        <w:numPr>
-          <w:ilvl w:val="0"/>
-          <w:numId w:val="38"/>
-        </w:numPr>
-        <w:spacing w:line="360" w:lineRule="auto"/>
-        <w:jc w:val="both"/>
-        <w:rPr>
-          <w:rFonts w:ascii="Arial" w:hAnsi="Arial"/>
-        </w:rPr>
-      </w:pPr>
-      <w:r>
-        <w:rPr>
-          <w:rFonts w:ascii="Arial" w:hAnsi="Arial"/>
-        </w:rPr>
-        <w:t>2 artigos</w:t>
-      </w:r>
-    </w:p>
-    <w:p>
-      <w:pPr>
-        <w:numPr>
-          <w:ilvl w:val="0"/>
-          <w:numId w:val="38"/>
-        </w:numPr>
-        <w:spacing w:line="360" w:lineRule="auto"/>
-        <w:jc w:val="both"/>
-        <w:rPr>
-          <w:rFonts w:ascii="Arial" w:hAnsi="Arial"/>
-        </w:rPr>
-      </w:pPr>
-      <w:r>
-        <w:rPr>
-          <w:rFonts w:ascii="Arial" w:hAnsi="Arial"/>
-        </w:rPr>
-        <w:t>2 anais apresentados em congressos</w:t>
-      </w:r>
-    </w:p>
-    <w:p>
-      <w:pPr>
-        <w:numPr>
-          <w:ilvl w:val="0"/>
-          <w:numId w:val="38"/>
-        </w:numPr>
-        <w:spacing w:line="360" w:lineRule="auto"/>
-        <w:jc w:val="both"/>
-        <w:rPr>
-          <w:rFonts w:ascii="Arial" w:hAnsi="Arial"/>
-        </w:rPr>
-      </w:pPr>
-      <w:r>
-        <w:rPr>
-          <w:rFonts w:ascii="Arial" w:hAnsi="Arial"/>
-        </w:rPr>
-        <w:t>2 teses (podendo ser de doutorado, mestrado e até mesmo de TCC)</w:t>
-      </w:r>
-    </w:p>
-    <w:p>
-      <w:pPr>
-        <w:numPr>
-          <w:ilvl w:val="0"/>
-          <w:numId w:val="38"/>
-        </w:numPr>
-        <w:spacing w:line="360" w:lineRule="auto"/>
-        <w:jc w:val="both"/>
-        <w:rPr>
-          <w:rFonts w:ascii="Arial" w:hAnsi="Arial"/>
-        </w:rPr>
-      </w:pPr>
-      <w:r>
-        <w:rPr>
-          <w:rFonts w:ascii="Arial" w:hAnsi="Arial"/>
-        </w:rPr>
-        <w:t>2 links</w:t>
-      </w:r>
-    </w:p>
-    <w:p>
-      <w:pPr>
-        <w:rPr>
-          <w:rFonts w:ascii="Arial" w:hAnsi="Arial"/>
-        </w:rPr>
-      </w:pPr>
-    </w:p>
-    <w:p>
-      <w:pPr>
-        <w:spacing w:line="360" w:lineRule="auto"/>
-        <w:jc w:val="both"/>
-        <w:rPr>
-          <w:rFonts w:ascii="Arial" w:hAnsi="Arial"/>
-        </w:rPr>
-      </w:pPr>
-    </w:p>
-    <w:p>
-      <w:pPr>
-        <w:spacing w:line="360" w:lineRule="auto"/>
-        <w:jc w:val="both"/>
-        <w:rPr>
-          <w:rFonts w:ascii="Arial" w:hAnsi="Arial"/>
-        </w:rPr>
-      </w:pPr>
-    </w:p>
-    <w:p>
-      <w:pPr>
-        <w:spacing w:line="360" w:lineRule="auto"/>
-        <w:jc w:val="both"/>
-        <w:rPr>
-          <w:rFonts w:ascii="Arial" w:hAnsi="Arial"/>
-        </w:rPr>
-      </w:pPr>
-    </w:p>
-    <w:p>
-      <w:pPr>
-        <w:spacing w:line="360" w:lineRule="auto"/>
-        <w:jc w:val="both"/>
-        <w:rPr>
-          <w:rFonts w:ascii="Arial" w:hAnsi="Arial"/>
-        </w:rPr>
-      </w:pPr>
-    </w:p>
-    <w:p>
-      <w:pPr>
-        <w:spacing w:line="360" w:lineRule="auto"/>
-        <w:jc w:val="both"/>
-        <w:rPr>
-          <w:rFonts w:ascii="Arial" w:hAnsi="Arial"/>
-        </w:rPr>
-      </w:pPr>
-      <w:r>
-        <w:rPr>
-          <w:rFonts w:ascii="Arial" w:hAnsi="Arial"/>
-        </w:rPr>
-        <w:t xml:space="preserve">O aluno deverá referenciar cada obra como disposto no arquivo </w:t>
-      </w:r>
-      <w:r>
-        <w:rPr>
-          <w:rFonts w:ascii="Arial" w:hAnsi="Arial"/>
-          <w:b/>
-        </w:rPr>
-        <w:t>“padr</w:t>
-      </w:r>
-      <w:r>
-        <w:rPr>
-          <w:rFonts w:ascii="Arial" w:hAnsi="Arial"/>
-          <w:b/>
-        </w:rPr>
-        <w:t>a</w:t>
-      </w:r>
-      <w:r>
-        <w:rPr>
-          <w:rFonts w:ascii="Arial" w:hAnsi="Arial"/>
-          <w:b/>
-        </w:rPr>
-        <w:t>o-de-monografia”</w:t>
-      </w:r>
-      <w:r>
-        <w:rPr>
-          <w:rFonts w:ascii="Arial" w:hAnsi="Arial"/>
-        </w:rPr>
-        <w:t xml:space="preserve"> e apresentar uma análise de cada uma, ou seja, descrever com suas palavras o conteúdo abordado na obra (se necessário faça um breve resumo) e a importância da mesma para a sua monografia.</w:t>
-      </w:r>
-    </w:p>
-    <w:p>
-      <w:pPr>
-        <w:spacing w:line="360" w:lineRule="auto"/>
-        <w:jc w:val="both"/>
-        <w:rPr>
-          <w:rFonts w:ascii="Arial" w:hAnsi="Arial"/>
-          <w:b/>
-        </w:rPr>
-      </w:pPr>
-    </w:p>
-    <w:p>
-      <w:pPr>
-        <w:spacing w:line="360" w:lineRule="auto"/>
-        <w:jc w:val="both"/>
-        <w:rPr>
-          <w:rFonts w:ascii="Arial" w:hAnsi="Arial"/>
-        </w:rPr>
-      </w:pPr>
-      <w:r>
-        <w:rPr>
-          <w:rFonts w:ascii="Arial" w:hAnsi="Arial"/>
-          <w:b/>
-        </w:rPr>
-        <w:t>IMPORTANTE:</w:t>
-      </w:r>
-    </w:p>
-    <w:p>
-      <w:pPr>
-        <w:numPr>
-          <w:ilvl w:val="0"/>
-          <w:numId w:val="41"/>
-        </w:numPr>
-        <w:spacing w:line="360" w:lineRule="auto"/>
-        <w:jc w:val="both"/>
-        <w:rPr>
-          <w:rFonts w:ascii="Arial" w:hAnsi="Arial"/>
-        </w:rPr>
-      </w:pPr>
-      <w:r>
-        <w:rPr>
-          <w:rFonts w:ascii="Arial" w:hAnsi="Arial"/>
-        </w:rPr>
-        <w:t>As referências deverão ser numeradas, usar fonte Arial, tamanho 12, espaço entrelinhas 1,5 e espaço duplo entre c</w:t>
-      </w:r>
-      <w:r>
-        <w:rPr>
-          <w:rFonts w:ascii="Arial" w:hAnsi="Arial"/>
-        </w:rPr>
-        <w:t>ada obra citada, folha A4 e no cabeçalho</w:t>
-      </w:r>
-      <w:r>
-        <w:rPr>
-          <w:rFonts w:ascii="Arial" w:hAnsi="Arial"/>
-        </w:rPr>
-        <w:t xml:space="preserve"> à direita o núme</w:t>
-      </w:r>
-      <w:r>
-        <w:rPr>
-          <w:rFonts w:ascii="Arial" w:hAnsi="Arial"/>
-        </w:rPr>
-        <w:t>ro da página</w:t>
-      </w:r>
-      <w:r>
-        <w:rPr>
-          <w:rFonts w:ascii="Arial" w:hAnsi="Arial"/>
-        </w:rPr>
-        <w:t>.</w:t>
-      </w:r>
-    </w:p>
-    <w:p>
-      <w:pPr>
-        <w:rPr>
-          <w:rFonts w:ascii="Arial" w:hAnsi="Arial" w:cs="Arial"/>
-          <w:b/>
-        </w:rPr>
-      </w:pPr>
-    </w:p>
-    <w:p>
-      <w:pPr>
-        <w:pStyle w:val="BodyText"/>
-        <w:numPr>
-          <w:ilvl w:val="0"/>
-          <w:numId w:val="41"/>
-        </w:numPr>
-        <w:spacing w:after="0"/>
-      </w:pPr>
-      <w:r>
-        <w:t>O modelo para elaboração da análise da bibliografia encontra-se na pág. 3</w:t>
-      </w:r>
-    </w:p>
-    <w:p>
-      <w:pPr>
-        <w:pStyle w:val="BodyText"/>
-      </w:pPr>
-    </w:p>
-    <w:p>
-      <w:pPr>
-        <w:pStyle w:val="BodyText"/>
-      </w:pPr>
-    </w:p>
-    <w:p>
-      <w:pPr>
-        <w:jc w:val="center"/>
-        <w:rPr>
-          <w:rFonts w:ascii="Arial" w:hAnsi="Arial"/>
-          <w:b/>
-        </w:rPr>
-      </w:pPr>
-      <w:r>
-        <w:rPr>
-          <w:rFonts w:ascii="Arial" w:hAnsi="Arial"/>
-          <w:b/>
-        </w:rPr>
-        <w:t>ANEXO: Folha com as seguintes informações</w:t>
-      </w:r>
-    </w:p>
-    <w:p>
-      <w:pPr>
-        <w:jc w:val="center"/>
+        </w:rPr>
+      </w:pPr>
+    </w:p>
+    <w:p>
+      <w:pPr>
         <w:rPr>
           <w:rFonts w:ascii="Arial" w:hAnsi="Arial"/>
           <w:b/>
@@ -1483,6 +952,7 @@
           <w:ilvl w:val="1"/>
           <w:numId w:val="40"/>
         </w:numPr>
+        <w:spacing w:line="360" w:lineRule="auto"/>
         <w:jc w:val="both"/>
         <w:rPr>
           <w:rFonts w:ascii="Arial" w:hAnsi="Arial" w:cs="Arial"/>
@@ -1598,7 +1068,9 @@
         <w:tabs>
           <w:tab w:val="left" w:pos="142"/>
         </w:tabs>
+        <w:spacing w:line="360" w:lineRule="auto"/>
         <w:ind w:left="426"/>
+        <w:jc w:val="both"/>
         <w:rPr>
           <w:rFonts w:ascii="Arial" w:hAnsi="Arial" w:cs="Arial"/>
         </w:rPr>
@@ -1609,9 +1081,32 @@
         </w:rPr>
         <w:t>Comentário:</w:t>
       </w:r>
-    </w:p>
-    <w:p>
-      <w:pPr>
+      <w:r>
+        <w:rPr>
+          <w:rFonts w:ascii="Arial" w:hAnsi="Arial" w:cs="Arial"/>
+        </w:rPr>
+        <w:t xml:space="preserve"> Esse livro tem uma explicação coerente sobre aprendizado de máquina e os desenvolvimentos com exemplos utilizando a tecnologia TensorFlow, contribuem muito para o nosso trabalho. Algumas pesquisas foram feitas, e o livro mostra a partir da página 280, explicações de grafos, gradiente descendente, como treinar o seu algoritmo, entre outras. O fato da escolha desse livro é por ser recente e utilizar de uma tecnologia que iremos adotar no projeto. </w:t>
+      </w:r>
+    </w:p>
+    <w:p>
+      <w:pPr>
+        <w:tabs>
+          <w:tab w:val="left" w:pos="142"/>
+        </w:tabs>
+        <w:ind w:left="426"/>
+        <w:jc w:val="both"/>
+        <w:rPr>
+          <w:rFonts w:ascii="Arial" w:hAnsi="Arial" w:cs="Arial"/>
+        </w:rPr>
+      </w:pPr>
+    </w:p>
+    <w:p>
+      <w:pPr>
+        <w:tabs>
+          <w:tab w:val="left" w:pos="142"/>
+        </w:tabs>
+        <w:ind w:left="426"/>
+        <w:jc w:val="both"/>
         <w:rPr>
           <w:rFonts w:ascii="Arial" w:hAnsi="Arial" w:cs="Arial"/>
         </w:rPr>
@@ -1626,6 +1121,7 @@
         <w:autoSpaceDE w:val="0"/>
         <w:autoSpaceDN w:val="0"/>
         <w:adjustRightInd w:val="0"/>
+        <w:spacing w:line="360" w:lineRule="auto"/>
         <w:rPr>
           <w:rFonts w:ascii="Helvetica" w:hAnsi="Helvetica" w:cs="Helvetica"/>
         </w:rPr>
@@ -1731,14 +1227,21 @@
     </w:p>
     <w:p>
       <w:pPr>
-        <w:rPr>
-          <w:rFonts w:ascii="Arial" w:hAnsi="Arial" w:cs="Arial"/>
-        </w:rPr>
-      </w:pPr>
-    </w:p>
-    <w:p>
-      <w:pPr>
+        <w:spacing w:line="360" w:lineRule="auto"/>
         <w:ind w:left="426"/>
+        <w:jc w:val="both"/>
+        <w:rPr>
+          <w:rFonts w:ascii="Arial" w:hAnsi="Arial" w:cs="Arial"/>
+        </w:rPr>
+      </w:pPr>
+      <w:bookmarkStart w:id="0" w:name="_GoBack"/>
+      <w:bookmarkEnd w:id="0"/>
+    </w:p>
+    <w:p>
+      <w:pPr>
+        <w:spacing w:line="360" w:lineRule="auto"/>
+        <w:ind w:left="426"/>
+        <w:jc w:val="both"/>
         <w:rPr>
           <w:rFonts w:ascii="Arial" w:hAnsi="Arial" w:cs="Arial"/>
         </w:rPr>
@@ -1748,6 +1251,58 @@
           <w:rFonts w:ascii="Arial" w:hAnsi="Arial" w:cs="Arial"/>
         </w:rPr>
         <w:t>Comentário:</w:t>
+      </w:r>
+      <w:r>
+        <w:rPr>
+          <w:rFonts w:ascii="Arial" w:hAnsi="Arial" w:cs="Arial"/>
+        </w:rPr>
+        <w:t xml:space="preserve"> O livro de principios de redes neurais, mostra desde o desenvolvimento de aplicações mais básicas, até grandes redes explicando passo a passo de como criá-las e adicionar ao seu projeto. Mesmo sendo um livro de uma data mais antiga </w:t>
+      </w:r>
+    </w:p>
+    <w:p>
+      <w:pPr>
+        <w:spacing w:line="360" w:lineRule="auto"/>
+        <w:ind w:left="426"/>
+        <w:jc w:val="both"/>
+        <w:rPr>
+          <w:rFonts w:ascii="Arial" w:hAnsi="Arial" w:cs="Arial"/>
+        </w:rPr>
+      </w:pPr>
+    </w:p>
+    <w:p>
+      <w:pPr>
+        <w:spacing w:line="360" w:lineRule="auto"/>
+        <w:ind w:left="426"/>
+        <w:jc w:val="both"/>
+        <w:rPr>
+          <w:rFonts w:ascii="Arial" w:hAnsi="Arial" w:cs="Arial"/>
+        </w:rPr>
+      </w:pPr>
+    </w:p>
+    <w:p>
+      <w:pPr>
+        <w:spacing w:line="360" w:lineRule="auto"/>
+        <w:ind w:left="426"/>
+        <w:jc w:val="both"/>
+        <w:rPr>
+          <w:rFonts w:ascii="Arial" w:hAnsi="Arial" w:cs="Arial"/>
+        </w:rPr>
+      </w:pPr>
+    </w:p>
+    <w:p>
+      <w:pPr>
+        <w:spacing w:line="360" w:lineRule="auto"/>
+        <w:ind w:left="426"/>
+        <w:jc w:val="both"/>
+        <w:rPr>
+          <w:rFonts w:ascii="Arial" w:hAnsi="Arial" w:cs="Arial"/>
+        </w:rPr>
+      </w:pPr>
+      <w:r>
+        <w:rPr>
+          <w:rFonts w:ascii="Arial" w:hAnsi="Arial" w:cs="Arial"/>
+        </w:rPr>
+        <w:t>comparado as tecnologias, ele passa uma base completa para que seja possível adaptar ao projeto e consequentemente ter um bom resultado na aplicação.</w:t>
       </w:r>
     </w:p>
     <w:p>
@@ -1793,6 +1348,7 @@
         <w:autoSpaceDE w:val="0"/>
         <w:autoSpaceDN w:val="0"/>
         <w:adjustRightInd w:val="0"/>
+        <w:spacing w:line="360" w:lineRule="auto"/>
         <w:rPr>
           <w:rFonts w:ascii="Helvetica-Bold" w:hAnsi="Helvetica-Bold" w:cs="Helvetica-Bold"/>
           <w:b/>
@@ -1805,50 +1361,181 @@
         <w:autoSpaceDE w:val="0"/>
         <w:autoSpaceDN w:val="0"/>
         <w:adjustRightInd w:val="0"/>
+        <w:spacing w:line="360" w:lineRule="auto"/>
         <w:ind w:left="1134" w:hanging="708"/>
         <w:jc w:val="both"/>
         <w:rPr>
           <w:rFonts w:ascii="Helvetica" w:hAnsi="Helvetica" w:cs="Helvetica"/>
+          <w:lang w:val="en-US"/>
         </w:rPr>
       </w:pPr>
       <w:r>
         <w:rPr>
           <w:rFonts w:ascii="Helvetica" w:hAnsi="Helvetica" w:cs="Helvetica"/>
+          <w:lang w:val="en-US"/>
         </w:rPr>
         <w:t>2.1.</w:t>
       </w:r>
       <w:r>
         <w:rPr>
           <w:rFonts w:ascii="Helvetica" w:hAnsi="Helvetica" w:cs="Helvetica"/>
+          <w:lang w:val="en-US"/>
         </w:rPr>
         <w:tab/>
-        <w:t xml:space="preserve">BONAVIDES, P. Reflexões sobre nação, Estado social e soberania. </w:t>
+      </w:r>
+      <w:r>
+        <w:rPr>
+          <w:rFonts w:ascii="Helvetica" w:hAnsi="Helvetica" w:cs="Helvetica"/>
+          <w:lang w:val="en-US"/>
+        </w:rPr>
+        <w:t>DOSPINESCU, O.; POPA, I</w:t>
+      </w:r>
+      <w:r>
+        <w:rPr>
+          <w:rFonts w:ascii="Helvetica" w:hAnsi="Helvetica" w:cs="Helvetica"/>
+          <w:lang w:val="en-US"/>
+        </w:rPr>
+        <w:t>.</w:t>
+      </w:r>
+      <w:r>
+        <w:rPr>
+          <w:rFonts w:ascii="Helvetica" w:hAnsi="Helvetica" w:cs="Helvetica"/>
+          <w:lang w:val="en-US"/>
+        </w:rPr>
+        <w:t xml:space="preserve"> </w:t>
       </w:r>
       <w:r>
         <w:rPr>
           <w:rFonts w:ascii="Helvetica-Bold" w:hAnsi="Helvetica-Bold" w:cs="Helvetica-Bold"/>
           <w:b/>
           <w:bCs/>
-        </w:rPr>
-        <w:t>Estudos Avançados</w:t>
+          <w:lang w:val="en-US"/>
+        </w:rPr>
+        <w:t>Face Detection and Face Recognition in Android Mobile Applications</w:t>
       </w:r>
       <w:r>
         <w:rPr>
           <w:rFonts w:ascii="Helvetica" w:hAnsi="Helvetica" w:cs="Helvetica"/>
-        </w:rPr>
-        <w:t>, São Paulo, v. 22, n. 62, p. 195-206, jan/abr. 2008.</w:t>
-      </w:r>
-    </w:p>
-    <w:p>
-      <w:pPr>
+          <w:lang w:val="en-US"/>
+        </w:rPr>
+        <w:t xml:space="preserve">, </w:t>
+      </w:r>
+      <w:proofErr w:type="spellStart"/>
+      <w:r>
+        <w:rPr>
+          <w:rFonts w:ascii="Helvetica" w:hAnsi="Helvetica" w:cs="Helvetica"/>
+          <w:lang w:val="en-US"/>
+        </w:rPr>
+        <w:t>Iași</w:t>
+      </w:r>
+      <w:proofErr w:type="spellEnd"/>
+      <w:r>
+        <w:rPr>
+          <w:rFonts w:ascii="Helvetica" w:hAnsi="Helvetica" w:cs="Helvetica"/>
+          <w:lang w:val="en-US"/>
+        </w:rPr>
+        <w:t>,</w:t>
+      </w:r>
+      <w:r>
+        <w:rPr>
+          <w:rFonts w:ascii="Helvetica" w:hAnsi="Helvetica" w:cs="Helvetica"/>
+          <w:lang w:val="en-US"/>
+        </w:rPr>
+        <w:t xml:space="preserve"> Romania</w:t>
+      </w:r>
+      <w:r>
+        <w:rPr>
+          <w:rFonts w:ascii="Helvetica" w:hAnsi="Helvetica" w:cs="Helvetica"/>
+          <w:lang w:val="en-US"/>
+        </w:rPr>
+        <w:t xml:space="preserve"> v. </w:t>
+      </w:r>
+      <w:r>
+        <w:rPr>
+          <w:rFonts w:ascii="Helvetica" w:hAnsi="Helvetica" w:cs="Helvetica"/>
+          <w:lang w:val="en-US"/>
+        </w:rPr>
+        <w:t>20, n. 1</w:t>
+      </w:r>
+      <w:r>
+        <w:rPr>
+          <w:rFonts w:ascii="Helvetica" w:hAnsi="Helvetica" w:cs="Helvetica"/>
+          <w:lang w:val="en-US"/>
+        </w:rPr>
+        <w:t xml:space="preserve">, p. </w:t>
+      </w:r>
+      <w:r>
+        <w:rPr>
+          <w:rFonts w:ascii="Helvetica" w:hAnsi="Helvetica" w:cs="Helvetica"/>
+          <w:lang w:val="en-US"/>
+        </w:rPr>
+        <w:t>1</w:t>
+      </w:r>
+      <w:r>
+        <w:rPr>
+          <w:rFonts w:ascii="Helvetica" w:hAnsi="Helvetica" w:cs="Helvetica"/>
+          <w:lang w:val="en-US"/>
+        </w:rPr>
+        <w:t>-</w:t>
+      </w:r>
+      <w:r>
+        <w:rPr>
+          <w:rFonts w:ascii="Helvetica" w:hAnsi="Helvetica" w:cs="Helvetica"/>
+          <w:lang w:val="en-US"/>
+        </w:rPr>
+        <w:t xml:space="preserve">10, </w:t>
+      </w:r>
+      <w:proofErr w:type="spellStart"/>
+      <w:r>
+        <w:rPr>
+          <w:rFonts w:ascii="Helvetica" w:hAnsi="Helvetica" w:cs="Helvetica"/>
+          <w:lang w:val="en-US"/>
+        </w:rPr>
+        <w:t>jan</w:t>
+      </w:r>
+      <w:r>
+        <w:rPr>
+          <w:rFonts w:ascii="Helvetica" w:hAnsi="Helvetica" w:cs="Helvetica"/>
+          <w:lang w:val="en-US"/>
+        </w:rPr>
+        <w:t>.</w:t>
+      </w:r>
+      <w:proofErr w:type="spellEnd"/>
+      <w:r>
+        <w:rPr>
+          <w:rFonts w:ascii="Helvetica" w:hAnsi="Helvetica" w:cs="Helvetica"/>
+          <w:lang w:val="en-US"/>
+        </w:rPr>
+        <w:t xml:space="preserve"> </w:t>
+      </w:r>
+      <w:r>
+        <w:rPr>
+          <w:rFonts w:ascii="Helvetica" w:hAnsi="Helvetica" w:cs="Helvetica"/>
+          <w:lang w:val="en-US"/>
+        </w:rPr>
+        <w:t>2016</w:t>
+      </w:r>
+      <w:r>
+        <w:rPr>
+          <w:rFonts w:ascii="Helvetica" w:hAnsi="Helvetica" w:cs="Helvetica"/>
+          <w:lang w:val="en-US"/>
+        </w:rPr>
+        <w:t>.</w:t>
+      </w:r>
+    </w:p>
+    <w:p>
+      <w:pPr>
+        <w:spacing w:line="360" w:lineRule="auto"/>
         <w:rPr>
           <w:rFonts w:ascii="Arial" w:hAnsi="Arial" w:cs="Arial"/>
           <w:b/>
-        </w:rPr>
-      </w:pPr>
-    </w:p>
-    <w:p>
-      <w:pPr>
+          <w:lang w:val="en-US"/>
+        </w:rPr>
+      </w:pPr>
+    </w:p>
+    <w:p>
+      <w:pPr>
+        <w:spacing w:line="360" w:lineRule="auto"/>
         <w:ind w:left="426"/>
         <w:rPr>
           <w:rFonts w:ascii="Arial" w:hAnsi="Arial" w:cs="Arial"/>
@@ -1860,49 +1547,24 @@
         </w:rPr>
         <w:t>Comentário:</w:t>
       </w:r>
-    </w:p>
-    <w:p>
-      <w:pPr>
-        <w:ind w:left="426"/>
-        <w:rPr>
-          <w:rFonts w:ascii="Arial" w:hAnsi="Arial" w:cs="Arial"/>
-        </w:rPr>
-      </w:pPr>
-    </w:p>
-    <w:p>
-      <w:pPr>
-        <w:ind w:left="426"/>
-        <w:rPr>
-          <w:rFonts w:ascii="Arial" w:hAnsi="Arial" w:cs="Arial"/>
-        </w:rPr>
-      </w:pPr>
-    </w:p>
-    <w:p>
-      <w:pPr>
-        <w:ind w:left="426"/>
-        <w:rPr>
-          <w:rFonts w:ascii="Arial" w:hAnsi="Arial" w:cs="Arial"/>
-        </w:rPr>
-      </w:pPr>
-    </w:p>
-    <w:p>
-      <w:pPr>
-        <w:ind w:left="426"/>
-        <w:rPr>
-          <w:rFonts w:ascii="Arial" w:hAnsi="Arial" w:cs="Arial"/>
-        </w:rPr>
-      </w:pPr>
-    </w:p>
-    <w:p>
-      <w:pPr>
-        <w:ind w:left="426"/>
-        <w:rPr>
-          <w:rFonts w:ascii="Arial" w:hAnsi="Arial" w:cs="Arial"/>
-        </w:rPr>
-      </w:pPr>
-    </w:p>
-    <w:p>
-      <w:pPr>
+      <w:r>
+        <w:rPr>
+          <w:rFonts w:ascii="Arial" w:hAnsi="Arial" w:cs="Arial"/>
+        </w:rPr>
+        <w:t xml:space="preserve"> O que me chamou atenção nesse artigo foi a forma em que o sistema foi embarcado. Uma plataforma android em que pode ser utilizado tablet/celular, onde o desenvolvimento utilizando algumas tecnologias como por exemplo, o OpenCV para fazer o reconhecimento facial foi algo que auxiliou muito os integrantes de acordo com o artigo. Dessa forma, a integração do TCC utilizando algumas dessas ferramentas, é valido no caso da aplicação ser embarcado num sistema android.</w:t>
+      </w:r>
+    </w:p>
+    <w:p>
+      <w:pPr>
+        <w:spacing w:line="360" w:lineRule="auto"/>
+        <w:rPr>
+          <w:rFonts w:ascii="Arial" w:hAnsi="Arial" w:cs="Arial"/>
+        </w:rPr>
+      </w:pPr>
+    </w:p>
+    <w:p>
+      <w:pPr>
+        <w:spacing w:line="360" w:lineRule="auto"/>
         <w:ind w:left="426"/>
         <w:rPr>
           <w:rFonts w:ascii="Arial" w:hAnsi="Arial" w:cs="Arial"/>
@@ -1914,6 +1576,7 @@
         <w:autoSpaceDE w:val="0"/>
         <w:autoSpaceDN w:val="0"/>
         <w:adjustRightInd w:val="0"/>
+        <w:spacing w:line="360" w:lineRule="auto"/>
         <w:ind w:left="1134" w:hanging="708"/>
         <w:jc w:val="both"/>
         <w:rPr>
@@ -1934,12 +1597,6 @@
           <w:lang w:val="en-US"/>
         </w:rPr>
         <w:tab/>
-      </w:r>
-      <w:r>
-        <w:rPr>
-          <w:rFonts w:ascii="Arial" w:hAnsi="Arial" w:cs="Arial"/>
-          <w:lang w:val="en-US"/>
-        </w:rPr>
         <w:t xml:space="preserve">KAMENCAY, P.; BENCO, M.; MIZDOS, T.; RADIL, R. </w:t>
       </w:r>
       <w:r>
@@ -1956,41 +1613,30 @@
           <w:rFonts w:ascii="Arial" w:hAnsi="Arial" w:cs="Arial"/>
           <w:lang w:val="en-US"/>
         </w:rPr>
-        <w:t xml:space="preserve">. </w:t>
+        <w:t>. v. 15, n. 4, p. 1-10</w:t>
       </w:r>
       <w:r>
         <w:rPr>
           <w:rFonts w:ascii="Arial" w:hAnsi="Arial" w:cs="Arial"/>
           <w:lang w:val="en-US"/>
         </w:rPr>
-        <w:t>v.</w:t>
-      </w:r>
-      <w:r>
+        <w:t>., 2017.</w:t>
+      </w:r>
+    </w:p>
+    <w:p>
+      <w:pPr>
+        <w:spacing w:line="360" w:lineRule="auto"/>
         <w:rPr>
           <w:rFonts w:ascii="Arial" w:hAnsi="Arial" w:cs="Arial"/>
           <w:lang w:val="en-US"/>
         </w:rPr>
-        <w:t xml:space="preserve"> 15, n. 4, p. 1-10</w:t>
-      </w:r>
-      <w:r>
-        <w:rPr>
-          <w:rFonts w:ascii="Arial" w:hAnsi="Arial" w:cs="Arial"/>
-          <w:lang w:val="en-US"/>
-        </w:rPr>
-        <w:t>., 2017.</w:t>
-      </w:r>
-    </w:p>
-    <w:p>
-      <w:pPr>
-        <w:rPr>
-          <w:rFonts w:ascii="Arial" w:hAnsi="Arial" w:cs="Arial"/>
-          <w:lang w:val="en-US"/>
-        </w:rPr>
-      </w:pPr>
-    </w:p>
-    <w:p>
-      <w:pPr>
+      </w:pPr>
+    </w:p>
+    <w:p>
+      <w:pPr>
+        <w:spacing w:line="360" w:lineRule="auto"/>
         <w:ind w:left="426"/>
+        <w:jc w:val="both"/>
         <w:rPr>
           <w:rFonts w:ascii="Arial" w:hAnsi="Arial" w:cs="Arial"/>
         </w:rPr>
@@ -2001,37 +1647,50 @@
         </w:rPr>
         <w:t>Comentário:</w:t>
       </w:r>
-    </w:p>
-    <w:p>
-      <w:pPr>
-        <w:rPr>
-          <w:rFonts w:ascii="Arial" w:hAnsi="Arial" w:cs="Arial"/>
-        </w:rPr>
-      </w:pPr>
-    </w:p>
-    <w:p>
-      <w:pPr>
-        <w:rPr>
-          <w:rFonts w:ascii="Arial" w:hAnsi="Arial" w:cs="Arial"/>
-        </w:rPr>
-      </w:pPr>
-    </w:p>
-    <w:p>
-      <w:pPr>
-        <w:rPr>
-          <w:rFonts w:ascii="Arial" w:hAnsi="Arial" w:cs="Arial"/>
-        </w:rPr>
-      </w:pPr>
-    </w:p>
-    <w:p>
-      <w:pPr>
-        <w:rPr>
-          <w:rFonts w:ascii="Arial" w:hAnsi="Arial" w:cs="Arial"/>
-        </w:rPr>
-      </w:pPr>
-    </w:p>
-    <w:p>
-      <w:pPr>
+      <w:r>
+        <w:rPr>
+          <w:rFonts w:ascii="Arial" w:hAnsi="Arial" w:cs="Arial"/>
+        </w:rPr>
+        <w:t xml:space="preserve"> </w:t>
+      </w:r>
+      <w:r>
+        <w:rPr>
+          <w:rFonts w:ascii="Arial" w:hAnsi="Arial" w:cs="Arial"/>
+        </w:rPr>
+        <w:t>Um dos pontos desse artigo, é o fato de apresentar muito bem o processo de aquisição de faces utilizando redes neurais. Ele tem uma demonstração sucinta do processo de redes, porém o foco maior desse artigo é demonstrar a matriz, e o reconhecimento facial e seu dataset como um todo. Esse artigo, além de auxiliar a forma como será feito a aquisição das imagens, ele demonstra uma série de resultados apresentados que comprovam uma boa utilização de redes e reconhecimento facial.</w:t>
+      </w:r>
+    </w:p>
+    <w:p>
+      <w:pPr>
+        <w:spacing w:line="360" w:lineRule="auto"/>
+        <w:ind w:left="426"/>
+        <w:jc w:val="both"/>
+        <w:rPr>
+          <w:rFonts w:ascii="Arial" w:hAnsi="Arial" w:cs="Arial"/>
+        </w:rPr>
+      </w:pPr>
+    </w:p>
+    <w:p>
+      <w:pPr>
+        <w:spacing w:line="360" w:lineRule="auto"/>
+        <w:ind w:left="426"/>
+        <w:jc w:val="both"/>
+        <w:rPr>
+          <w:rFonts w:ascii="Arial" w:hAnsi="Arial" w:cs="Arial"/>
+        </w:rPr>
+      </w:pPr>
+    </w:p>
+    <w:p>
+      <w:pPr>
+        <w:spacing w:line="360" w:lineRule="auto"/>
+        <w:rPr>
+          <w:rFonts w:ascii="Arial" w:hAnsi="Arial" w:cs="Arial"/>
+        </w:rPr>
+      </w:pPr>
+    </w:p>
+    <w:p>
+      <w:pPr>
+        <w:spacing w:line="360" w:lineRule="auto"/>
         <w:rPr>
           <w:rFonts w:ascii="Arial" w:hAnsi="Arial" w:cs="Arial"/>
         </w:rPr>
@@ -2043,6 +1702,7 @@
           <w:ilvl w:val="0"/>
           <w:numId w:val="39"/>
         </w:numPr>
+        <w:spacing w:line="360" w:lineRule="auto"/>
         <w:rPr>
           <w:rFonts w:ascii="Arial" w:hAnsi="Arial" w:cs="Arial"/>
           <w:b/>
@@ -2053,22 +1713,16 @@
           <w:rFonts w:ascii="Arial" w:hAnsi="Arial" w:cs="Arial"/>
           <w:b/>
         </w:rPr>
+        <w:lastRenderedPageBreak/>
         <w:t>Anais apresentados em congressos</w:t>
       </w:r>
-    </w:p>
-    <w:p>
-      <w:pPr>
-        <w:rPr>
-          <w:rFonts w:ascii="Arial" w:hAnsi="Arial" w:cs="Arial"/>
-          <w:b/>
-        </w:rPr>
-      </w:pPr>
     </w:p>
     <w:p>
       <w:pPr>
         <w:autoSpaceDE w:val="0"/>
         <w:autoSpaceDN w:val="0"/>
         <w:adjustRightInd w:val="0"/>
+        <w:spacing w:line="360" w:lineRule="auto"/>
         <w:ind w:left="1134" w:hanging="708"/>
         <w:jc w:val="both"/>
         <w:rPr>
@@ -2094,13 +1748,21 @@
           <w:rFonts w:ascii="Arial" w:hAnsi="Arial" w:cs="Arial"/>
           <w:lang w:val="en-US"/>
         </w:rPr>
-        <w:t>RIHANI, V.; BHANDARI, A.; SINGH, C. P</w:t>
-      </w:r>
+        <w:t xml:space="preserve">RIHANI, V.; BHANDARI, A.; SINGH, C. </w:t>
+      </w:r>
+      <w:proofErr w:type="gramStart"/>
       <w:r>
         <w:rPr>
           <w:rFonts w:ascii="Arial" w:hAnsi="Arial" w:cs="Arial"/>
           <w:lang w:val="en-US"/>
         </w:rPr>
+        <w:t>P</w:t>
+      </w:r>
+      <w:r>
+        <w:rPr>
+          <w:rFonts w:ascii="Arial" w:hAnsi="Arial" w:cs="Arial"/>
+          <w:lang w:val="en-US"/>
+        </w:rPr>
         <w:t>.</w:t>
       </w:r>
       <w:r>
@@ -2108,7 +1770,15 @@
           <w:rFonts w:ascii="Arial" w:hAnsi="Arial" w:cs="Arial"/>
           <w:lang w:val="en-US"/>
         </w:rPr>
-        <w:t xml:space="preserve">. </w:t>
+        <w:t>.</w:t>
+      </w:r>
+      <w:proofErr w:type="gramEnd"/>
+      <w:r>
+        <w:rPr>
+          <w:rFonts w:ascii="Arial" w:hAnsi="Arial" w:cs="Arial"/>
+          <w:lang w:val="en-US"/>
+        </w:rPr>
+        <w:t xml:space="preserve"> </w:t>
       </w:r>
       <w:r>
         <w:rPr>
@@ -2120,28 +1790,24 @@
       <w:r>
         <w:rPr>
           <w:rFonts w:ascii="Helvetica" w:hAnsi="Helvetica" w:cs="Helvetica"/>
-          <w:lang w:val="en-US"/>
         </w:rPr>
         <w:t>In: INTERNATIONAL CONFERENCE ON ARTIFICIAL INTELLIGENCE</w:t>
       </w:r>
       <w:r>
         <w:rPr>
           <w:rFonts w:ascii="Helvetica" w:hAnsi="Helvetica" w:cs="Helvetica"/>
-          <w:lang w:val="en-US"/>
         </w:rPr>
         <w:t xml:space="preserve">, </w:t>
       </w:r>
       <w:r>
         <w:rPr>
           <w:rFonts w:ascii="Helvetica" w:hAnsi="Helvetica" w:cs="Helvetica"/>
-          <w:lang w:val="en-US"/>
         </w:rPr>
         <w:t>1</w:t>
       </w:r>
       <w:r>
         <w:rPr>
           <w:rFonts w:ascii="Helvetica" w:hAnsi="Helvetica" w:cs="Helvetica"/>
-          <w:lang w:val="en-US"/>
         </w:rPr>
         <w:t xml:space="preserve">. </w:t>
       </w:r>
@@ -2248,6 +1914,7 @@
     </w:p>
     <w:p>
       <w:pPr>
+        <w:spacing w:line="360" w:lineRule="auto"/>
         <w:jc w:val="both"/>
         <w:rPr>
           <w:rFonts w:ascii="Helvetica" w:hAnsi="Helvetica" w:cs="Helvetica"/>
@@ -2256,6 +1923,7 @@
     </w:p>
     <w:p>
       <w:pPr>
+        <w:spacing w:line="360" w:lineRule="auto"/>
         <w:ind w:left="426"/>
         <w:jc w:val="both"/>
         <w:rPr>
@@ -2278,17 +1946,30 @@
         <w:rPr>
           <w:rFonts w:ascii="Helvetica" w:hAnsi="Helvetica" w:cs="Helvetica"/>
         </w:rPr>
-        <w:t xml:space="preserve">Esse artigo apresentado leva consigo uma aplicação de redes neurais e filtros convolucionais para o reconhecimento facial. Todo o estudo foi baseado na criação de um modelo com multicamadas seguido de uma implementação de “backpropagation”. Para o reconhecimento, foram feitos algumas </w:t>
+        <w:t xml:space="preserve">Esse </w:t>
       </w:r>
       <w:r>
         <w:rPr>
           <w:rFonts w:ascii="Helvetica" w:hAnsi="Helvetica" w:cs="Helvetica"/>
         </w:rPr>
+        <w:t>anal</w:t>
+      </w:r>
+      <w:r>
+        <w:rPr>
+          <w:rFonts w:ascii="Helvetica" w:hAnsi="Helvetica" w:cs="Helvetica"/>
+        </w:rPr>
+        <w:t xml:space="preserve"> apresentado leva consigo uma aplicação de redes neurais e filtros convolucionais para o reconhecimento facial. Todo o estudo foi baseado na criação de um modelo com multicamadas seguido de uma implementação de “backpropagation”. Para o reconhecimento, foram feitos algumas </w:t>
+      </w:r>
+      <w:r>
+        <w:rPr>
+          <w:rFonts w:ascii="Helvetica" w:hAnsi="Helvetica" w:cs="Helvetica"/>
+        </w:rPr>
         <w:t>alterações nas imagens como por exemplo: Escalas de cinza, ajustes lineares e equalização de histograma. A utilização das definições do algoritmo utilizado e os ajustes nas imagens realizados, será de grande proveito para o trabalho a ser desenvolvido.</w:t>
       </w:r>
     </w:p>
     <w:p>
       <w:pPr>
+        <w:spacing w:line="360" w:lineRule="auto"/>
         <w:ind w:left="426"/>
         <w:jc w:val="both"/>
         <w:rPr>
@@ -2298,100 +1979,114 @@
     </w:p>
     <w:p>
       <w:pPr>
+        <w:spacing w:line="360" w:lineRule="auto"/>
+        <w:ind w:left="426"/>
+        <w:jc w:val="both"/>
+        <w:rPr>
+          <w:rFonts w:ascii="Helvetica" w:hAnsi="Helvetica" w:cs="Helvetica"/>
+        </w:rPr>
+      </w:pPr>
+    </w:p>
+    <w:p>
+      <w:pPr>
+        <w:autoSpaceDE w:val="0"/>
+        <w:autoSpaceDN w:val="0"/>
+        <w:adjustRightInd w:val="0"/>
+        <w:spacing w:line="360" w:lineRule="auto"/>
+        <w:ind w:left="1134" w:hanging="708"/>
+        <w:jc w:val="both"/>
+        <w:rPr>
+          <w:rFonts w:ascii="Arial" w:hAnsi="Arial" w:cs="Arial"/>
+        </w:rPr>
+      </w:pPr>
+      <w:r>
+        <w:rPr>
+          <w:rFonts w:ascii="Arial" w:hAnsi="Arial" w:cs="Arial"/>
+        </w:rPr>
+        <w:t>3.2.</w:t>
+      </w:r>
+      <w:r>
+        <w:rPr>
+          <w:rFonts w:ascii="Arial" w:hAnsi="Arial" w:cs="Arial"/>
+        </w:rPr>
+        <w:tab/>
+      </w:r>
+      <w:r>
+        <w:rPr>
+          <w:rFonts w:ascii="Arial" w:hAnsi="Arial" w:cs="Arial"/>
+        </w:rPr>
+        <w:t>XIA, X.; XU, C.; NAN B.</w:t>
+      </w:r>
+      <w:r>
+        <w:rPr>
+          <w:rFonts w:ascii="Arial" w:hAnsi="Arial" w:cs="Arial"/>
+        </w:rPr>
+        <w:t xml:space="preserve">. </w:t>
+      </w:r>
+      <w:r>
+        <w:rPr>
+          <w:rFonts w:ascii="Arial" w:hAnsi="Arial" w:cs="Arial"/>
+          <w:lang w:val="en-US"/>
+        </w:rPr>
+        <w:t xml:space="preserve">Facial Expression Recognition Based on </w:t>
+      </w:r>
+      <w:proofErr w:type="spellStart"/>
+      <w:r>
+        <w:rPr>
+          <w:rFonts w:ascii="Arial" w:hAnsi="Arial" w:cs="Arial"/>
+          <w:lang w:val="en-US"/>
+        </w:rPr>
+        <w:t>TensorFlow</w:t>
+      </w:r>
+      <w:proofErr w:type="spellEnd"/>
+      <w:r>
+        <w:rPr>
+          <w:rFonts w:ascii="Arial" w:hAnsi="Arial" w:cs="Arial"/>
+          <w:lang w:val="en-US"/>
+        </w:rPr>
+        <w:t xml:space="preserve"> Platform. </w:t>
+      </w:r>
+      <w:r>
+        <w:rPr>
+          <w:rFonts w:ascii="Arial" w:hAnsi="Arial" w:cs="Arial"/>
+          <w:lang w:val="en-US"/>
+        </w:rPr>
+        <w:t xml:space="preserve">In: INTERNATIONAL CONFERENCE ON INFORMATION TECNOLOGY AND APPLICATIONS, 12. 2017, </w:t>
+      </w:r>
+      <w:r>
+        <w:rPr>
+          <w:rFonts w:ascii="Arial" w:hAnsi="Arial" w:cs="Arial"/>
+          <w:lang w:val="en-US"/>
+        </w:rPr>
+        <w:t xml:space="preserve">Guangzhou, CN. </w:t>
+      </w:r>
+      <w:r>
+        <w:rPr>
+          <w:rFonts w:ascii="Arial" w:hAnsi="Arial" w:cs="Arial"/>
+          <w:b/>
+        </w:rPr>
+        <w:t>Anais</w:t>
+      </w:r>
+      <w:r>
+        <w:rPr>
+          <w:rFonts w:ascii="Arial" w:hAnsi="Arial" w:cs="Arial"/>
+          <w:b/>
+        </w:rPr>
+        <w:t xml:space="preserve">. </w:t>
+      </w:r>
+      <w:r>
+        <w:rPr>
+          <w:rFonts w:ascii="Arial" w:hAnsi="Arial" w:cs="Arial"/>
+        </w:rPr>
+        <w:t>Guangzhou, CN; ITA, 2017.</w:t>
+      </w:r>
+    </w:p>
+    <w:p>
+      <w:pPr>
         <w:tabs>
           <w:tab w:val="left" w:pos="1170"/>
         </w:tabs>
-        <w:ind w:left="1170" w:hanging="810"/>
-        <w:jc w:val="both"/>
-        <w:rPr>
-          <w:rFonts w:ascii="Arial" w:hAnsi="Arial" w:cs="Arial"/>
-        </w:rPr>
-      </w:pPr>
-      <w:r>
-        <w:rPr>
-          <w:rFonts w:ascii="Arial" w:hAnsi="Arial" w:cs="Arial"/>
-        </w:rPr>
-        <w:t>3.2.</w:t>
-      </w:r>
-      <w:r>
-        <w:rPr>
-          <w:rFonts w:ascii="Arial" w:hAnsi="Arial" w:cs="Arial"/>
-        </w:rPr>
-        <w:tab/>
-      </w:r>
-      <w:r>
-        <w:rPr>
-          <w:rFonts w:ascii="Arial" w:hAnsi="Arial" w:cs="Arial"/>
-        </w:rPr>
-        <w:t>XIA, X.; XU, C.; NAN B.</w:t>
-      </w:r>
-      <w:r>
-        <w:rPr>
-          <w:rFonts w:ascii="Arial" w:hAnsi="Arial" w:cs="Arial"/>
-        </w:rPr>
-        <w:t xml:space="preserve">. </w:t>
-      </w:r>
-      <w:r>
-        <w:rPr>
-          <w:rFonts w:ascii="Arial" w:hAnsi="Arial" w:cs="Arial"/>
-          <w:lang w:val="en-US"/>
-        </w:rPr>
-        <w:t xml:space="preserve">Facial Expression Recognition Based on </w:t>
-      </w:r>
-      <w:proofErr w:type="spellStart"/>
-      <w:r>
-        <w:rPr>
-          <w:rFonts w:ascii="Arial" w:hAnsi="Arial" w:cs="Arial"/>
-          <w:lang w:val="en-US"/>
-        </w:rPr>
-        <w:t>TensorFlow</w:t>
-      </w:r>
-      <w:proofErr w:type="spellEnd"/>
-      <w:r>
-        <w:rPr>
-          <w:rFonts w:ascii="Arial" w:hAnsi="Arial" w:cs="Arial"/>
-          <w:lang w:val="en-US"/>
-        </w:rPr>
-        <w:t xml:space="preserve"> Platform. </w:t>
-      </w:r>
-      <w:r>
-        <w:rPr>
-          <w:rFonts w:ascii="Arial" w:hAnsi="Arial" w:cs="Arial"/>
-        </w:rPr>
-        <w:t xml:space="preserve">In: INTERNATIONAL CONFERENCE ON INFORMATION TECNOLOGY AND APPLICATIONS, 12. 2017, </w:t>
-      </w:r>
-      <w:r>
-        <w:rPr>
-          <w:rFonts w:ascii="Arial" w:hAnsi="Arial" w:cs="Arial"/>
-        </w:rPr>
-        <w:t xml:space="preserve">Guangzhou, CN. </w:t>
-      </w:r>
-      <w:r>
-        <w:rPr>
-          <w:rFonts w:ascii="Arial" w:hAnsi="Arial" w:cs="Arial"/>
-          <w:b/>
-        </w:rPr>
-        <w:t>Anais</w:t>
-      </w:r>
-      <w:r>
-        <w:rPr>
-          <w:rFonts w:ascii="Arial" w:hAnsi="Arial" w:cs="Arial"/>
-          <w:b/>
-        </w:rPr>
-        <w:t xml:space="preserve">. </w:t>
-      </w:r>
-      <w:r>
-        <w:rPr>
-          <w:rFonts w:ascii="Arial" w:hAnsi="Arial" w:cs="Arial"/>
-        </w:rPr>
-        <w:t>Guangzhou, CN; ITA, 2017.</w:t>
-      </w:r>
-    </w:p>
-    <w:p>
-      <w:pPr>
-        <w:tabs>
-          <w:tab w:val="left" w:pos="1170"/>
-        </w:tabs>
+        <w:spacing w:line="360" w:lineRule="auto"/>
         <w:ind w:left="360"/>
         <w:jc w:val="both"/>
         <w:rPr>
@@ -2404,6 +2099,7 @@
         <w:tabs>
           <w:tab w:val="left" w:pos="1170"/>
         </w:tabs>
+        <w:spacing w:line="360" w:lineRule="auto"/>
         <w:ind w:left="360"/>
         <w:jc w:val="both"/>
         <w:rPr>
@@ -2432,12 +2128,57 @@
         <w:rPr>
           <w:rFonts w:ascii="Helvetica" w:hAnsi="Helvetica" w:cs="Helvetica"/>
         </w:rPr>
-        <w:t>o artigo demonstra que a utilização dessa tecnologia comparado a o</w:t>
-      </w:r>
-      <w:r>
+        <w:t xml:space="preserve">o artigo demonstra que a utilização dessa tecnologia comparado a </w:t>
+      </w:r>
+    </w:p>
+    <w:p>
+      <w:pPr>
+        <w:tabs>
+          <w:tab w:val="left" w:pos="1170"/>
+        </w:tabs>
+        <w:spacing w:line="360" w:lineRule="auto"/>
+        <w:ind w:left="360"/>
+        <w:jc w:val="both"/>
         <w:rPr>
           <w:rFonts w:ascii="Helvetica" w:hAnsi="Helvetica" w:cs="Helvetica"/>
         </w:rPr>
+      </w:pPr>
+    </w:p>
+    <w:p>
+      <w:pPr>
+        <w:tabs>
+          <w:tab w:val="left" w:pos="1170"/>
+        </w:tabs>
+        <w:spacing w:line="360" w:lineRule="auto"/>
+        <w:ind w:left="360"/>
+        <w:jc w:val="both"/>
+        <w:rPr>
+          <w:rFonts w:ascii="Helvetica" w:hAnsi="Helvetica" w:cs="Helvetica"/>
+        </w:rPr>
+      </w:pPr>
+    </w:p>
+    <w:p>
+      <w:pPr>
+        <w:tabs>
+          <w:tab w:val="left" w:pos="1170"/>
+        </w:tabs>
+        <w:spacing w:line="360" w:lineRule="auto"/>
+        <w:ind w:left="360"/>
+        <w:jc w:val="both"/>
+        <w:rPr>
+          <w:rFonts w:ascii="Helvetica" w:hAnsi="Helvetica" w:cs="Helvetica"/>
+        </w:rPr>
+      </w:pPr>
+      <w:r>
+        <w:rPr>
+          <w:rFonts w:ascii="Helvetica" w:hAnsi="Helvetica" w:cs="Helvetica"/>
+        </w:rPr>
+        <w:t>o</w:t>
+      </w:r>
+      <w:r>
+        <w:rPr>
+          <w:rFonts w:ascii="Helvetica" w:hAnsi="Helvetica" w:cs="Helvetica"/>
+        </w:rPr>
         <w:t xml:space="preserve">utros modelos de redes neurais </w:t>
       </w:r>
       <w:r>
@@ -2461,6 +2202,25 @@
     </w:p>
     <w:p>
       <w:pPr>
+        <w:tabs>
+          <w:tab w:val="left" w:pos="1170"/>
+        </w:tabs>
+        <w:spacing w:line="360" w:lineRule="auto"/>
+        <w:ind w:left="360"/>
+        <w:jc w:val="both"/>
+        <w:rPr>
+          <w:rFonts w:ascii="Helvetica" w:hAnsi="Helvetica" w:cs="Helvetica"/>
+        </w:rPr>
+      </w:pPr>
+    </w:p>
+    <w:p>
+      <w:pPr>
+        <w:tabs>
+          <w:tab w:val="left" w:pos="1170"/>
+        </w:tabs>
+        <w:spacing w:line="360" w:lineRule="auto"/>
+        <w:ind w:left="360"/>
+        <w:jc w:val="both"/>
         <w:rPr>
           <w:rFonts w:ascii="Helvetica" w:hAnsi="Helvetica" w:cs="Helvetica"/>
         </w:rPr>
@@ -2472,6 +2232,7 @@
           <w:ilvl w:val="0"/>
           <w:numId w:val="39"/>
         </w:numPr>
+        <w:spacing w:line="360" w:lineRule="auto"/>
         <w:rPr>
           <w:rFonts w:ascii="Arial" w:hAnsi="Arial" w:cs="Arial"/>
           <w:b/>
@@ -2487,14 +2248,7 @@
     </w:p>
     <w:p>
       <w:pPr>
-        <w:rPr>
-          <w:rFonts w:ascii="Arial" w:hAnsi="Arial" w:cs="Arial"/>
-          <w:b/>
-        </w:rPr>
-      </w:pPr>
-    </w:p>
-    <w:p>
-      <w:pPr>
+        <w:spacing w:line="360" w:lineRule="auto"/>
         <w:ind w:left="1134" w:hanging="708"/>
         <w:jc w:val="both"/>
         <w:rPr>
@@ -2504,14 +2258,13 @@
       <w:r>
         <w:rPr>
           <w:rFonts w:ascii="Arial" w:hAnsi="Arial" w:cs="Arial"/>
-          <w:lang w:val="en-US"/>
-        </w:rPr>
+        </w:rPr>
+        <w:lastRenderedPageBreak/>
         <w:t>4.1.</w:t>
       </w:r>
       <w:r>
         <w:rPr>
           <w:rFonts w:ascii="Arial" w:hAnsi="Arial" w:cs="Arial"/>
-          <w:lang w:val="en-US"/>
         </w:rPr>
         <w:tab/>
       </w:r>
@@ -2519,18 +2272,33 @@
         <w:rPr>
           <w:rFonts w:ascii="Arial" w:hAnsi="Arial" w:cs="Arial"/>
         </w:rPr>
-        <w:t>.</w:t>
-      </w:r>
-    </w:p>
-    <w:p>
-      <w:pPr>
-        <w:rPr>
-          <w:rFonts w:ascii="Arial" w:hAnsi="Arial" w:cs="Arial"/>
-        </w:rPr>
-      </w:pPr>
-    </w:p>
-    <w:p>
-      <w:pPr>
+        <w:t xml:space="preserve">PRAZERES, S. G. </w:t>
+      </w:r>
+      <w:r>
+        <w:rPr>
+          <w:rFonts w:ascii="Arial" w:hAnsi="Arial" w:cs="Arial"/>
+          <w:b/>
+        </w:rPr>
+        <w:t xml:space="preserve">Reconhecimento de Faces Utilizando Redes Neurais Autoassociativas. </w:t>
+      </w:r>
+      <w:r>
+        <w:rPr>
+          <w:rFonts w:ascii="Arial" w:hAnsi="Arial" w:cs="Arial"/>
+        </w:rPr>
+        <w:t>2010. 42 f. Trabalho de Conclusão de Curso (Graduação em Engenharia da Computação) – Universidade de Pernambuco, Recife, PE. 2010.</w:t>
+      </w:r>
+    </w:p>
+    <w:p>
+      <w:pPr>
+        <w:spacing w:line="360" w:lineRule="auto"/>
+        <w:rPr>
+          <w:rFonts w:ascii="Arial" w:hAnsi="Arial" w:cs="Arial"/>
+        </w:rPr>
+      </w:pPr>
+    </w:p>
+    <w:p>
+      <w:pPr>
+        <w:spacing w:line="360" w:lineRule="auto"/>
         <w:ind w:left="426"/>
         <w:rPr>
           <w:rFonts w:ascii="Arial" w:hAnsi="Arial" w:cs="Arial"/>
@@ -2548,9 +2316,16 @@
         </w:rPr>
         <w:t xml:space="preserve"> </w:t>
       </w:r>
-    </w:p>
-    <w:p>
-      <w:pPr>
+      <w:r>
+        <w:rPr>
+          <w:rFonts w:ascii="Arial" w:hAnsi="Arial" w:cs="Arial"/>
+        </w:rPr>
+        <w:t>Nesse trabalho, mostra as tecnologias empregadas para o reconhecimento de faces utilizando redes neurais. O projeto foi desenvolvido utilizando dois ambientes, um deles com redes neurais autoassociativas, e outro com multi layer perceptron. Após os treinamentos e dez iterações, os dados gerados obtiveram bons resultados e dessa forma pode-se analisar esse trabalho para ter um embasamento teórico melhor e assim iniciar o desenvolvimento do sistema apresentado.</w:t>
+      </w:r>
+    </w:p>
+    <w:p>
+      <w:pPr>
+        <w:spacing w:line="360" w:lineRule="auto"/>
         <w:ind w:left="426"/>
         <w:rPr>
           <w:rFonts w:ascii="Arial" w:hAnsi="Arial" w:cs="Arial"/>
@@ -2559,6 +2334,7 @@
     </w:p>
     <w:p>
       <w:pPr>
+        <w:spacing w:line="360" w:lineRule="auto"/>
         <w:ind w:left="426"/>
         <w:rPr>
           <w:rFonts w:ascii="Arial" w:hAnsi="Arial" w:cs="Arial"/>
@@ -2567,41 +2343,10 @@
     </w:p>
     <w:p>
       <w:pPr>
-        <w:ind w:left="426"/>
-        <w:rPr>
-          <w:rFonts w:ascii="Arial" w:hAnsi="Arial" w:cs="Arial"/>
-        </w:rPr>
-      </w:pPr>
-    </w:p>
-    <w:p>
-      <w:pPr>
-        <w:ind w:left="426"/>
-        <w:rPr>
-          <w:rFonts w:ascii="Arial" w:hAnsi="Arial" w:cs="Arial"/>
-        </w:rPr>
-      </w:pPr>
-    </w:p>
-    <w:p>
-      <w:pPr>
-        <w:ind w:left="426"/>
-        <w:rPr>
-          <w:rFonts w:ascii="Arial" w:hAnsi="Arial" w:cs="Arial"/>
-        </w:rPr>
-      </w:pPr>
-    </w:p>
-    <w:p>
-      <w:pPr>
-        <w:ind w:left="426"/>
-        <w:rPr>
-          <w:rFonts w:ascii="Arial" w:hAnsi="Arial" w:cs="Arial"/>
-        </w:rPr>
-      </w:pPr>
-    </w:p>
-    <w:p>
-      <w:pPr>
         <w:tabs>
           <w:tab w:val="left" w:pos="1170"/>
         </w:tabs>
+        <w:spacing w:line="360" w:lineRule="auto"/>
         <w:ind w:left="426"/>
         <w:jc w:val="both"/>
         <w:rPr>
@@ -2694,6 +2439,7 @@
           <w:tab w:val="left" w:pos="900"/>
           <w:tab w:val="left" w:pos="1170"/>
         </w:tabs>
+        <w:spacing w:line="360" w:lineRule="auto"/>
         <w:ind w:left="1170"/>
         <w:jc w:val="both"/>
         <w:rPr>
@@ -2733,6 +2479,7 @@
     </w:p>
     <w:p>
       <w:pPr>
+        <w:spacing w:line="360" w:lineRule="auto"/>
         <w:rPr>
           <w:rFonts w:ascii="Arial" w:hAnsi="Arial" w:cs="Arial"/>
         </w:rPr>
@@ -2746,21 +2493,71 @@
     </w:p>
     <w:p>
       <w:pPr>
+        <w:spacing w:line="360" w:lineRule="auto"/>
         <w:ind w:left="426"/>
-        <w:rPr>
-          <w:rFonts w:ascii="Arial" w:hAnsi="Arial" w:cs="Arial"/>
-        </w:rPr>
-      </w:pPr>
-      <w:r>
-        <w:rPr>
-          <w:rFonts w:ascii="Arial" w:hAnsi="Arial" w:cs="Arial"/>
-        </w:rPr>
-        <w:t xml:space="preserve"> Comentário:</w:t>
-      </w:r>
-    </w:p>
-    <w:p>
-      <w:pPr>
+        <w:jc w:val="both"/>
+        <w:rPr>
+          <w:rFonts w:ascii="Arial" w:hAnsi="Arial" w:cs="Arial"/>
+        </w:rPr>
+      </w:pPr>
+      <w:r>
+        <w:rPr>
+          <w:rFonts w:ascii="Arial" w:hAnsi="Arial" w:cs="Arial"/>
+        </w:rPr>
+        <w:t>Comentário:</w:t>
+      </w:r>
+      <w:r>
+        <w:rPr>
+          <w:rFonts w:ascii="Arial" w:hAnsi="Arial" w:cs="Arial"/>
+        </w:rPr>
+        <w:t xml:space="preserve"> </w:t>
+      </w:r>
+      <w:r>
+        <w:rPr>
+          <w:rFonts w:ascii="Arial" w:hAnsi="Arial" w:cs="Arial"/>
+        </w:rPr>
+        <w:t>O sistema desse TCC engloba o reconhecimento de faces comparando um dataset de imagens cadastradas em um banco de dados, onde ele faz a detecção, extração de características e reconhecimento. Além disso, as regras bem definidas no trabalho foram essenciais para a detecção e isso será tomada como base para a aplicação do trabalho da nossa equipe.</w:t>
+      </w:r>
+    </w:p>
+    <w:p>
+      <w:pPr>
+        <w:spacing w:line="360" w:lineRule="auto"/>
         <w:ind w:left="426"/>
+        <w:rPr>
+          <w:rFonts w:ascii="Arial" w:hAnsi="Arial" w:cs="Arial"/>
+        </w:rPr>
+      </w:pPr>
+    </w:p>
+    <w:p>
+      <w:pPr>
+        <w:spacing w:line="360" w:lineRule="auto"/>
+        <w:ind w:left="426"/>
+        <w:rPr>
+          <w:rFonts w:ascii="Arial" w:hAnsi="Arial" w:cs="Arial"/>
+        </w:rPr>
+      </w:pPr>
+    </w:p>
+    <w:p>
+      <w:pPr>
+        <w:spacing w:line="360" w:lineRule="auto"/>
+        <w:ind w:left="426"/>
+        <w:rPr>
+          <w:rFonts w:ascii="Arial" w:hAnsi="Arial" w:cs="Arial"/>
+        </w:rPr>
+      </w:pPr>
+    </w:p>
+    <w:p>
+      <w:pPr>
+        <w:spacing w:line="360" w:lineRule="auto"/>
+        <w:ind w:left="426"/>
+        <w:rPr>
+          <w:rFonts w:ascii="Arial" w:hAnsi="Arial" w:cs="Arial"/>
+        </w:rPr>
+      </w:pPr>
+    </w:p>
+    <w:p>
+      <w:pPr>
+        <w:spacing w:line="360" w:lineRule="auto"/>
         <w:rPr>
           <w:rFonts w:ascii="Arial" w:hAnsi="Arial" w:cs="Arial"/>
         </w:rPr>
@@ -2772,6 +2569,7 @@
           <w:ilvl w:val="0"/>
           <w:numId w:val="39"/>
         </w:numPr>
+        <w:spacing w:line="360" w:lineRule="auto"/>
         <w:rPr>
           <w:rFonts w:ascii="Arial" w:hAnsi="Arial" w:cs="Arial"/>
           <w:b/>
@@ -2787,13 +2585,7 @@
     </w:p>
     <w:p>
       <w:pPr>
-        <w:rPr>
-          <w:rFonts w:ascii="Arial" w:hAnsi="Arial" w:cs="Arial"/>
-        </w:rPr>
-      </w:pPr>
-    </w:p>
-    <w:p>
-      <w:pPr>
+        <w:spacing w:line="360" w:lineRule="auto"/>
         <w:ind w:left="1134" w:hanging="708"/>
         <w:jc w:val="both"/>
         <w:rPr>
@@ -2811,7 +2603,18 @@
           <w:rFonts w:ascii="Arial" w:hAnsi="Arial" w:cs="Arial"/>
         </w:rPr>
         <w:tab/>
-        <w:t xml:space="preserve">PÁSSAROS silvestres do Brasil. Lista de pássaros: imagens; curiosidade; doenças. Disponível em: </w:t>
+      </w:r>
+      <w:r>
+        <w:rPr>
+          <w:rFonts w:ascii="Arial" w:hAnsi="Arial" w:cs="Arial"/>
+        </w:rPr>
+        <w:t>Como funciona o RECONHECIMENTO FACIAL</w:t>
+      </w:r>
+      <w:r>
+        <w:rPr>
+          <w:rFonts w:ascii="Arial" w:hAnsi="Arial" w:cs="Arial"/>
+        </w:rPr>
+        <w:t xml:space="preserve">. Disponível em: </w:t>
       </w:r>
       <w:r>
         <w:rPr>
@@ -2820,22 +2623,13 @@
         <w:t>&lt;</w:t>
       </w:r>
       <w:r>
-        <w:rPr>
-          <w:rFonts w:ascii="Arial" w:hAnsi="Arial" w:cs="Arial"/>
-        </w:rPr>
-        <w:t>http://</w:t>
-      </w:r>
-      <w:r>
-        <w:rPr>
-          <w:rFonts w:ascii="Arial" w:hAnsi="Arial" w:cs="Arial"/>
-        </w:rPr>
-        <w:t>www.</w:t>
-      </w:r>
-      <w:r>
-        <w:rPr>
-          <w:rFonts w:ascii="Arial" w:hAnsi="Arial" w:cs="Arial"/>
-        </w:rPr>
-        <w:t>passarossilvestresbrasil.hpg.com.br</w:t>
+        <w:t xml:space="preserve"> </w:t>
+      </w:r>
+      <w:r>
+        <w:rPr>
+          <w:rFonts w:ascii="Arial" w:hAnsi="Arial" w:cs="Arial"/>
+        </w:rPr>
+        <w:t xml:space="preserve">http://www.techtudo.com.br/artigos/noticia/2012/04/como-funciona-o-reconhecimento-facial.html </w:t>
       </w:r>
       <w:r>
         <w:rPr>
@@ -2853,7 +2647,7 @@
         <w:rPr>
           <w:rFonts w:ascii="Arial" w:hAnsi="Arial" w:cs="Arial"/>
         </w:rPr>
-        <w:t>29 mai</w:t>
+        <w:t>22 mar</w:t>
       </w:r>
       <w:r>
         <w:rPr>
@@ -2865,28 +2659,229 @@
         <w:rPr>
           <w:rFonts w:ascii="Arial" w:hAnsi="Arial" w:cs="Arial"/>
         </w:rPr>
-        <w:t xml:space="preserve"> 2008.</w:t>
-      </w:r>
-    </w:p>
-    <w:p>
-      <w:pPr>
-        <w:rPr>
-          <w:rFonts w:ascii="Arial" w:hAnsi="Arial" w:cs="Arial"/>
-        </w:rPr>
-      </w:pPr>
-    </w:p>
-    <w:p>
-      <w:pPr>
+        <w:t xml:space="preserve"> 2018</w:t>
+      </w:r>
+      <w:r>
+        <w:rPr>
+          <w:rFonts w:ascii="Arial" w:hAnsi="Arial" w:cs="Arial"/>
+        </w:rPr>
+        <w:t>.</w:t>
+      </w:r>
+    </w:p>
+    <w:p>
+      <w:pPr>
+        <w:spacing w:line="360" w:lineRule="auto"/>
         <w:ind w:left="426"/>
-        <w:rPr>
-          <w:rFonts w:ascii="Arial" w:hAnsi="Arial" w:cs="Arial"/>
-        </w:rPr>
-      </w:pPr>
-      <w:r>
-        <w:rPr>
-          <w:rFonts w:ascii="Arial" w:hAnsi="Arial" w:cs="Arial"/>
-        </w:rPr>
+        <w:jc w:val="both"/>
+        <w:rPr>
+          <w:rFonts w:ascii="Arial" w:hAnsi="Arial" w:cs="Arial"/>
+        </w:rPr>
+      </w:pPr>
+    </w:p>
+    <w:p>
+      <w:pPr>
+        <w:spacing w:line="360" w:lineRule="auto"/>
+        <w:ind w:left="426"/>
+        <w:jc w:val="both"/>
+        <w:rPr>
+          <w:rFonts w:ascii="Arial" w:hAnsi="Arial" w:cs="Arial"/>
+        </w:rPr>
+      </w:pPr>
+      <w:r>
+        <w:rPr>
+          <w:rFonts w:ascii="Arial" w:hAnsi="Arial" w:cs="Arial"/>
+        </w:rPr>
+        <w:lastRenderedPageBreak/>
         <w:t>Comentário:</w:t>
+      </w:r>
+      <w:r>
+        <w:rPr>
+          <w:rFonts w:ascii="Arial" w:hAnsi="Arial" w:cs="Arial"/>
+        </w:rPr>
+        <w:t xml:space="preserve"> Uma das técnicas empregadas apresentadas nesse site, é a verificação dos pontos do rosto e as distâncias em que cada um fica em relação aos outros. Todos os pontos armazenados numa base de dados podem ser treinados por redes neurais e consequentemente ter uma precisão elevada em relação as outras tecnologias de reconhecimento. A explicação do funcionamento de reconhecimento facial auxiliará os integrantes do projeto a fim de entender as etapas e entender os exemplos nas aplicações práticas do dia a dia para implementar no projeto.</w:t>
+      </w:r>
+    </w:p>
+    <w:p>
+      <w:pPr>
+        <w:spacing w:line="360" w:lineRule="auto"/>
+        <w:ind w:left="426"/>
+        <w:rPr>
+          <w:rFonts w:ascii="Arial" w:hAnsi="Arial" w:cs="Arial"/>
+        </w:rPr>
+      </w:pPr>
+    </w:p>
+    <w:p>
+      <w:pPr>
+        <w:spacing w:line="360" w:lineRule="auto"/>
+        <w:ind w:left="426"/>
+        <w:rPr>
+          <w:rFonts w:ascii="Arial" w:hAnsi="Arial" w:cs="Arial"/>
+        </w:rPr>
+      </w:pPr>
+    </w:p>
+    <w:p>
+      <w:pPr>
+        <w:spacing w:line="360" w:lineRule="auto"/>
+        <w:ind w:left="1134" w:hanging="708"/>
+        <w:jc w:val="both"/>
+        <w:rPr>
+          <w:rFonts w:ascii="Arial" w:hAnsi="Arial" w:cs="Arial"/>
+        </w:rPr>
+      </w:pPr>
+      <w:r>
+        <w:rPr>
+          <w:rFonts w:ascii="Arial" w:hAnsi="Arial" w:cs="Arial"/>
+          <w:lang w:val="en-US"/>
+        </w:rPr>
+        <w:t>5.</w:t>
+      </w:r>
+      <w:r>
+        <w:rPr>
+          <w:rFonts w:ascii="Arial" w:hAnsi="Arial" w:cs="Arial"/>
+          <w:lang w:val="en-US"/>
+        </w:rPr>
+        <w:t>2</w:t>
+      </w:r>
+      <w:r>
+        <w:rPr>
+          <w:rFonts w:ascii="Arial" w:hAnsi="Arial" w:cs="Arial"/>
+          <w:lang w:val="en-US"/>
+        </w:rPr>
+        <w:t>.</w:t>
+      </w:r>
+      <w:r>
+        <w:rPr>
+          <w:rFonts w:ascii="Arial" w:hAnsi="Arial" w:cs="Arial"/>
+          <w:lang w:val="en-US"/>
+        </w:rPr>
+        <w:tab/>
+      </w:r>
+      <w:r>
+        <w:rPr>
+          <w:rFonts w:ascii="Arial" w:hAnsi="Arial" w:cs="Arial"/>
+          <w:lang w:val="en-US"/>
+        </w:rPr>
+        <w:t xml:space="preserve">Getting Started with </w:t>
+      </w:r>
+      <w:r>
+        <w:rPr>
+          <w:rFonts w:ascii="Arial" w:hAnsi="Arial" w:cs="Arial"/>
+          <w:lang w:val="en-US"/>
+        </w:rPr>
+        <w:t>TENSORFLOW</w:t>
+      </w:r>
+      <w:r>
+        <w:rPr>
+          <w:rFonts w:ascii="Arial" w:hAnsi="Arial" w:cs="Arial"/>
+          <w:lang w:val="en-US"/>
+        </w:rPr>
+        <w:t xml:space="preserve">. </w:t>
+      </w:r>
+      <w:proofErr w:type="spellStart"/>
+      <w:r>
+        <w:rPr>
+          <w:rFonts w:ascii="Arial" w:hAnsi="Arial" w:cs="Arial"/>
+          <w:lang w:val="en-US"/>
+        </w:rPr>
+        <w:t>Disponível</w:t>
+      </w:r>
+      <w:proofErr w:type="spellEnd"/>
+      <w:r>
+        <w:rPr>
+          <w:rFonts w:ascii="Arial" w:hAnsi="Arial" w:cs="Arial"/>
+          <w:lang w:val="en-US"/>
+        </w:rPr>
+        <w:t xml:space="preserve"> </w:t>
+      </w:r>
+      <w:proofErr w:type="spellStart"/>
+      <w:r>
+        <w:rPr>
+          <w:rFonts w:ascii="Arial" w:hAnsi="Arial" w:cs="Arial"/>
+          <w:lang w:val="en-US"/>
+        </w:rPr>
+        <w:t>em</w:t>
+      </w:r>
+      <w:proofErr w:type="spellEnd"/>
+      <w:r>
+        <w:rPr>
+          <w:rFonts w:ascii="Arial" w:hAnsi="Arial" w:cs="Arial"/>
+          <w:lang w:val="en-US"/>
+        </w:rPr>
+        <w:t>: &lt;</w:t>
+      </w:r>
+      <w:r>
+        <w:rPr>
+          <w:lang w:val="en-US"/>
+        </w:rPr>
+        <w:t xml:space="preserve"> </w:t>
+      </w:r>
+      <w:r>
+        <w:rPr>
+          <w:rFonts w:ascii="Arial" w:hAnsi="Arial" w:cs="Arial"/>
+          <w:lang w:val="en-US"/>
+        </w:rPr>
+        <w:t>https://www.tensorflow.org/get_started/premade_estimators.html</w:t>
+      </w:r>
+      <w:r>
+        <w:rPr>
+          <w:rFonts w:ascii="Arial" w:hAnsi="Arial" w:cs="Arial"/>
+          <w:lang w:val="en-US"/>
+        </w:rPr>
+        <w:t xml:space="preserve">&gt;. </w:t>
+      </w:r>
+      <w:r>
+        <w:rPr>
+          <w:rFonts w:ascii="Arial" w:hAnsi="Arial" w:cs="Arial"/>
+        </w:rPr>
+        <w:t>Acesso em:</w:t>
+      </w:r>
+      <w:r>
+        <w:rPr>
+          <w:rFonts w:ascii="Arial" w:hAnsi="Arial" w:cs="Arial"/>
+        </w:rPr>
+        <w:t xml:space="preserve"> 22 mar. 2018</w:t>
+      </w:r>
+      <w:r>
+        <w:rPr>
+          <w:rFonts w:ascii="Arial" w:hAnsi="Arial" w:cs="Arial"/>
+        </w:rPr>
+        <w:t>.</w:t>
+      </w:r>
+    </w:p>
+    <w:p>
+      <w:pPr>
+        <w:spacing w:line="360" w:lineRule="auto"/>
+        <w:ind w:left="426"/>
+        <w:rPr>
+          <w:rFonts w:ascii="Arial" w:hAnsi="Arial" w:cs="Arial"/>
+        </w:rPr>
+      </w:pPr>
+    </w:p>
+    <w:p>
+      <w:pPr>
+        <w:spacing w:line="360" w:lineRule="auto"/>
+        <w:ind w:left="426"/>
+        <w:rPr>
+          <w:rFonts w:ascii="Arial" w:hAnsi="Arial" w:cs="Arial"/>
+        </w:rPr>
+      </w:pPr>
+      <w:r>
+        <w:rPr>
+          <w:rFonts w:ascii="Arial" w:hAnsi="Arial" w:cs="Arial"/>
+        </w:rPr>
+        <w:t xml:space="preserve">Comentário: </w:t>
+      </w:r>
+      <w:r>
+        <w:rPr>
+          <w:rFonts w:ascii="Arial" w:hAnsi="Arial" w:cs="Arial"/>
+        </w:rPr>
+        <w:t>Esse site é muito interessante para aplicar ao TCC pelo fato de ser utilizado a tecnologia para realizar os treinamentos, e todo o processo de instalação, compilação e utilização da ferramenta é demonstrado nesse tutorial e como é uma plataforma feita específica para algo, várias documentações estão disponíveis para utilização. Sendo assim, todos os procedimentos a serem tomados no desenvolvimento do projeto utilizará como base o link mostrado e as instalações de API’s estão disponiveis para acesso</w:t>
+      </w:r>
+      <w:r>
+        <w:rPr>
+          <w:rFonts w:ascii="Arial" w:hAnsi="Arial" w:cs="Arial"/>
+        </w:rPr>
+        <w:t>.</w:t>
       </w:r>
     </w:p>
     <w:p/>
@@ -3096,7 +3091,7 @@
                   </a:prstGeom>
                   <a:extLst>
                     <a:ext uri="{FAA26D3D-D897-4be2-8F04-BA451C77F1D7}">
-                      <ma14:placeholderFlag xmlns:ve="http://schemas.openxmlformats.org/markup-compatibility/2006" xmlns:ma14="http://schemas.microsoft.com/office/mac/drawingml/2011/main" xmlns:w="http://schemas.openxmlformats.org/wordprocessingml/2006/main" xmlns:w10="urn:schemas-microsoft-com:office:word" xmlns:v="urn:schemas-microsoft-com:vml" xmlns:o="urn:schemas-microsoft-com:office:office" xmlns:mv="urn:schemas-microsoft-com:mac:vml" xmlns:mo="http://schemas.microsoft.com/office/mac/office/2008/main" xmlns="" xmlns:w16se="http://schemas.microsoft.com/office/word/2015/wordml/symex" xmlns:w15="http://schemas.microsoft.com/office/word/2012/wordml" xmlns:cx5="http://schemas.microsoft.com/office/drawing/2016/5/11/chartex" xmlns:cx4="http://schemas.microsoft.com/office/drawing/2016/5/10/chartex" xmlns:cx3="http://schemas.microsoft.com/office/drawing/2016/5/9/chartex" xmlns:cx2="http://schemas.microsoft.com/office/drawing/2015/10/21/chartex" xmlns:cx1="http://schemas.microsoft.com/office/drawing/2015/9/8/chartex" xmlns:cx="http://schemas.microsoft.com/office/drawing/2014/chartex"/>
+                      <ma14:placeholderFlag xmlns:cx="http://schemas.microsoft.com/office/drawing/2014/chartex" xmlns:cx1="http://schemas.microsoft.com/office/drawing/2015/9/8/chartex" xmlns:cx2="http://schemas.microsoft.com/office/drawing/2015/10/21/chartex" xmlns:cx3="http://schemas.microsoft.com/office/drawing/2016/5/9/chartex" xmlns:cx4="http://schemas.microsoft.com/office/drawing/2016/5/10/chartex" xmlns:cx5="http://schemas.microsoft.com/office/drawing/2016/5/11/chartex" xmlns:w15="http://schemas.microsoft.com/office/word/2012/wordml" xmlns:w16se="http://schemas.microsoft.com/office/word/2015/wordml/symex" xmlns="" xmlns:mo="http://schemas.microsoft.com/office/mac/office/2008/main" xmlns:mv="urn:schemas-microsoft-com:mac:vml" xmlns:o="urn:schemas-microsoft-com:office:office" xmlns:v="urn:schemas-microsoft-com:vml" xmlns:w10="urn:schemas-microsoft-com:office:word" xmlns:w="http://schemas.openxmlformats.org/wordprocessingml/2006/main" xmlns:ma14="http://schemas.microsoft.com/office/mac/drawingml/2011/main" xmlns:ve="http://schemas.openxmlformats.org/markup-compatibility/2006"/>
                     </a:ext>
                   </a:extLst>
                 </pic:spPr>
@@ -9199,7 +9194,7 @@
 </file>
 
 <file path=customXml/itemProps1.xml><?xml version="1.0" encoding="utf-8"?>
-<ds:datastoreItem xmlns:ds="http://schemas.openxmlformats.org/officeDocument/2006/customXml" ds:itemID="{CF03BB7F-8321-47EA-8ACD-6BF489C12FA4}">
+<ds:datastoreItem xmlns:ds="http://schemas.openxmlformats.org/officeDocument/2006/customXml" ds:itemID="{ACB8B48D-656C-4B09-B16C-FB1D2A2D758A}">
   <ds:schemaRefs>
     <ds:schemaRef ds:uri="http://schemas.openxmlformats.org/officeDocument/2006/bibliography"/>
   </ds:schemaRefs>

</xml_diff>

<commit_message>
Report 2 - Finalizado
</commit_message>
<xml_diff>
--- a/documents/Report 2 - Bibliografia Comentada e Diagrama de Gantt.docx
+++ b/documents/Report 2 - Bibliografia Comentada e Diagrama de Gantt.docx
@@ -1,10 +1,10 @@
 
 <file path=word/document.xml><?xml version="1.0" encoding="utf-8"?>
-<w:document xmlns:wpc="http://schemas.microsoft.com/office/word/2010/wordprocessingCanvas" xmlns:mc="http://schemas.openxmlformats.org/markup-compatibility/2006" xmlns:o="urn:schemas-microsoft-com:office:office" xmlns:r="http://schemas.openxmlformats.org/officeDocument/2006/relationships" xmlns:m="http://schemas.openxmlformats.org/officeDocument/2006/math" xmlns:v="urn:schemas-microsoft-com:vml" xmlns:wp14="http://schemas.microsoft.com/office/word/2010/wordprocessingDrawing" xmlns:wp="http://schemas.openxmlformats.org/drawingml/2006/wordprocessingDrawing" xmlns:w10="urn:schemas-microsoft-com:office:word" xmlns:w="http://schemas.openxmlformats.org/wordprocessingml/2006/main" xmlns:w14="http://schemas.microsoft.com/office/word/2010/wordml" xmlns:wpg="http://schemas.microsoft.com/office/word/2010/wordprocessingGroup" xmlns:wpi="http://schemas.microsoft.com/office/word/2010/wordprocessingInk" xmlns:wne="http://schemas.microsoft.com/office/word/2006/wordml" xmlns:wps="http://schemas.microsoft.com/office/word/2010/wordprocessingShape" mc:Ignorable="w14 wp14">
+<w:document xmlns:wpc="http://schemas.microsoft.com/office/word/2010/wordprocessingCanvas" xmlns:cx="http://schemas.microsoft.com/office/drawing/2014/chartex" xmlns:cx1="http://schemas.microsoft.com/office/drawing/2015/9/8/chartex" xmlns:cx2="http://schemas.microsoft.com/office/drawing/2015/10/21/chartex" xmlns:cx3="http://schemas.microsoft.com/office/drawing/2016/5/9/chartex" xmlns:cx4="http://schemas.microsoft.com/office/drawing/2016/5/10/chartex" xmlns:cx5="http://schemas.microsoft.com/office/drawing/2016/5/11/chartex" xmlns:cx6="http://schemas.microsoft.com/office/drawing/2016/5/12/chartex" xmlns:cx7="http://schemas.microsoft.com/office/drawing/2016/5/13/chartex" xmlns:cx8="http://schemas.microsoft.com/office/drawing/2016/5/14/chartex" xmlns:mc="http://schemas.openxmlformats.org/markup-compatibility/2006" xmlns:aink="http://schemas.microsoft.com/office/drawing/2016/ink" xmlns:am3d="http://schemas.microsoft.com/office/drawing/2017/model3d" xmlns:o="urn:schemas-microsoft-com:office:office" xmlns:r="http://schemas.openxmlformats.org/officeDocument/2006/relationships" xmlns:m="http://schemas.openxmlformats.org/officeDocument/2006/math" xmlns:v="urn:schemas-microsoft-com:vml" xmlns:wp14="http://schemas.microsoft.com/office/word/2010/wordprocessingDrawing" xmlns:wp="http://schemas.openxmlformats.org/drawingml/2006/wordprocessingDrawing" xmlns:w10="urn:schemas-microsoft-com:office:word" xmlns:w="http://schemas.openxmlformats.org/wordprocessingml/2006/main" xmlns:w14="http://schemas.microsoft.com/office/word/2010/wordml" xmlns:w15="http://schemas.microsoft.com/office/word/2012/wordml" xmlns:w16cid="http://schemas.microsoft.com/office/word/2016/wordml/cid" xmlns:w16se="http://schemas.microsoft.com/office/word/2015/wordml/symex" xmlns:wpg="http://schemas.microsoft.com/office/word/2010/wordprocessingGroup" xmlns:wpi="http://schemas.microsoft.com/office/word/2010/wordprocessingInk" xmlns:wne="http://schemas.microsoft.com/office/word/2006/wordml" xmlns:wps="http://schemas.microsoft.com/office/word/2010/wordprocessingShape" mc:Ignorable="w14 w15 w16se w16cid wp14">
   <w:body>
     <w:p>
       <w:pPr>
-        <w:pStyle w:val="Heading5"/>
+        <w:pStyle w:val="Ttulo5"/>
         <w:spacing w:line="360" w:lineRule="auto"/>
         <w:jc w:val="center"/>
         <w:rPr>
@@ -16,7 +16,7 @@
     </w:p>
     <w:p>
       <w:pPr>
-        <w:pStyle w:val="Heading5"/>
+        <w:pStyle w:val="Ttulo5"/>
         <w:spacing w:line="360" w:lineRule="auto"/>
         <w:jc w:val="center"/>
         <w:rPr>
@@ -57,8 +57,18 @@
           <w:b/>
           <w:sz w:val="32"/>
         </w:rPr>
-        <w:t>Diagrama de Gantt</w:t>
-      </w:r>
+        <w:t xml:space="preserve">Diagrama de </w:t>
+      </w:r>
+      <w:proofErr w:type="spellStart"/>
+      <w:r>
+        <w:rPr>
+          <w:rFonts w:ascii="Arial" w:hAnsi="Arial"/>
+          <w:b/>
+          <w:sz w:val="32"/>
+        </w:rPr>
+        <w:t>Gantt</w:t>
+      </w:r>
+      <w:proofErr w:type="spellEnd"/>
     </w:p>
     <w:p>
       <w:pPr>
@@ -130,7 +140,7 @@
     </w:p>
     <w:p>
       <w:pPr>
-        <w:pStyle w:val="Heading5"/>
+        <w:pStyle w:val="Ttulo5"/>
         <w:spacing w:line="360" w:lineRule="auto"/>
         <w:rPr>
           <w:rFonts w:cs="Arial"/>
@@ -308,11 +318,19 @@
                 <w:rFonts w:ascii="Arial" w:hAnsi="Arial" w:cs="Arial"/>
               </w:rPr>
             </w:pPr>
+            <w:proofErr w:type="spellStart"/>
             <w:r>
               <w:rPr>
                 <w:rFonts w:ascii="Arial" w:hAnsi="Arial" w:cs="Arial"/>
               </w:rPr>
-              <w:t>Julio Cesar da Silva Esteves</w:t>
+              <w:t>Julio</w:t>
+            </w:r>
+            <w:proofErr w:type="spellEnd"/>
+            <w:r>
+              <w:rPr>
+                <w:rFonts w:ascii="Arial" w:hAnsi="Arial" w:cs="Arial"/>
+              </w:rPr>
+              <w:t xml:space="preserve"> Cesar da Silva Esteves</w:t>
             </w:r>
           </w:p>
         </w:tc>
@@ -486,8 +504,16 @@
         <w:rPr>
           <w:rFonts w:ascii="Arial" w:hAnsi="Arial" w:cs="Arial"/>
         </w:rPr>
-        <w:t>Controle de Presenças utilizando TensorFlow</w:t>
-      </w:r>
+        <w:t xml:space="preserve">Controle de Presenças utilizando </w:t>
+      </w:r>
+      <w:proofErr w:type="spellStart"/>
+      <w:r>
+        <w:rPr>
+          <w:rFonts w:ascii="Arial" w:hAnsi="Arial" w:cs="Arial"/>
+        </w:rPr>
+        <w:t>TensorFlow</w:t>
+      </w:r>
+      <w:proofErr w:type="spellEnd"/>
       <w:r>
         <w:rPr>
           <w:rFonts w:ascii="Arial" w:hAnsi="Arial" w:cs="Arial"/>
@@ -605,7 +631,7 @@
     </w:p>
     <w:p>
       <w:pPr>
-        <w:pStyle w:val="BodyText"/>
+        <w:pStyle w:val="Corpodetexto"/>
         <w:tabs>
           <w:tab w:val="left" w:pos="1120"/>
           <w:tab w:val="right" w:pos="9972"/>
@@ -638,7 +664,7 @@
     </w:p>
     <w:p>
       <w:pPr>
-        <w:pStyle w:val="BodyText"/>
+        <w:pStyle w:val="Corpodetexto"/>
         <w:tabs>
           <w:tab w:val="left" w:pos="1120"/>
           <w:tab w:val="right" w:pos="9972"/>
@@ -650,7 +676,7 @@
     </w:p>
     <w:p>
       <w:pPr>
-        <w:pStyle w:val="BodyText"/>
+        <w:pStyle w:val="Corpodetexto"/>
         <w:tabs>
           <w:tab w:val="left" w:pos="1120"/>
           <w:tab w:val="right" w:pos="9972"/>
@@ -662,7 +688,7 @@
     </w:p>
     <w:p>
       <w:pPr>
-        <w:pStyle w:val="BodyText"/>
+        <w:pStyle w:val="Corpodetexto"/>
         <w:tabs>
           <w:tab w:val="left" w:pos="1120"/>
           <w:tab w:val="right" w:pos="9972"/>
@@ -682,7 +708,7 @@
     </w:p>
     <w:p>
       <w:pPr>
-        <w:pStyle w:val="BodyText"/>
+        <w:pStyle w:val="Corpodetexto"/>
         <w:ind w:firstLine="708"/>
         <w:rPr>
           <w:bCs/>
@@ -694,7 +720,7 @@
     </w:p>
     <w:p>
       <w:pPr>
-        <w:pStyle w:val="BodyText"/>
+        <w:pStyle w:val="Corpodetexto"/>
         <w:rPr>
           <w:b/>
           <w:bCs/>
@@ -703,7 +729,7 @@
     </w:p>
     <w:p>
       <w:pPr>
-        <w:pStyle w:val="BodyText"/>
+        <w:pStyle w:val="Corpodetexto"/>
         <w:rPr>
           <w:b/>
           <w:bCs/>
@@ -830,47 +856,107 @@
           <w:b/>
           <w:bCs/>
         </w:rPr>
-        <w:t>Diagrama de Gantt</w:t>
-      </w:r>
+        <w:t xml:space="preserve">Diagrama de </w:t>
+      </w:r>
+      <w:proofErr w:type="spellStart"/>
+      <w:r>
+        <w:rPr>
+          <w:rFonts w:ascii="Arial" w:hAnsi="Arial" w:cs="Arial"/>
+          <w:b/>
+          <w:bCs/>
+        </w:rPr>
+        <w:t>Gantt</w:t>
+      </w:r>
+      <w:proofErr w:type="spellEnd"/>
     </w:p>
     <w:p>
       <w:pPr>
         <w:spacing w:line="360" w:lineRule="auto"/>
-        <w:jc w:val="both"/>
-        <w:rPr>
-          <w:rFonts w:ascii="Arial" w:hAnsi="Arial" w:cs="Arial"/>
-        </w:rPr>
-      </w:pPr>
-      <w:r>
-        <w:rPr>
-          <w:rFonts w:ascii="Arial" w:hAnsi="Arial" w:cs="Arial"/>
-        </w:rPr>
-        <w:t xml:space="preserve">[Entregar o Diagrama de Gantt </w:t>
-      </w:r>
-      <w:r>
-        <w:rPr>
-          <w:rFonts w:ascii="Arial" w:hAnsi="Arial" w:cs="Arial"/>
-        </w:rPr>
-        <w:t xml:space="preserve">contendo o </w:t>
-      </w:r>
-      <w:r>
-        <w:rPr>
-          <w:rFonts w:ascii="Arial" w:hAnsi="Arial" w:cs="Arial"/>
-        </w:rPr>
-        <w:t>prazo detalhado para a realização de cada tarefa. Neste Diagrama, alguns itens deverão estar presentes, como: Introdução</w:t>
-      </w:r>
-      <w:r>
-        <w:rPr>
-          <w:rFonts w:ascii="Arial" w:hAnsi="Arial" w:cs="Arial"/>
-        </w:rPr>
-        <w:t>,</w:t>
-      </w:r>
-      <w:r>
-        <w:rPr>
-          <w:rFonts w:ascii="Arial" w:hAnsi="Arial" w:cs="Arial"/>
-        </w:rPr>
-        <w:t xml:space="preserve"> Revisão Bibliográfica, Materiais e Métodos/Metodologia, etc.]</w:t>
-      </w:r>
+        <w:rPr>
+          <w:rFonts w:ascii="Arial" w:hAnsi="Arial" w:cs="Arial"/>
+          <w:b/>
+          <w:bCs/>
+        </w:rPr>
+      </w:pPr>
+    </w:p>
+    <w:p>
+      <w:pPr>
+        <w:spacing w:line="360" w:lineRule="auto"/>
+        <w:rPr>
+          <w:rFonts w:ascii="Arial" w:hAnsi="Arial" w:cs="Arial"/>
+          <w:b/>
+          <w:bCs/>
+        </w:rPr>
+      </w:pPr>
+      <w:r>
+        <w:rPr>
+          <w:rFonts w:ascii="Arial" w:hAnsi="Arial" w:cs="Arial"/>
+          <w:b/>
+          <w:bCs/>
+          <w:noProof/>
+        </w:rPr>
+        <w:drawing>
+          <wp:inline distT="0" distB="0" distL="0" distR="0">
+            <wp:extent cx="6486525" cy="2478672"/>
+            <wp:effectExtent l="0" t="0" r="0" b="0"/>
+            <wp:docPr id="5" name="Imagem 5"/>
+            <wp:cNvGraphicFramePr>
+              <a:graphicFrameLocks xmlns:a="http://schemas.openxmlformats.org/drawingml/2006/main" noChangeAspect="1"/>
+            </wp:cNvGraphicFramePr>
+            <a:graphic xmlns:a="http://schemas.openxmlformats.org/drawingml/2006/main">
+              <a:graphicData uri="http://schemas.openxmlformats.org/drawingml/2006/picture">
+                <pic:pic xmlns:pic="http://schemas.openxmlformats.org/drawingml/2006/picture">
+                  <pic:nvPicPr>
+                    <pic:cNvPr id="0" name="Picture 2"/>
+                    <pic:cNvPicPr>
+                      <a:picLocks noChangeAspect="1" noChangeArrowheads="1"/>
+                    </pic:cNvPicPr>
+                  </pic:nvPicPr>
+                  <pic:blipFill>
+                    <a:blip r:embed="rId8">
+                      <a:extLst>
+                        <a:ext uri="{28A0092B-C50C-407E-A947-70E740481C1C}">
+                          <a14:useLocalDpi xmlns:a14="http://schemas.microsoft.com/office/drawing/2010/main" val="0"/>
+                        </a:ext>
+                      </a:extLst>
+                    </a:blip>
+                    <a:srcRect/>
+                    <a:stretch>
+                      <a:fillRect/>
+                    </a:stretch>
+                  </pic:blipFill>
+                  <pic:spPr bwMode="auto">
+                    <a:xfrm>
+                      <a:off x="0" y="0"/>
+                      <a:ext cx="6543494" cy="2500441"/>
+                    </a:xfrm>
+                    <a:prstGeom prst="rect">
+                      <a:avLst/>
+                    </a:prstGeom>
+                    <a:noFill/>
+                    <a:ln>
+                      <a:noFill/>
+                    </a:ln>
+                  </pic:spPr>
+                </pic:pic>
+              </a:graphicData>
+            </a:graphic>
+          </wp:inline>
+        </w:drawing>
+      </w:r>
+    </w:p>
+    <w:p>
+      <w:pPr>
+        <w:jc w:val="center"/>
+        <w:rPr>
+          <w:rFonts w:ascii="Arial" w:hAnsi="Arial"/>
+          <w:b/>
+          <w:sz w:val="32"/>
+          <w:szCs w:val="32"/>
+        </w:rPr>
+      </w:pPr>
+      <w:bookmarkStart w:id="0" w:name="_GoBack"/>
+      <w:bookmarkEnd w:id="0"/>
     </w:p>
     <w:p>
       <w:pPr>
@@ -999,19 +1085,8 @@
           <w:bCs/>
           <w:lang w:val="en-US"/>
         </w:rPr>
-        <w:t xml:space="preserve"> and </w:t>
-      </w:r>
-      <w:proofErr w:type="spellStart"/>
-      <w:r>
-        <w:rPr>
-          <w:rFonts w:ascii="Arial" w:hAnsi="Arial" w:cs="Arial"/>
-          <w:b/>
-          <w:bCs/>
-          <w:lang w:val="en-US"/>
-        </w:rPr>
-        <w:t>TensorFlow</w:t>
-      </w:r>
-      <w:proofErr w:type="spellEnd"/>
+        <w:t xml:space="preserve"> and TensorFlow</w:t>
+      </w:r>
       <w:r>
         <w:rPr>
           <w:rFonts w:ascii="Arial" w:hAnsi="Arial" w:cs="Arial"/>
@@ -1085,7 +1160,92 @@
         <w:rPr>
           <w:rFonts w:ascii="Arial" w:hAnsi="Arial" w:cs="Arial"/>
         </w:rPr>
-        <w:t xml:space="preserve"> Esse livro tem uma explicação coerente sobre aprendizado de máquina e os desenvolvimentos com exemplos utilizando a tecnologia TensorFlow, contribuem muito para o nosso trabalho. Algumas pesquisas foram feitas, e o livro mostra a partir da página 280, explicações de grafos, gradiente descendente, como treinar o seu algoritmo, entre outras. O fato da escolha desse livro é por ser recente e utilizar de uma tecnologia que iremos adotar no projeto. </w:t>
+        <w:t xml:space="preserve"> Esse livro tem uma explicação coerente sobre aprendizado de máquina e os desenvolvimentos com exemplos utilizando a tecnologia </w:t>
+      </w:r>
+      <w:proofErr w:type="spellStart"/>
+      <w:r>
+        <w:rPr>
+          <w:rFonts w:ascii="Arial" w:hAnsi="Arial" w:cs="Arial"/>
+        </w:rPr>
+        <w:t>TensorFlow</w:t>
+      </w:r>
+      <w:proofErr w:type="spellEnd"/>
+      <w:r>
+        <w:rPr>
+          <w:rFonts w:ascii="Arial" w:hAnsi="Arial" w:cs="Arial"/>
+        </w:rPr>
+        <w:t xml:space="preserve">, contribuem muito para o nosso trabalho. Algumas pesquisas foram feitas, e o livro mostra a partir da página 280, explicações de grafos, gradiente descendente, como treinar o seu </w:t>
+      </w:r>
+    </w:p>
+    <w:p>
+      <w:pPr>
+        <w:tabs>
+          <w:tab w:val="left" w:pos="142"/>
+        </w:tabs>
+        <w:spacing w:line="360" w:lineRule="auto"/>
+        <w:ind w:left="426"/>
+        <w:jc w:val="both"/>
+        <w:rPr>
+          <w:rFonts w:ascii="Arial" w:hAnsi="Arial" w:cs="Arial"/>
+        </w:rPr>
+      </w:pPr>
+    </w:p>
+    <w:p>
+      <w:pPr>
+        <w:tabs>
+          <w:tab w:val="left" w:pos="142"/>
+        </w:tabs>
+        <w:spacing w:line="360" w:lineRule="auto"/>
+        <w:ind w:left="426"/>
+        <w:jc w:val="both"/>
+        <w:rPr>
+          <w:rFonts w:ascii="Arial" w:hAnsi="Arial" w:cs="Arial"/>
+        </w:rPr>
+      </w:pPr>
+    </w:p>
+    <w:p>
+      <w:pPr>
+        <w:tabs>
+          <w:tab w:val="left" w:pos="142"/>
+        </w:tabs>
+        <w:spacing w:line="360" w:lineRule="auto"/>
+        <w:ind w:left="426"/>
+        <w:jc w:val="both"/>
+        <w:rPr>
+          <w:rFonts w:ascii="Arial" w:hAnsi="Arial" w:cs="Arial"/>
+        </w:rPr>
+      </w:pPr>
+    </w:p>
+    <w:p>
+      <w:pPr>
+        <w:tabs>
+          <w:tab w:val="left" w:pos="142"/>
+        </w:tabs>
+        <w:spacing w:line="360" w:lineRule="auto"/>
+        <w:ind w:left="426"/>
+        <w:jc w:val="both"/>
+        <w:rPr>
+          <w:rFonts w:ascii="Arial" w:hAnsi="Arial" w:cs="Arial"/>
+        </w:rPr>
+      </w:pPr>
+    </w:p>
+    <w:p>
+      <w:pPr>
+        <w:tabs>
+          <w:tab w:val="left" w:pos="142"/>
+        </w:tabs>
+        <w:spacing w:line="360" w:lineRule="auto"/>
+        <w:ind w:left="426"/>
+        <w:jc w:val="both"/>
+        <w:rPr>
+          <w:rFonts w:ascii="Arial" w:hAnsi="Arial" w:cs="Arial"/>
+        </w:rPr>
+      </w:pPr>
+      <w:r>
+        <w:rPr>
+          <w:rFonts w:ascii="Arial" w:hAnsi="Arial" w:cs="Arial"/>
+        </w:rPr>
+        <w:t xml:space="preserve">algoritmo, entre outras. O fato da escolha desse livro é por ser recente e utilizar de uma tecnologia que iremos adotar no projeto. </w:t>
       </w:r>
     </w:p>
     <w:p>
@@ -1126,6 +1286,7 @@
           <w:rFonts w:ascii="Helvetica" w:hAnsi="Helvetica" w:cs="Helvetica"/>
         </w:rPr>
       </w:pPr>
+      <w:proofErr w:type="gramStart"/>
       <w:r>
         <w:rPr>
           <w:rFonts w:ascii="Helvetica" w:hAnsi="Helvetica" w:cs="Helvetica"/>
@@ -1148,7 +1309,14 @@
         <w:rPr>
           <w:rFonts w:ascii="Helvetica" w:hAnsi="Helvetica" w:cs="Helvetica"/>
         </w:rPr>
-        <w:t xml:space="preserve">. </w:t>
+        <w:t>.</w:t>
+      </w:r>
+      <w:proofErr w:type="gramEnd"/>
+      <w:r>
+        <w:rPr>
+          <w:rFonts w:ascii="Helvetica" w:hAnsi="Helvetica" w:cs="Helvetica"/>
+        </w:rPr>
+        <w:t xml:space="preserve"> </w:t>
       </w:r>
       <w:r>
         <w:rPr>
@@ -1234,8 +1402,6 @@
           <w:rFonts w:ascii="Arial" w:hAnsi="Arial" w:cs="Arial"/>
         </w:rPr>
       </w:pPr>
-      <w:bookmarkStart w:id="0" w:name="_GoBack"/>
-      <w:bookmarkEnd w:id="0"/>
     </w:p>
     <w:p>
       <w:pPr>
@@ -1256,38 +1422,22 @@
         <w:rPr>
           <w:rFonts w:ascii="Arial" w:hAnsi="Arial" w:cs="Arial"/>
         </w:rPr>
-        <w:t xml:space="preserve"> O livro de principios de redes neurais, mostra desde o desenvolvimento de aplicações mais básicas, até grandes redes explicando passo a passo de como criá-las e adicionar ao seu projeto. Mesmo sendo um livro de uma data mais antiga </w:t>
-      </w:r>
-    </w:p>
-    <w:p>
-      <w:pPr>
-        <w:spacing w:line="360" w:lineRule="auto"/>
-        <w:ind w:left="426"/>
-        <w:jc w:val="both"/>
-        <w:rPr>
-          <w:rFonts w:ascii="Arial" w:hAnsi="Arial" w:cs="Arial"/>
-        </w:rPr>
-      </w:pPr>
-    </w:p>
-    <w:p>
-      <w:pPr>
-        <w:spacing w:line="360" w:lineRule="auto"/>
-        <w:ind w:left="426"/>
-        <w:jc w:val="both"/>
-        <w:rPr>
-          <w:rFonts w:ascii="Arial" w:hAnsi="Arial" w:cs="Arial"/>
-        </w:rPr>
-      </w:pPr>
-    </w:p>
-    <w:p>
-      <w:pPr>
-        <w:spacing w:line="360" w:lineRule="auto"/>
-        <w:ind w:left="426"/>
-        <w:jc w:val="both"/>
-        <w:rPr>
-          <w:rFonts w:ascii="Arial" w:hAnsi="Arial" w:cs="Arial"/>
-        </w:rPr>
-      </w:pPr>
+        <w:t xml:space="preserve"> O livro de </w:t>
+      </w:r>
+      <w:proofErr w:type="spellStart"/>
+      <w:r>
+        <w:rPr>
+          <w:rFonts w:ascii="Arial" w:hAnsi="Arial" w:cs="Arial"/>
+        </w:rPr>
+        <w:t>principios</w:t>
+      </w:r>
+      <w:proofErr w:type="spellEnd"/>
+      <w:r>
+        <w:rPr>
+          <w:rFonts w:ascii="Arial" w:hAnsi="Arial" w:cs="Arial"/>
+        </w:rPr>
+        <w:t xml:space="preserve"> de redes neurais, mostra desde o desenvolvimento de aplicações mais básicas, até grandes redes explicando passo a passo de como criá-las e adicionar ao seu projeto. Mesmo sendo um livro de uma data mais antiga</w:t>
+      </w:r>
     </w:p>
     <w:p>
       <w:pPr>
@@ -1551,7 +1701,73 @@
         <w:rPr>
           <w:rFonts w:ascii="Arial" w:hAnsi="Arial" w:cs="Arial"/>
         </w:rPr>
-        <w:t xml:space="preserve"> O que me chamou atenção nesse artigo foi a forma em que o sistema foi embarcado. Uma plataforma android em que pode ser utilizado tablet/celular, onde o desenvolvimento utilizando algumas tecnologias como por exemplo, o OpenCV para fazer o reconhecimento facial foi algo que auxiliou muito os integrantes de acordo com o artigo. Dessa forma, a integração do TCC utilizando algumas dessas ferramentas, é valido no caso da aplicação ser embarcado num sistema android.</w:t>
+        <w:t xml:space="preserve"> O que me chamou atenção nesse artigo foi a forma em que o sistema foi embarcado. Uma plataforma </w:t>
+      </w:r>
+      <w:proofErr w:type="spellStart"/>
+      <w:r>
+        <w:rPr>
+          <w:rFonts w:ascii="Arial" w:hAnsi="Arial" w:cs="Arial"/>
+        </w:rPr>
+        <w:t>android</w:t>
+      </w:r>
+      <w:proofErr w:type="spellEnd"/>
+      <w:r>
+        <w:rPr>
+          <w:rFonts w:ascii="Arial" w:hAnsi="Arial" w:cs="Arial"/>
+        </w:rPr>
+        <w:t xml:space="preserve"> em que pode ser utilizado tablet/celular, onde o desenvolvimento utilizando algumas tecnologias como por exemplo, o </w:t>
+      </w:r>
+      <w:proofErr w:type="spellStart"/>
+      <w:r>
+        <w:rPr>
+          <w:rFonts w:ascii="Arial" w:hAnsi="Arial" w:cs="Arial"/>
+        </w:rPr>
+        <w:t>OpenCV</w:t>
+      </w:r>
+      <w:proofErr w:type="spellEnd"/>
+      <w:r>
+        <w:rPr>
+          <w:rFonts w:ascii="Arial" w:hAnsi="Arial" w:cs="Arial"/>
+        </w:rPr>
+        <w:t xml:space="preserve"> para fazer o reconhecimento facial foi algo que auxiliou muito os integrantes de acordo com o artigo. Dessa forma, a integração do TCC utilizando algumas dessas ferramentas, é valido no caso </w:t>
+      </w:r>
+      <w:r>
+        <w:rPr>
+          <w:rFonts w:ascii="Arial" w:hAnsi="Arial" w:cs="Arial"/>
+        </w:rPr>
+        <w:t>de a</w:t>
+      </w:r>
+      <w:r>
+        <w:rPr>
+          <w:rFonts w:ascii="Arial" w:hAnsi="Arial" w:cs="Arial"/>
+        </w:rPr>
+        <w:t xml:space="preserve"> aplicação ser </w:t>
+      </w:r>
+      <w:r>
+        <w:rPr>
+          <w:rFonts w:ascii="Arial" w:hAnsi="Arial" w:cs="Arial"/>
+        </w:rPr>
+        <w:t xml:space="preserve">utilizada </w:t>
+      </w:r>
+      <w:r>
+        <w:rPr>
+          <w:rFonts w:ascii="Arial" w:hAnsi="Arial" w:cs="Arial"/>
+        </w:rPr>
+        <w:t xml:space="preserve">num sistema </w:t>
+      </w:r>
+      <w:proofErr w:type="spellStart"/>
+      <w:r>
+        <w:rPr>
+          <w:rFonts w:ascii="Arial" w:hAnsi="Arial" w:cs="Arial"/>
+        </w:rPr>
+        <w:t>android</w:t>
+      </w:r>
+      <w:proofErr w:type="spellEnd"/>
+      <w:r>
+        <w:rPr>
+          <w:rFonts w:ascii="Arial" w:hAnsi="Arial" w:cs="Arial"/>
+        </w:rPr>
+        <w:t>.</w:t>
       </w:r>
     </w:p>
     <w:p>
@@ -1639,26 +1855,9 @@
         <w:jc w:val="both"/>
         <w:rPr>
           <w:rFonts w:ascii="Arial" w:hAnsi="Arial" w:cs="Arial"/>
-        </w:rPr>
-      </w:pPr>
-      <w:r>
-        <w:rPr>
-          <w:rFonts w:ascii="Arial" w:hAnsi="Arial" w:cs="Arial"/>
-        </w:rPr>
-        <w:t>Comentário:</w:t>
-      </w:r>
-      <w:r>
-        <w:rPr>
-          <w:rFonts w:ascii="Arial" w:hAnsi="Arial" w:cs="Arial"/>
-        </w:rPr>
-        <w:t xml:space="preserve"> </w:t>
-      </w:r>
-      <w:r>
-        <w:rPr>
-          <w:rFonts w:ascii="Arial" w:hAnsi="Arial" w:cs="Arial"/>
-        </w:rPr>
-        <w:t>Um dos pontos desse artigo, é o fato de apresentar muito bem o processo de aquisição de faces utilizando redes neurais. Ele tem uma demonstração sucinta do processo de redes, porém o foco maior desse artigo é demonstrar a matriz, e o reconhecimento facial e seu dataset como um todo. Esse artigo, além de auxiliar a forma como será feito a aquisição das imagens, ele demonstra uma série de resultados apresentados que comprovam uma boa utilização de redes e reconhecimento facial.</w:t>
-      </w:r>
+          <w:lang w:val="en-US"/>
+        </w:rPr>
+      </w:pPr>
     </w:p>
     <w:p>
       <w:pPr>
@@ -1667,6 +1866,7 @@
         <w:jc w:val="both"/>
         <w:rPr>
           <w:rFonts w:ascii="Arial" w:hAnsi="Arial" w:cs="Arial"/>
+          <w:lang w:val="en-US"/>
         </w:rPr>
       </w:pPr>
     </w:p>
@@ -1677,20 +1877,69 @@
         <w:jc w:val="both"/>
         <w:rPr>
           <w:rFonts w:ascii="Arial" w:hAnsi="Arial" w:cs="Arial"/>
+          <w:lang w:val="en-US"/>
         </w:rPr>
       </w:pPr>
     </w:p>
     <w:p>
       <w:pPr>
         <w:spacing w:line="360" w:lineRule="auto"/>
-        <w:rPr>
-          <w:rFonts w:ascii="Arial" w:hAnsi="Arial" w:cs="Arial"/>
-        </w:rPr>
-      </w:pPr>
+        <w:ind w:left="426"/>
+        <w:jc w:val="both"/>
+        <w:rPr>
+          <w:rFonts w:ascii="Arial" w:hAnsi="Arial" w:cs="Arial"/>
+        </w:rPr>
+      </w:pPr>
+      <w:r>
+        <w:rPr>
+          <w:rFonts w:ascii="Arial" w:hAnsi="Arial" w:cs="Arial"/>
+        </w:rPr>
+        <w:t>Comentário:</w:t>
+      </w:r>
+      <w:r>
+        <w:rPr>
+          <w:rFonts w:ascii="Arial" w:hAnsi="Arial" w:cs="Arial"/>
+        </w:rPr>
+        <w:t xml:space="preserve"> </w:t>
+      </w:r>
+      <w:r>
+        <w:rPr>
+          <w:rFonts w:ascii="Arial" w:hAnsi="Arial" w:cs="Arial"/>
+        </w:rPr>
+        <w:t>Um dos pontos desse artigo, é o fato de apresentar muito bem o processo de aquisição de faces utilizando redes neurais. Ele tem uma demonstração sucinta do processo de redes, porém o foco maior desse artigo é demonstrar a matriz,</w:t>
+      </w:r>
+      <w:r>
+        <w:rPr>
+          <w:rFonts w:ascii="Arial" w:hAnsi="Arial" w:cs="Arial"/>
+        </w:rPr>
+        <w:t xml:space="preserve"> </w:t>
+      </w:r>
+      <w:r>
+        <w:rPr>
+          <w:rFonts w:ascii="Arial" w:hAnsi="Arial" w:cs="Arial"/>
+        </w:rPr>
+        <w:t xml:space="preserve">o reconhecimento facial e seu </w:t>
+      </w:r>
+      <w:proofErr w:type="spellStart"/>
+      <w:r>
+        <w:rPr>
+          <w:rFonts w:ascii="Arial" w:hAnsi="Arial" w:cs="Arial"/>
+        </w:rPr>
+        <w:t>dataset</w:t>
+      </w:r>
+      <w:proofErr w:type="spellEnd"/>
+      <w:r>
+        <w:rPr>
+          <w:rFonts w:ascii="Arial" w:hAnsi="Arial" w:cs="Arial"/>
+        </w:rPr>
+        <w:t xml:space="preserve"> como um todo. Esse artigo, além de auxiliar a forma como será a aquisição das imagens, ele demonstra uma série de resultados apresentados que comprovam uma boa utilização de redes e reconhecimento facial.</w:t>
+      </w:r>
     </w:p>
     <w:p>
       <w:pPr>
         <w:spacing w:line="360" w:lineRule="auto"/>
+        <w:ind w:left="426"/>
+        <w:jc w:val="both"/>
         <w:rPr>
           <w:rFonts w:ascii="Arial" w:hAnsi="Arial" w:cs="Arial"/>
         </w:rPr>
@@ -1713,7 +1962,6 @@
           <w:rFonts w:ascii="Arial" w:hAnsi="Arial" w:cs="Arial"/>
           <w:b/>
         </w:rPr>
-        <w:lastRenderedPageBreak/>
         <w:t>Anais apresentados em congressos</w:t>
       </w:r>
     </w:p>
@@ -1823,11 +2071,19 @@
         </w:rPr>
         <w:t xml:space="preserve">, </w:t>
       </w:r>
-      <w:r>
-        <w:rPr>
-          <w:rFonts w:ascii="Helvetica" w:hAnsi="Helvetica" w:cs="Helvetica"/>
-        </w:rPr>
-        <w:t>Las Vegas</w:t>
+      <w:proofErr w:type="spellStart"/>
+      <w:r>
+        <w:rPr>
+          <w:rFonts w:ascii="Helvetica" w:hAnsi="Helvetica" w:cs="Helvetica"/>
+        </w:rPr>
+        <w:t>Las</w:t>
+      </w:r>
+      <w:proofErr w:type="spellEnd"/>
+      <w:r>
+        <w:rPr>
+          <w:rFonts w:ascii="Helvetica" w:hAnsi="Helvetica" w:cs="Helvetica"/>
+        </w:rPr>
+        <w:t xml:space="preserve"> Vegas</w:t>
       </w:r>
       <w:r>
         <w:rPr>
@@ -1863,11 +2119,19 @@
         </w:rPr>
         <w:t xml:space="preserve">. </w:t>
       </w:r>
-      <w:r>
-        <w:rPr>
-          <w:rFonts w:ascii="Helvetica" w:hAnsi="Helvetica" w:cs="Helvetica"/>
-        </w:rPr>
-        <w:t>Las Vegas</w:t>
+      <w:proofErr w:type="spellStart"/>
+      <w:r>
+        <w:rPr>
+          <w:rFonts w:ascii="Helvetica" w:hAnsi="Helvetica" w:cs="Helvetica"/>
+        </w:rPr>
+        <w:t>Las</w:t>
+      </w:r>
+      <w:proofErr w:type="spellEnd"/>
+      <w:r>
+        <w:rPr>
+          <w:rFonts w:ascii="Helvetica" w:hAnsi="Helvetica" w:cs="Helvetica"/>
+        </w:rPr>
+        <w:t xml:space="preserve"> Vegas</w:t>
       </w:r>
       <w:r>
         <w:rPr>
@@ -1958,13 +2222,89 @@
         <w:rPr>
           <w:rFonts w:ascii="Helvetica" w:hAnsi="Helvetica" w:cs="Helvetica"/>
         </w:rPr>
-        <w:t xml:space="preserve"> apresentado leva consigo uma aplicação de redes neurais e filtros convolucionais para o reconhecimento facial. Todo o estudo foi baseado na criação de um modelo com multicamadas seguido de uma implementação de “backpropagation”. Para o reconhecimento, foram feitos algumas </w:t>
-      </w:r>
-      <w:r>
-        <w:rPr>
-          <w:rFonts w:ascii="Helvetica" w:hAnsi="Helvetica" w:cs="Helvetica"/>
-        </w:rPr>
-        <w:t>alterações nas imagens como por exemplo: Escalas de cinza, ajustes lineares e equalização de histograma. A utilização das definições do algoritmo utilizado e os ajustes nas imagens realizados, será de grande proveito para o trabalho a ser desenvolvido.</w:t>
+        <w:t xml:space="preserve"> apresentado leva consigo uma aplicação de redes neurais e filtros </w:t>
+      </w:r>
+      <w:proofErr w:type="spellStart"/>
+      <w:r>
+        <w:rPr>
+          <w:rFonts w:ascii="Helvetica" w:hAnsi="Helvetica" w:cs="Helvetica"/>
+        </w:rPr>
+        <w:t>convolucionais</w:t>
+      </w:r>
+      <w:proofErr w:type="spellEnd"/>
+      <w:r>
+        <w:rPr>
+          <w:rFonts w:ascii="Helvetica" w:hAnsi="Helvetica" w:cs="Helvetica"/>
+        </w:rPr>
+        <w:t xml:space="preserve"> para o reconhecimento facial. Todo o estudo foi baseado na criação de um modelo com multicamadas seguido de uma implementação de “</w:t>
+      </w:r>
+      <w:proofErr w:type="spellStart"/>
+      <w:r>
+        <w:rPr>
+          <w:rFonts w:ascii="Helvetica" w:hAnsi="Helvetica" w:cs="Helvetica"/>
+        </w:rPr>
+        <w:t>backpropagation</w:t>
+      </w:r>
+      <w:proofErr w:type="spellEnd"/>
+      <w:r>
+        <w:rPr>
+          <w:rFonts w:ascii="Helvetica" w:hAnsi="Helvetica" w:cs="Helvetica"/>
+        </w:rPr>
+        <w:t xml:space="preserve">”. Para o reconhecimento, foram </w:t>
+      </w:r>
+      <w:r>
+        <w:rPr>
+          <w:rFonts w:ascii="Helvetica" w:hAnsi="Helvetica" w:cs="Helvetica"/>
+        </w:rPr>
+        <w:t>feitas</w:t>
+      </w:r>
+      <w:r>
+        <w:rPr>
+          <w:rFonts w:ascii="Helvetica" w:hAnsi="Helvetica" w:cs="Helvetica"/>
+        </w:rPr>
+        <w:t xml:space="preserve"> algumas </w:t>
+      </w:r>
+      <w:r>
+        <w:rPr>
+          <w:rFonts w:ascii="Helvetica" w:hAnsi="Helvetica" w:cs="Helvetica"/>
+        </w:rPr>
+        <w:t xml:space="preserve">alterações nas imagens como por exemplo: Escalas de cinza, ajustes lineares e equalização de </w:t>
+      </w:r>
+    </w:p>
+    <w:p>
+      <w:pPr>
+        <w:spacing w:line="360" w:lineRule="auto"/>
+        <w:ind w:left="426"/>
+        <w:jc w:val="both"/>
+        <w:rPr>
+          <w:rFonts w:ascii="Helvetica" w:hAnsi="Helvetica" w:cs="Helvetica"/>
+        </w:rPr>
+      </w:pPr>
+    </w:p>
+    <w:p>
+      <w:pPr>
+        <w:spacing w:line="360" w:lineRule="auto"/>
+        <w:ind w:left="426"/>
+        <w:jc w:val="both"/>
+        <w:rPr>
+          <w:rFonts w:ascii="Helvetica" w:hAnsi="Helvetica" w:cs="Helvetica"/>
+        </w:rPr>
+      </w:pPr>
+    </w:p>
+    <w:p>
+      <w:pPr>
+        <w:spacing w:line="360" w:lineRule="auto"/>
+        <w:ind w:left="426"/>
+        <w:jc w:val="both"/>
+        <w:rPr>
+          <w:rFonts w:ascii="Helvetica" w:hAnsi="Helvetica" w:cs="Helvetica"/>
+        </w:rPr>
+      </w:pPr>
+      <w:r>
+        <w:rPr>
+          <w:rFonts w:ascii="Helvetica" w:hAnsi="Helvetica" w:cs="Helvetica"/>
+        </w:rPr>
+        <w:t>histograma. A utilização das definições do algoritmo utilizado e os ajustes nas imagens realizados, será de grande proveito para o trabalho a ser desenvolvido.</w:t>
       </w:r>
     </w:p>
     <w:p>
@@ -2015,36 +2355,34 @@
         <w:rPr>
           <w:rFonts w:ascii="Arial" w:hAnsi="Arial" w:cs="Arial"/>
         </w:rPr>
-        <w:t>XIA, X.; XU, C.; NAN B.</w:t>
-      </w:r>
-      <w:r>
-        <w:rPr>
-          <w:rFonts w:ascii="Arial" w:hAnsi="Arial" w:cs="Arial"/>
-        </w:rPr>
-        <w:t xml:space="preserve">. </w:t>
+        <w:t xml:space="preserve">XIA, X.; XU, C.; NAN </w:t>
+      </w:r>
+      <w:proofErr w:type="gramStart"/>
+      <w:r>
+        <w:rPr>
+          <w:rFonts w:ascii="Arial" w:hAnsi="Arial" w:cs="Arial"/>
+        </w:rPr>
+        <w:t>B.</w:t>
+      </w:r>
+      <w:r>
+        <w:rPr>
+          <w:rFonts w:ascii="Arial" w:hAnsi="Arial" w:cs="Arial"/>
+        </w:rPr>
+        <w:t>.</w:t>
+      </w:r>
+      <w:proofErr w:type="gramEnd"/>
+      <w:r>
+        <w:rPr>
+          <w:rFonts w:ascii="Arial" w:hAnsi="Arial" w:cs="Arial"/>
+        </w:rPr>
+        <w:t xml:space="preserve"> </w:t>
       </w:r>
       <w:r>
         <w:rPr>
           <w:rFonts w:ascii="Arial" w:hAnsi="Arial" w:cs="Arial"/>
           <w:lang w:val="en-US"/>
         </w:rPr>
-        <w:t xml:space="preserve">Facial Expression Recognition Based on </w:t>
-      </w:r>
-      <w:proofErr w:type="spellStart"/>
-      <w:r>
-        <w:rPr>
-          <w:rFonts w:ascii="Arial" w:hAnsi="Arial" w:cs="Arial"/>
-          <w:lang w:val="en-US"/>
-        </w:rPr>
-        <w:t>TensorFlow</w:t>
-      </w:r>
-      <w:proofErr w:type="spellEnd"/>
-      <w:r>
-        <w:rPr>
-          <w:rFonts w:ascii="Arial" w:hAnsi="Arial" w:cs="Arial"/>
-          <w:lang w:val="en-US"/>
-        </w:rPr>
-        <w:t xml:space="preserve"> Platform. </w:t>
+        <w:t xml:space="preserve">Facial Expression Recognition Based on TensorFlow Platform. </w:t>
       </w:r>
       <w:r>
         <w:rPr>
@@ -2103,33 +2441,9 @@
         <w:ind w:left="360"/>
         <w:jc w:val="both"/>
         <w:rPr>
-          <w:rFonts w:ascii="Helvetica" w:hAnsi="Helvetica" w:cs="Helvetica"/>
-        </w:rPr>
-      </w:pPr>
-      <w:r>
-        <w:rPr>
-          <w:rFonts w:ascii="Arial" w:hAnsi="Arial" w:cs="Arial"/>
-        </w:rPr>
-        <w:t xml:space="preserve">Comentário: </w:t>
-      </w:r>
-      <w:r>
-        <w:rPr>
-          <w:rFonts w:ascii="Helvetica" w:hAnsi="Helvetica" w:cs="Helvetica"/>
-        </w:rPr>
-        <w:t xml:space="preserve">Com esse artigo, pode-se utilizar como base várias tecnologias empregadas, como por exemplo o TensorFlow, onde será utilizado modelos de expressões faciais em que é disponibilizado na ferramenta. Além disso, </w:t>
-      </w:r>
-      <w:r>
-        <w:rPr>
-          <w:rFonts w:ascii="Helvetica" w:hAnsi="Helvetica" w:cs="Helvetica"/>
-        </w:rPr>
-        <w:t xml:space="preserve">será utilizado o TensorFlow, pois </w:t>
-      </w:r>
-      <w:r>
-        <w:rPr>
-          <w:rFonts w:ascii="Helvetica" w:hAnsi="Helvetica" w:cs="Helvetica"/>
-        </w:rPr>
-        <w:t xml:space="preserve">o artigo demonstra que a utilização dessa tecnologia comparado a </w:t>
-      </w:r>
+          <w:rFonts w:ascii="Arial" w:hAnsi="Arial" w:cs="Arial"/>
+        </w:rPr>
+      </w:pPr>
     </w:p>
     <w:p>
       <w:pPr>
@@ -2140,7 +2454,7 @@
         <w:ind w:left="360"/>
         <w:jc w:val="both"/>
         <w:rPr>
-          <w:rFonts w:ascii="Helvetica" w:hAnsi="Helvetica" w:cs="Helvetica"/>
+          <w:rFonts w:ascii="Arial" w:hAnsi="Arial" w:cs="Arial"/>
         </w:rPr>
       </w:pPr>
     </w:p>
@@ -2156,6 +2470,70 @@
           <w:rFonts w:ascii="Helvetica" w:hAnsi="Helvetica" w:cs="Helvetica"/>
         </w:rPr>
       </w:pPr>
+      <w:r>
+        <w:rPr>
+          <w:rFonts w:ascii="Arial" w:hAnsi="Arial" w:cs="Arial"/>
+        </w:rPr>
+        <w:t xml:space="preserve">Comentário: </w:t>
+      </w:r>
+      <w:r>
+        <w:rPr>
+          <w:rFonts w:ascii="Helvetica" w:hAnsi="Helvetica" w:cs="Helvetica"/>
+        </w:rPr>
+        <w:t xml:space="preserve">Com esse </w:t>
+      </w:r>
+      <w:r>
+        <w:rPr>
+          <w:rFonts w:ascii="Helvetica" w:hAnsi="Helvetica" w:cs="Helvetica"/>
+        </w:rPr>
+        <w:t>anal</w:t>
+      </w:r>
+      <w:r>
+        <w:rPr>
+          <w:rFonts w:ascii="Helvetica" w:hAnsi="Helvetica" w:cs="Helvetica"/>
+        </w:rPr>
+        <w:t xml:space="preserve">, pode-se utilizar como base várias tecnologias empregadas, como por exemplo o </w:t>
+      </w:r>
+      <w:proofErr w:type="spellStart"/>
+      <w:r>
+        <w:rPr>
+          <w:rFonts w:ascii="Helvetica" w:hAnsi="Helvetica" w:cs="Helvetica"/>
+        </w:rPr>
+        <w:t>TensorFlow</w:t>
+      </w:r>
+      <w:proofErr w:type="spellEnd"/>
+      <w:r>
+        <w:rPr>
+          <w:rFonts w:ascii="Helvetica" w:hAnsi="Helvetica" w:cs="Helvetica"/>
+        </w:rPr>
+        <w:t xml:space="preserve">, onde será utilizado modelos de expressões faciais em que é disponibilizado na ferramenta. Além disso, </w:t>
+      </w:r>
+      <w:r>
+        <w:rPr>
+          <w:rFonts w:ascii="Helvetica" w:hAnsi="Helvetica" w:cs="Helvetica"/>
+        </w:rPr>
+        <w:t xml:space="preserve">será utilizado o </w:t>
+      </w:r>
+      <w:proofErr w:type="spellStart"/>
+      <w:r>
+        <w:rPr>
+          <w:rFonts w:ascii="Helvetica" w:hAnsi="Helvetica" w:cs="Helvetica"/>
+        </w:rPr>
+        <w:t>TensorFlow</w:t>
+      </w:r>
+      <w:proofErr w:type="spellEnd"/>
+      <w:r>
+        <w:rPr>
+          <w:rFonts w:ascii="Helvetica" w:hAnsi="Helvetica" w:cs="Helvetica"/>
+        </w:rPr>
+        <w:t xml:space="preserve">, pois </w:t>
+      </w:r>
+      <w:r>
+        <w:rPr>
+          <w:rFonts w:ascii="Helvetica" w:hAnsi="Helvetica" w:cs="Helvetica"/>
+        </w:rPr>
+        <w:t xml:space="preserve">o artigo demonstra que a utilização dessa tecnologia comparado a </w:t>
+      </w:r>
     </w:p>
     <w:p>
       <w:pPr>
@@ -2259,7 +2637,6 @@
         <w:rPr>
           <w:rFonts w:ascii="Arial" w:hAnsi="Arial" w:cs="Arial"/>
         </w:rPr>
-        <w:lastRenderedPageBreak/>
         <w:t>4.1.</w:t>
       </w:r>
       <w:r>
@@ -2279,7 +2656,23 @@
           <w:rFonts w:ascii="Arial" w:hAnsi="Arial" w:cs="Arial"/>
           <w:b/>
         </w:rPr>
-        <w:t xml:space="preserve">Reconhecimento de Faces Utilizando Redes Neurais Autoassociativas. </w:t>
+        <w:t xml:space="preserve">Reconhecimento de Faces Utilizando Redes Neurais </w:t>
+      </w:r>
+      <w:proofErr w:type="spellStart"/>
+      <w:r>
+        <w:rPr>
+          <w:rFonts w:ascii="Arial" w:hAnsi="Arial" w:cs="Arial"/>
+          <w:b/>
+        </w:rPr>
+        <w:t>Autoassociativas</w:t>
+      </w:r>
+      <w:proofErr w:type="spellEnd"/>
+      <w:r>
+        <w:rPr>
+          <w:rFonts w:ascii="Arial" w:hAnsi="Arial" w:cs="Arial"/>
+          <w:b/>
+        </w:rPr>
+        <w:t xml:space="preserve">. </w:t>
       </w:r>
       <w:r>
         <w:rPr>
@@ -2320,7 +2713,63 @@
         <w:rPr>
           <w:rFonts w:ascii="Arial" w:hAnsi="Arial" w:cs="Arial"/>
         </w:rPr>
-        <w:t>Nesse trabalho, mostra as tecnologias empregadas para o reconhecimento de faces utilizando redes neurais. O projeto foi desenvolvido utilizando dois ambientes, um deles com redes neurais autoassociativas, e outro com multi layer perceptron. Após os treinamentos e dez iterações, os dados gerados obtiveram bons resultados e dessa forma pode-se analisar esse trabalho para ter um embasamento teórico melhor e assim iniciar o desenvolvimento do sistema apresentado.</w:t>
+        <w:t xml:space="preserve">Nesse trabalho, mostra as tecnologias empregadas para o reconhecimento de faces utilizando redes neurais. O projeto foi desenvolvido utilizando dois ambientes, um deles com redes neurais </w:t>
+      </w:r>
+      <w:proofErr w:type="spellStart"/>
+      <w:r>
+        <w:rPr>
+          <w:rFonts w:ascii="Arial" w:hAnsi="Arial" w:cs="Arial"/>
+        </w:rPr>
+        <w:t>autoassociativas</w:t>
+      </w:r>
+      <w:proofErr w:type="spellEnd"/>
+      <w:r>
+        <w:rPr>
+          <w:rFonts w:ascii="Arial" w:hAnsi="Arial" w:cs="Arial"/>
+        </w:rPr>
+        <w:t xml:space="preserve">, e outro com </w:t>
+      </w:r>
+      <w:proofErr w:type="spellStart"/>
+      <w:r>
+        <w:rPr>
+          <w:rFonts w:ascii="Arial" w:hAnsi="Arial" w:cs="Arial"/>
+        </w:rPr>
+        <w:t>multi</w:t>
+      </w:r>
+      <w:proofErr w:type="spellEnd"/>
+      <w:r>
+        <w:rPr>
+          <w:rFonts w:ascii="Arial" w:hAnsi="Arial" w:cs="Arial"/>
+        </w:rPr>
+        <w:t xml:space="preserve"> </w:t>
+      </w:r>
+      <w:proofErr w:type="spellStart"/>
+      <w:r>
+        <w:rPr>
+          <w:rFonts w:ascii="Arial" w:hAnsi="Arial" w:cs="Arial"/>
+        </w:rPr>
+        <w:t>layer</w:t>
+      </w:r>
+      <w:proofErr w:type="spellEnd"/>
+      <w:r>
+        <w:rPr>
+          <w:rFonts w:ascii="Arial" w:hAnsi="Arial" w:cs="Arial"/>
+        </w:rPr>
+        <w:t xml:space="preserve"> </w:t>
+      </w:r>
+      <w:proofErr w:type="spellStart"/>
+      <w:r>
+        <w:rPr>
+          <w:rFonts w:ascii="Arial" w:hAnsi="Arial" w:cs="Arial"/>
+        </w:rPr>
+        <w:t>perceptron</w:t>
+      </w:r>
+      <w:proofErr w:type="spellEnd"/>
+      <w:r>
+        <w:rPr>
+          <w:rFonts w:ascii="Arial" w:hAnsi="Arial" w:cs="Arial"/>
+        </w:rPr>
+        <w:t>. Após os treinamentos e dez iterações, os dados gerados obtiveram bons resultados e dessa forma pode-se analisar esse trabalho para ter um embasamento teórico melhor e assim iniciar o desenvolvimento do sistema apresentado.</w:t>
       </w:r>
     </w:p>
     <w:p>
@@ -2389,6 +2838,7 @@
         </w:rPr>
         <w:t xml:space="preserve">. </w:t>
       </w:r>
+      <w:proofErr w:type="gramStart"/>
       <w:r>
         <w:rPr>
           <w:rFonts w:ascii="Arial" w:hAnsi="Arial" w:cs="Arial"/>
@@ -2405,7 +2855,14 @@
         <w:rPr>
           <w:rFonts w:ascii="Arial" w:hAnsi="Arial" w:cs="Arial"/>
         </w:rPr>
-        <w:t xml:space="preserve">. </w:t>
+        <w:t>.</w:t>
+      </w:r>
+      <w:proofErr w:type="gramEnd"/>
+      <w:r>
+        <w:rPr>
+          <w:rFonts w:ascii="Arial" w:hAnsi="Arial" w:cs="Arial"/>
+        </w:rPr>
+        <w:t xml:space="preserve"> </w:t>
       </w:r>
       <w:r>
         <w:rPr>
@@ -2516,13 +2973,28 @@
         <w:rPr>
           <w:rFonts w:ascii="Arial" w:hAnsi="Arial" w:cs="Arial"/>
         </w:rPr>
-        <w:t>O sistema desse TCC engloba o reconhecimento de faces comparando um dataset de imagens cadastradas em um banco de dados, onde ele faz a detecção, extração de características e reconhecimento. Além disso, as regras bem definidas no trabalho foram essenciais para a detecção e isso será tomada como base para a aplicação do trabalho da nossa equipe.</w:t>
+        <w:t xml:space="preserve">O sistema desse TCC engloba o reconhecimento de faces comparando um </w:t>
+      </w:r>
+      <w:proofErr w:type="spellStart"/>
+      <w:r>
+        <w:rPr>
+          <w:rFonts w:ascii="Arial" w:hAnsi="Arial" w:cs="Arial"/>
+        </w:rPr>
+        <w:t>dataset</w:t>
+      </w:r>
+      <w:proofErr w:type="spellEnd"/>
+      <w:r>
+        <w:rPr>
+          <w:rFonts w:ascii="Arial" w:hAnsi="Arial" w:cs="Arial"/>
+        </w:rPr>
+        <w:t xml:space="preserve"> de imagens cadastradas em um banco de dados, onde ele faz a detecção, extração de características e reconhecimento. Além disso, as regras bem definidas no </w:t>
       </w:r>
     </w:p>
     <w:p>
       <w:pPr>
         <w:spacing w:line="360" w:lineRule="auto"/>
         <w:ind w:left="426"/>
+        <w:jc w:val="both"/>
         <w:rPr>
           <w:rFonts w:ascii="Arial" w:hAnsi="Arial" w:cs="Arial"/>
         </w:rPr>
@@ -2532,6 +3004,7 @@
       <w:pPr>
         <w:spacing w:line="360" w:lineRule="auto"/>
         <w:ind w:left="426"/>
+        <w:jc w:val="both"/>
         <w:rPr>
           <w:rFonts w:ascii="Arial" w:hAnsi="Arial" w:cs="Arial"/>
         </w:rPr>
@@ -2541,6 +3014,7 @@
       <w:pPr>
         <w:spacing w:line="360" w:lineRule="auto"/>
         <w:ind w:left="426"/>
+        <w:jc w:val="both"/>
         <w:rPr>
           <w:rFonts w:ascii="Arial" w:hAnsi="Arial" w:cs="Arial"/>
         </w:rPr>
@@ -2550,14 +3024,43 @@
       <w:pPr>
         <w:spacing w:line="360" w:lineRule="auto"/>
         <w:ind w:left="426"/>
-        <w:rPr>
-          <w:rFonts w:ascii="Arial" w:hAnsi="Arial" w:cs="Arial"/>
-        </w:rPr>
-      </w:pPr>
+        <w:jc w:val="both"/>
+        <w:rPr>
+          <w:rFonts w:ascii="Arial" w:hAnsi="Arial" w:cs="Arial"/>
+        </w:rPr>
+      </w:pPr>
+      <w:r>
+        <w:rPr>
+          <w:rFonts w:ascii="Arial" w:hAnsi="Arial" w:cs="Arial"/>
+        </w:rPr>
+        <w:t xml:space="preserve">trabalho foram essenciais para a detecção e isso será </w:t>
+      </w:r>
+      <w:r>
+        <w:rPr>
+          <w:rFonts w:ascii="Arial" w:hAnsi="Arial" w:cs="Arial"/>
+        </w:rPr>
+        <w:t xml:space="preserve">utilizado </w:t>
+      </w:r>
+      <w:r>
+        <w:rPr>
+          <w:rFonts w:ascii="Arial" w:hAnsi="Arial" w:cs="Arial"/>
+        </w:rPr>
+        <w:t>como base para a aplicação do trabalho da nossa equipe.</w:t>
+      </w:r>
     </w:p>
     <w:p>
       <w:pPr>
         <w:spacing w:line="360" w:lineRule="auto"/>
+        <w:ind w:left="426"/>
+        <w:rPr>
+          <w:rFonts w:ascii="Arial" w:hAnsi="Arial" w:cs="Arial"/>
+        </w:rPr>
+      </w:pPr>
+    </w:p>
+    <w:p>
+      <w:pPr>
+        <w:spacing w:line="360" w:lineRule="auto"/>
+        <w:ind w:left="426"/>
         <w:rPr>
           <w:rFonts w:ascii="Arial" w:hAnsi="Arial" w:cs="Arial"/>
         </w:rPr>
@@ -2691,7 +3194,6 @@
         <w:rPr>
           <w:rFonts w:ascii="Arial" w:hAnsi="Arial" w:cs="Arial"/>
         </w:rPr>
-        <w:lastRenderedPageBreak/>
         <w:t>Comentário:</w:t>
       </w:r>
       <w:r>
@@ -2733,101 +3235,74 @@
           <w:rFonts w:ascii="Arial" w:hAnsi="Arial" w:cs="Arial"/>
           <w:lang w:val="en-US"/>
         </w:rPr>
-        <w:t>5.</w:t>
+        <w:t>5.2.</w:t>
       </w:r>
       <w:r>
         <w:rPr>
           <w:rFonts w:ascii="Arial" w:hAnsi="Arial" w:cs="Arial"/>
           <w:lang w:val="en-US"/>
         </w:rPr>
-        <w:t>2</w:t>
+        <w:tab/>
+        <w:t xml:space="preserve">Getting Started with </w:t>
       </w:r>
       <w:r>
         <w:rPr>
           <w:rFonts w:ascii="Arial" w:hAnsi="Arial" w:cs="Arial"/>
           <w:lang w:val="en-US"/>
         </w:rPr>
-        <w:t>.</w:t>
+        <w:t>TENSORFLOW</w:t>
       </w:r>
       <w:r>
         <w:rPr>
           <w:rFonts w:ascii="Arial" w:hAnsi="Arial" w:cs="Arial"/>
           <w:lang w:val="en-US"/>
         </w:rPr>
-        <w:tab/>
-      </w:r>
+        <w:t xml:space="preserve">. </w:t>
+      </w:r>
+      <w:proofErr w:type="spellStart"/>
       <w:r>
         <w:rPr>
           <w:rFonts w:ascii="Arial" w:hAnsi="Arial" w:cs="Arial"/>
           <w:lang w:val="en-US"/>
         </w:rPr>
-        <w:t xml:space="preserve">Getting Started with </w:t>
-      </w:r>
+        <w:t>Disponível</w:t>
+      </w:r>
+      <w:proofErr w:type="spellEnd"/>
       <w:r>
         <w:rPr>
           <w:rFonts w:ascii="Arial" w:hAnsi="Arial" w:cs="Arial"/>
           <w:lang w:val="en-US"/>
         </w:rPr>
-        <w:t>TENSORFLOW</w:t>
-      </w:r>
+        <w:t xml:space="preserve"> </w:t>
+      </w:r>
+      <w:proofErr w:type="spellStart"/>
       <w:r>
         <w:rPr>
           <w:rFonts w:ascii="Arial" w:hAnsi="Arial" w:cs="Arial"/>
           <w:lang w:val="en-US"/>
         </w:rPr>
-        <w:t xml:space="preserve">. </w:t>
-      </w:r>
-      <w:proofErr w:type="spellStart"/>
+        <w:t>em</w:t>
+      </w:r>
+      <w:proofErr w:type="spellEnd"/>
       <w:r>
         <w:rPr>
           <w:rFonts w:ascii="Arial" w:hAnsi="Arial" w:cs="Arial"/>
           <w:lang w:val="en-US"/>
         </w:rPr>
-        <w:t>Disponível</w:t>
-      </w:r>
-      <w:proofErr w:type="spellEnd"/>
-      <w:r>
-        <w:rPr>
-          <w:rFonts w:ascii="Arial" w:hAnsi="Arial" w:cs="Arial"/>
+        <w:t>: &lt;</w:t>
+      </w:r>
+      <w:r>
+        <w:rPr>
           <w:lang w:val="en-US"/>
         </w:rPr>
         <w:t xml:space="preserve"> </w:t>
       </w:r>
-      <w:proofErr w:type="spellStart"/>
       <w:r>
         <w:rPr>
           <w:rFonts w:ascii="Arial" w:hAnsi="Arial" w:cs="Arial"/>
           <w:lang w:val="en-US"/>
         </w:rPr>
-        <w:t>em</w:t>
-      </w:r>
-      <w:proofErr w:type="spellEnd"/>
-      <w:r>
-        <w:rPr>
-          <w:rFonts w:ascii="Arial" w:hAnsi="Arial" w:cs="Arial"/>
-          <w:lang w:val="en-US"/>
-        </w:rPr>
-        <w:t>: &lt;</w:t>
-      </w:r>
-      <w:r>
-        <w:rPr>
-          <w:lang w:val="en-US"/>
-        </w:rPr>
-        <w:t xml:space="preserve"> </w:t>
-      </w:r>
-      <w:r>
-        <w:rPr>
-          <w:rFonts w:ascii="Arial" w:hAnsi="Arial" w:cs="Arial"/>
-          <w:lang w:val="en-US"/>
-        </w:rPr>
-        <w:t>https://www.tensorflow.org/get_started/premade_estimators.html</w:t>
-      </w:r>
-      <w:r>
-        <w:rPr>
-          <w:rFonts w:ascii="Arial" w:hAnsi="Arial" w:cs="Arial"/>
-          <w:lang w:val="en-US"/>
-        </w:rPr>
-        <w:t xml:space="preserve">&gt;. </w:t>
+        <w:t xml:space="preserve">https://www.tensorflow.org/get_started/premade_estimators.html&gt;. </w:t>
       </w:r>
       <w:r>
         <w:rPr>
@@ -2875,7 +3350,86 @@
         <w:rPr>
           <w:rFonts w:ascii="Arial" w:hAnsi="Arial" w:cs="Arial"/>
         </w:rPr>
-        <w:t>Esse site é muito interessante para aplicar ao TCC pelo fato de ser utilizado a tecnologia para realizar os treinamentos, e todo o processo de instalação, compilação e utilização da ferramenta é demonstrado nesse tutorial e como é uma plataforma feita específica para algo, várias documentações estão disponíveis para utilização. Sendo assim, todos os procedimentos a serem tomados no desenvolvimento do projeto utilizará como base o link mostrado e as instalações de API’s estão disponiveis para acesso</w:t>
+        <w:t xml:space="preserve">Esse site é muito interessante para aplicar ao TCC pelo fato de ser utilizado a tecnologia para realizar os treinamentos, e todo o processo de instalação, compilação e utilização da ferramenta é demonstrado nesse tutorial e como é uma plataforma feita específica para algo, várias documentações estão disponíveis para utilização. Sendo assim, todos os procedimentos a serem tomados no </w:t>
+      </w:r>
+    </w:p>
+    <w:p>
+      <w:pPr>
+        <w:spacing w:line="360" w:lineRule="auto"/>
+        <w:ind w:left="426"/>
+        <w:rPr>
+          <w:rFonts w:ascii="Arial" w:hAnsi="Arial" w:cs="Arial"/>
+        </w:rPr>
+      </w:pPr>
+    </w:p>
+    <w:p>
+      <w:pPr>
+        <w:spacing w:line="360" w:lineRule="auto"/>
+        <w:ind w:left="426"/>
+        <w:rPr>
+          <w:rFonts w:ascii="Arial" w:hAnsi="Arial" w:cs="Arial"/>
+        </w:rPr>
+      </w:pPr>
+    </w:p>
+    <w:p>
+      <w:pPr>
+        <w:spacing w:line="360" w:lineRule="auto"/>
+        <w:ind w:left="426"/>
+        <w:rPr>
+          <w:rFonts w:ascii="Arial" w:hAnsi="Arial" w:cs="Arial"/>
+        </w:rPr>
+      </w:pPr>
+    </w:p>
+    <w:p>
+      <w:pPr>
+        <w:spacing w:line="360" w:lineRule="auto"/>
+        <w:ind w:left="426"/>
+        <w:rPr>
+          <w:rFonts w:ascii="Arial" w:hAnsi="Arial" w:cs="Arial"/>
+        </w:rPr>
+      </w:pPr>
+    </w:p>
+    <w:p>
+      <w:pPr>
+        <w:spacing w:line="360" w:lineRule="auto"/>
+        <w:ind w:left="426"/>
+        <w:rPr>
+          <w:rFonts w:ascii="Arial" w:hAnsi="Arial" w:cs="Arial"/>
+        </w:rPr>
+      </w:pPr>
+      <w:r>
+        <w:rPr>
+          <w:rFonts w:ascii="Arial" w:hAnsi="Arial" w:cs="Arial"/>
+        </w:rPr>
+        <w:t xml:space="preserve">desenvolvimento do projeto utilizará como base o link mostrado e as instalações de </w:t>
+      </w:r>
+      <w:proofErr w:type="spellStart"/>
+      <w:r>
+        <w:rPr>
+          <w:rFonts w:ascii="Arial" w:hAnsi="Arial" w:cs="Arial"/>
+        </w:rPr>
+        <w:t>API’s</w:t>
+      </w:r>
+      <w:proofErr w:type="spellEnd"/>
+      <w:r>
+        <w:rPr>
+          <w:rFonts w:ascii="Arial" w:hAnsi="Arial" w:cs="Arial"/>
+        </w:rPr>
+        <w:t xml:space="preserve"> estão </w:t>
+      </w:r>
+      <w:proofErr w:type="spellStart"/>
+      <w:r>
+        <w:rPr>
+          <w:rFonts w:ascii="Arial" w:hAnsi="Arial" w:cs="Arial"/>
+        </w:rPr>
+        <w:t>disponiveis</w:t>
+      </w:r>
+      <w:proofErr w:type="spellEnd"/>
+      <w:r>
+        <w:rPr>
+          <w:rFonts w:ascii="Arial" w:hAnsi="Arial" w:cs="Arial"/>
+        </w:rPr>
+        <w:t xml:space="preserve"> para acesso</w:t>
       </w:r>
       <w:r>
         <w:rPr>
@@ -2902,7 +3456,7 @@
 </file>
 
 <file path=word/endnotes.xml><?xml version="1.0" encoding="utf-8"?>
-<w:endnotes xmlns:wpc="http://schemas.microsoft.com/office/word/2010/wordprocessingCanvas" xmlns:mc="http://schemas.openxmlformats.org/markup-compatibility/2006" xmlns:o="urn:schemas-microsoft-com:office:office" xmlns:r="http://schemas.openxmlformats.org/officeDocument/2006/relationships" xmlns:m="http://schemas.openxmlformats.org/officeDocument/2006/math" xmlns:v="urn:schemas-microsoft-com:vml" xmlns:wp14="http://schemas.microsoft.com/office/word/2010/wordprocessingDrawing" xmlns:wp="http://schemas.openxmlformats.org/drawingml/2006/wordprocessingDrawing" xmlns:w10="urn:schemas-microsoft-com:office:word" xmlns:w="http://schemas.openxmlformats.org/wordprocessingml/2006/main" xmlns:w14="http://schemas.microsoft.com/office/word/2010/wordml" xmlns:wpg="http://schemas.microsoft.com/office/word/2010/wordprocessingGroup" xmlns:wpi="http://schemas.microsoft.com/office/word/2010/wordprocessingInk" xmlns:wne="http://schemas.microsoft.com/office/word/2006/wordml" xmlns:wps="http://schemas.microsoft.com/office/word/2010/wordprocessingShape" mc:Ignorable="w14 wp14">
+<w:endnotes xmlns:wpc="http://schemas.microsoft.com/office/word/2010/wordprocessingCanvas" xmlns:cx="http://schemas.microsoft.com/office/drawing/2014/chartex" xmlns:cx1="http://schemas.microsoft.com/office/drawing/2015/9/8/chartex" xmlns:cx2="http://schemas.microsoft.com/office/drawing/2015/10/21/chartex" xmlns:cx3="http://schemas.microsoft.com/office/drawing/2016/5/9/chartex" xmlns:cx4="http://schemas.microsoft.com/office/drawing/2016/5/10/chartex" xmlns:cx5="http://schemas.microsoft.com/office/drawing/2016/5/11/chartex" xmlns:cx6="http://schemas.microsoft.com/office/drawing/2016/5/12/chartex" xmlns:cx7="http://schemas.microsoft.com/office/drawing/2016/5/13/chartex" xmlns:cx8="http://schemas.microsoft.com/office/drawing/2016/5/14/chartex" xmlns:mc="http://schemas.openxmlformats.org/markup-compatibility/2006" xmlns:aink="http://schemas.microsoft.com/office/drawing/2016/ink" xmlns:am3d="http://schemas.microsoft.com/office/drawing/2017/model3d" xmlns:o="urn:schemas-microsoft-com:office:office" xmlns:r="http://schemas.openxmlformats.org/officeDocument/2006/relationships" xmlns:m="http://schemas.openxmlformats.org/officeDocument/2006/math" xmlns:v="urn:schemas-microsoft-com:vml" xmlns:wp14="http://schemas.microsoft.com/office/word/2010/wordprocessingDrawing" xmlns:wp="http://schemas.openxmlformats.org/drawingml/2006/wordprocessingDrawing" xmlns:w10="urn:schemas-microsoft-com:office:word" xmlns:w="http://schemas.openxmlformats.org/wordprocessingml/2006/main" xmlns:w14="http://schemas.microsoft.com/office/word/2010/wordml" xmlns:w15="http://schemas.microsoft.com/office/word/2012/wordml" xmlns:w16cid="http://schemas.microsoft.com/office/word/2016/wordml/cid" xmlns:w16se="http://schemas.microsoft.com/office/word/2015/wordml/symex" xmlns:wpg="http://schemas.microsoft.com/office/word/2010/wordprocessingGroup" xmlns:wpi="http://schemas.microsoft.com/office/word/2010/wordprocessingInk" xmlns:wne="http://schemas.microsoft.com/office/word/2006/wordml" xmlns:wps="http://schemas.microsoft.com/office/word/2010/wordprocessingShape" mc:Ignorable="w14 w15 w16se w16cid wp14">
   <w:endnote w:type="separator" w:id="-1">
     <w:p>
       <w:r>
@@ -2921,62 +3475,62 @@
 </file>
 
 <file path=word/footer1.xml><?xml version="1.0" encoding="utf-8"?>
-<w:ftr xmlns:wpc="http://schemas.microsoft.com/office/word/2010/wordprocessingCanvas" xmlns:mc="http://schemas.openxmlformats.org/markup-compatibility/2006" xmlns:o="urn:schemas-microsoft-com:office:office" xmlns:r="http://schemas.openxmlformats.org/officeDocument/2006/relationships" xmlns:m="http://schemas.openxmlformats.org/officeDocument/2006/math" xmlns:v="urn:schemas-microsoft-com:vml" xmlns:wp14="http://schemas.microsoft.com/office/word/2010/wordprocessingDrawing" xmlns:wp="http://schemas.openxmlformats.org/drawingml/2006/wordprocessingDrawing" xmlns:w10="urn:schemas-microsoft-com:office:word" xmlns:w="http://schemas.openxmlformats.org/wordprocessingml/2006/main" xmlns:w14="http://schemas.microsoft.com/office/word/2010/wordml" xmlns:wpg="http://schemas.microsoft.com/office/word/2010/wordprocessingGroup" xmlns:wpi="http://schemas.microsoft.com/office/word/2010/wordprocessingInk" xmlns:wne="http://schemas.microsoft.com/office/word/2006/wordml" xmlns:wps="http://schemas.microsoft.com/office/word/2010/wordprocessingShape" mc:Ignorable="w14 wp14">
+<w:ftr xmlns:wpc="http://schemas.microsoft.com/office/word/2010/wordprocessingCanvas" xmlns:cx="http://schemas.microsoft.com/office/drawing/2014/chartex" xmlns:cx1="http://schemas.microsoft.com/office/drawing/2015/9/8/chartex" xmlns:cx2="http://schemas.microsoft.com/office/drawing/2015/10/21/chartex" xmlns:cx3="http://schemas.microsoft.com/office/drawing/2016/5/9/chartex" xmlns:cx4="http://schemas.microsoft.com/office/drawing/2016/5/10/chartex" xmlns:cx5="http://schemas.microsoft.com/office/drawing/2016/5/11/chartex" xmlns:cx6="http://schemas.microsoft.com/office/drawing/2016/5/12/chartex" xmlns:cx7="http://schemas.microsoft.com/office/drawing/2016/5/13/chartex" xmlns:cx8="http://schemas.microsoft.com/office/drawing/2016/5/14/chartex" xmlns:mc="http://schemas.openxmlformats.org/markup-compatibility/2006" xmlns:aink="http://schemas.microsoft.com/office/drawing/2016/ink" xmlns:am3d="http://schemas.microsoft.com/office/drawing/2017/model3d" xmlns:o="urn:schemas-microsoft-com:office:office" xmlns:r="http://schemas.openxmlformats.org/officeDocument/2006/relationships" xmlns:m="http://schemas.openxmlformats.org/officeDocument/2006/math" xmlns:v="urn:schemas-microsoft-com:vml" xmlns:wp14="http://schemas.microsoft.com/office/word/2010/wordprocessingDrawing" xmlns:wp="http://schemas.openxmlformats.org/drawingml/2006/wordprocessingDrawing" xmlns:w10="urn:schemas-microsoft-com:office:word" xmlns:w="http://schemas.openxmlformats.org/wordprocessingml/2006/main" xmlns:w14="http://schemas.microsoft.com/office/word/2010/wordml" xmlns:w15="http://schemas.microsoft.com/office/word/2012/wordml" xmlns:w16cid="http://schemas.microsoft.com/office/word/2016/wordml/cid" xmlns:w16se="http://schemas.microsoft.com/office/word/2015/wordml/symex" xmlns:wpg="http://schemas.microsoft.com/office/word/2010/wordprocessingGroup" xmlns:wpi="http://schemas.microsoft.com/office/word/2010/wordprocessingInk" xmlns:wne="http://schemas.microsoft.com/office/word/2006/wordml" xmlns:wps="http://schemas.microsoft.com/office/word/2010/wordprocessingShape" mc:Ignorable="w14 w15 w16se w16cid wp14">
   <w:p>
     <w:pPr>
-      <w:pStyle w:val="Footer"/>
+      <w:pStyle w:val="Rodap"/>
     </w:pPr>
   </w:p>
 </w:ftr>
 </file>
 
 <file path=word/footer2.xml><?xml version="1.0" encoding="utf-8"?>
-<w:ftr xmlns:wpc="http://schemas.microsoft.com/office/word/2010/wordprocessingCanvas" xmlns:mc="http://schemas.openxmlformats.org/markup-compatibility/2006" xmlns:o="urn:schemas-microsoft-com:office:office" xmlns:r="http://schemas.openxmlformats.org/officeDocument/2006/relationships" xmlns:m="http://schemas.openxmlformats.org/officeDocument/2006/math" xmlns:v="urn:schemas-microsoft-com:vml" xmlns:wp14="http://schemas.microsoft.com/office/word/2010/wordprocessingDrawing" xmlns:wp="http://schemas.openxmlformats.org/drawingml/2006/wordprocessingDrawing" xmlns:w10="urn:schemas-microsoft-com:office:word" xmlns:w="http://schemas.openxmlformats.org/wordprocessingml/2006/main" xmlns:w14="http://schemas.microsoft.com/office/word/2010/wordml" xmlns:wpg="http://schemas.microsoft.com/office/word/2010/wordprocessingGroup" xmlns:wpi="http://schemas.microsoft.com/office/word/2010/wordprocessingInk" xmlns:wne="http://schemas.microsoft.com/office/word/2006/wordml" xmlns:wps="http://schemas.microsoft.com/office/word/2010/wordprocessingShape" mc:Ignorable="w14 wp14">
+<w:ftr xmlns:wpc="http://schemas.microsoft.com/office/word/2010/wordprocessingCanvas" xmlns:cx="http://schemas.microsoft.com/office/drawing/2014/chartex" xmlns:cx1="http://schemas.microsoft.com/office/drawing/2015/9/8/chartex" xmlns:cx2="http://schemas.microsoft.com/office/drawing/2015/10/21/chartex" xmlns:cx3="http://schemas.microsoft.com/office/drawing/2016/5/9/chartex" xmlns:cx4="http://schemas.microsoft.com/office/drawing/2016/5/10/chartex" xmlns:cx5="http://schemas.microsoft.com/office/drawing/2016/5/11/chartex" xmlns:cx6="http://schemas.microsoft.com/office/drawing/2016/5/12/chartex" xmlns:cx7="http://schemas.microsoft.com/office/drawing/2016/5/13/chartex" xmlns:cx8="http://schemas.microsoft.com/office/drawing/2016/5/14/chartex" xmlns:mc="http://schemas.openxmlformats.org/markup-compatibility/2006" xmlns:aink="http://schemas.microsoft.com/office/drawing/2016/ink" xmlns:am3d="http://schemas.microsoft.com/office/drawing/2017/model3d" xmlns:o="urn:schemas-microsoft-com:office:office" xmlns:r="http://schemas.openxmlformats.org/officeDocument/2006/relationships" xmlns:m="http://schemas.openxmlformats.org/officeDocument/2006/math" xmlns:v="urn:schemas-microsoft-com:vml" xmlns:wp14="http://schemas.microsoft.com/office/word/2010/wordprocessingDrawing" xmlns:wp="http://schemas.openxmlformats.org/drawingml/2006/wordprocessingDrawing" xmlns:w10="urn:schemas-microsoft-com:office:word" xmlns:w="http://schemas.openxmlformats.org/wordprocessingml/2006/main" xmlns:w14="http://schemas.microsoft.com/office/word/2010/wordml" xmlns:w15="http://schemas.microsoft.com/office/word/2012/wordml" xmlns:w16cid="http://schemas.microsoft.com/office/word/2016/wordml/cid" xmlns:w16se="http://schemas.microsoft.com/office/word/2015/wordml/symex" xmlns:wpg="http://schemas.microsoft.com/office/word/2010/wordprocessingGroup" xmlns:wpi="http://schemas.microsoft.com/office/word/2010/wordprocessingInk" xmlns:wne="http://schemas.microsoft.com/office/word/2006/wordml" xmlns:wps="http://schemas.microsoft.com/office/word/2010/wordprocessingShape" mc:Ignorable="w14 w15 w16se w16cid wp14">
   <w:p>
     <w:pPr>
-      <w:pStyle w:val="Footer"/>
+      <w:pStyle w:val="Rodap"/>
     </w:pPr>
   </w:p>
   <w:p>
     <w:pPr>
-      <w:pStyle w:val="Footer"/>
+      <w:pStyle w:val="Rodap"/>
     </w:pPr>
   </w:p>
   <w:p>
     <w:pPr>
-      <w:pStyle w:val="Footer"/>
+      <w:pStyle w:val="Rodap"/>
     </w:pPr>
   </w:p>
   <w:p>
     <w:pPr>
-      <w:pStyle w:val="Footer"/>
+      <w:pStyle w:val="Rodap"/>
     </w:pPr>
   </w:p>
   <w:p>
     <w:pPr>
-      <w:pStyle w:val="Footer"/>
+      <w:pStyle w:val="Rodap"/>
     </w:pPr>
   </w:p>
   <w:p>
     <w:pPr>
-      <w:pStyle w:val="Footer"/>
+      <w:pStyle w:val="Rodap"/>
     </w:pPr>
   </w:p>
 </w:ftr>
 </file>
 
 <file path=word/footer3.xml><?xml version="1.0" encoding="utf-8"?>
-<w:ftr xmlns:wpc="http://schemas.microsoft.com/office/word/2010/wordprocessingCanvas" xmlns:mc="http://schemas.openxmlformats.org/markup-compatibility/2006" xmlns:o="urn:schemas-microsoft-com:office:office" xmlns:r="http://schemas.openxmlformats.org/officeDocument/2006/relationships" xmlns:m="http://schemas.openxmlformats.org/officeDocument/2006/math" xmlns:v="urn:schemas-microsoft-com:vml" xmlns:wp14="http://schemas.microsoft.com/office/word/2010/wordprocessingDrawing" xmlns:wp="http://schemas.openxmlformats.org/drawingml/2006/wordprocessingDrawing" xmlns:w10="urn:schemas-microsoft-com:office:word" xmlns:w="http://schemas.openxmlformats.org/wordprocessingml/2006/main" xmlns:w14="http://schemas.microsoft.com/office/word/2010/wordml" xmlns:wpg="http://schemas.microsoft.com/office/word/2010/wordprocessingGroup" xmlns:wpi="http://schemas.microsoft.com/office/word/2010/wordprocessingInk" xmlns:wne="http://schemas.microsoft.com/office/word/2006/wordml" xmlns:wps="http://schemas.microsoft.com/office/word/2010/wordprocessingShape" mc:Ignorable="w14 wp14">
+<w:ftr xmlns:wpc="http://schemas.microsoft.com/office/word/2010/wordprocessingCanvas" xmlns:cx="http://schemas.microsoft.com/office/drawing/2014/chartex" xmlns:cx1="http://schemas.microsoft.com/office/drawing/2015/9/8/chartex" xmlns:cx2="http://schemas.microsoft.com/office/drawing/2015/10/21/chartex" xmlns:cx3="http://schemas.microsoft.com/office/drawing/2016/5/9/chartex" xmlns:cx4="http://schemas.microsoft.com/office/drawing/2016/5/10/chartex" xmlns:cx5="http://schemas.microsoft.com/office/drawing/2016/5/11/chartex" xmlns:cx6="http://schemas.microsoft.com/office/drawing/2016/5/12/chartex" xmlns:cx7="http://schemas.microsoft.com/office/drawing/2016/5/13/chartex" xmlns:cx8="http://schemas.microsoft.com/office/drawing/2016/5/14/chartex" xmlns:mc="http://schemas.openxmlformats.org/markup-compatibility/2006" xmlns:aink="http://schemas.microsoft.com/office/drawing/2016/ink" xmlns:am3d="http://schemas.microsoft.com/office/drawing/2017/model3d" xmlns:o="urn:schemas-microsoft-com:office:office" xmlns:r="http://schemas.openxmlformats.org/officeDocument/2006/relationships" xmlns:m="http://schemas.openxmlformats.org/officeDocument/2006/math" xmlns:v="urn:schemas-microsoft-com:vml" xmlns:wp14="http://schemas.microsoft.com/office/word/2010/wordprocessingDrawing" xmlns:wp="http://schemas.openxmlformats.org/drawingml/2006/wordprocessingDrawing" xmlns:w10="urn:schemas-microsoft-com:office:word" xmlns:w="http://schemas.openxmlformats.org/wordprocessingml/2006/main" xmlns:w14="http://schemas.microsoft.com/office/word/2010/wordml" xmlns:w15="http://schemas.microsoft.com/office/word/2012/wordml" xmlns:w16cid="http://schemas.microsoft.com/office/word/2016/wordml/cid" xmlns:w16se="http://schemas.microsoft.com/office/word/2015/wordml/symex" xmlns:wpg="http://schemas.microsoft.com/office/word/2010/wordprocessingGroup" xmlns:wpi="http://schemas.microsoft.com/office/word/2010/wordprocessingInk" xmlns:wne="http://schemas.microsoft.com/office/word/2006/wordml" xmlns:wps="http://schemas.microsoft.com/office/word/2010/wordprocessingShape" mc:Ignorable="w14 w15 w16se w16cid wp14">
   <w:p>
     <w:pPr>
-      <w:pStyle w:val="Footer"/>
+      <w:pStyle w:val="Rodap"/>
     </w:pPr>
   </w:p>
 </w:ftr>
 </file>
 
 <file path=word/footnotes.xml><?xml version="1.0" encoding="utf-8"?>
-<w:footnotes xmlns:wpc="http://schemas.microsoft.com/office/word/2010/wordprocessingCanvas" xmlns:mc="http://schemas.openxmlformats.org/markup-compatibility/2006" xmlns:o="urn:schemas-microsoft-com:office:office" xmlns:r="http://schemas.openxmlformats.org/officeDocument/2006/relationships" xmlns:m="http://schemas.openxmlformats.org/officeDocument/2006/math" xmlns:v="urn:schemas-microsoft-com:vml" xmlns:wp14="http://schemas.microsoft.com/office/word/2010/wordprocessingDrawing" xmlns:wp="http://schemas.openxmlformats.org/drawingml/2006/wordprocessingDrawing" xmlns:w10="urn:schemas-microsoft-com:office:word" xmlns:w="http://schemas.openxmlformats.org/wordprocessingml/2006/main" xmlns:w14="http://schemas.microsoft.com/office/word/2010/wordml" xmlns:wpg="http://schemas.microsoft.com/office/word/2010/wordprocessingGroup" xmlns:wpi="http://schemas.microsoft.com/office/word/2010/wordprocessingInk" xmlns:wne="http://schemas.microsoft.com/office/word/2006/wordml" xmlns:wps="http://schemas.microsoft.com/office/word/2010/wordprocessingShape" mc:Ignorable="w14 wp14">
+<w:footnotes xmlns:wpc="http://schemas.microsoft.com/office/word/2010/wordprocessingCanvas" xmlns:cx="http://schemas.microsoft.com/office/drawing/2014/chartex" xmlns:cx1="http://schemas.microsoft.com/office/drawing/2015/9/8/chartex" xmlns:cx2="http://schemas.microsoft.com/office/drawing/2015/10/21/chartex" xmlns:cx3="http://schemas.microsoft.com/office/drawing/2016/5/9/chartex" xmlns:cx4="http://schemas.microsoft.com/office/drawing/2016/5/10/chartex" xmlns:cx5="http://schemas.microsoft.com/office/drawing/2016/5/11/chartex" xmlns:cx6="http://schemas.microsoft.com/office/drawing/2016/5/12/chartex" xmlns:cx7="http://schemas.microsoft.com/office/drawing/2016/5/13/chartex" xmlns:cx8="http://schemas.microsoft.com/office/drawing/2016/5/14/chartex" xmlns:mc="http://schemas.openxmlformats.org/markup-compatibility/2006" xmlns:aink="http://schemas.microsoft.com/office/drawing/2016/ink" xmlns:am3d="http://schemas.microsoft.com/office/drawing/2017/model3d" xmlns:o="urn:schemas-microsoft-com:office:office" xmlns:r="http://schemas.openxmlformats.org/officeDocument/2006/relationships" xmlns:m="http://schemas.openxmlformats.org/officeDocument/2006/math" xmlns:v="urn:schemas-microsoft-com:vml" xmlns:wp14="http://schemas.microsoft.com/office/word/2010/wordprocessingDrawing" xmlns:wp="http://schemas.openxmlformats.org/drawingml/2006/wordprocessingDrawing" xmlns:w10="urn:schemas-microsoft-com:office:word" xmlns:w="http://schemas.openxmlformats.org/wordprocessingml/2006/main" xmlns:w14="http://schemas.microsoft.com/office/word/2010/wordml" xmlns:w15="http://schemas.microsoft.com/office/word/2012/wordml" xmlns:w16cid="http://schemas.microsoft.com/office/word/2016/wordml/cid" xmlns:w16se="http://schemas.microsoft.com/office/word/2015/wordml/symex" xmlns:wpg="http://schemas.microsoft.com/office/word/2010/wordprocessingGroup" xmlns:wpi="http://schemas.microsoft.com/office/word/2010/wordprocessingInk" xmlns:wne="http://schemas.microsoft.com/office/word/2006/wordml" xmlns:wps="http://schemas.microsoft.com/office/word/2010/wordprocessingShape" mc:Ignorable="w14 w15 w16se w16cid wp14">
   <w:footnote w:type="separator" w:id="-1">
     <w:p>
       <w:r>
@@ -2995,10 +3549,10 @@
 </file>
 
 <file path=word/header1.xml><?xml version="1.0" encoding="utf-8"?>
-<w:hdr xmlns:wpc="http://schemas.microsoft.com/office/word/2010/wordprocessingCanvas" xmlns:mc="http://schemas.openxmlformats.org/markup-compatibility/2006" xmlns:o="urn:schemas-microsoft-com:office:office" xmlns:r="http://schemas.openxmlformats.org/officeDocument/2006/relationships" xmlns:m="http://schemas.openxmlformats.org/officeDocument/2006/math" xmlns:v="urn:schemas-microsoft-com:vml" xmlns:wp14="http://schemas.microsoft.com/office/word/2010/wordprocessingDrawing" xmlns:wp="http://schemas.openxmlformats.org/drawingml/2006/wordprocessingDrawing" xmlns:w10="urn:schemas-microsoft-com:office:word" xmlns:w="http://schemas.openxmlformats.org/wordprocessingml/2006/main" xmlns:w14="http://schemas.microsoft.com/office/word/2010/wordml" xmlns:wpg="http://schemas.microsoft.com/office/word/2010/wordprocessingGroup" xmlns:wpi="http://schemas.microsoft.com/office/word/2010/wordprocessingInk" xmlns:wne="http://schemas.microsoft.com/office/word/2006/wordml" xmlns:wps="http://schemas.microsoft.com/office/word/2010/wordprocessingShape" mc:Ignorable="w14 wp14">
+<w:hdr xmlns:wpc="http://schemas.microsoft.com/office/word/2010/wordprocessingCanvas" xmlns:cx="http://schemas.microsoft.com/office/drawing/2014/chartex" xmlns:cx1="http://schemas.microsoft.com/office/drawing/2015/9/8/chartex" xmlns:cx2="http://schemas.microsoft.com/office/drawing/2015/10/21/chartex" xmlns:cx3="http://schemas.microsoft.com/office/drawing/2016/5/9/chartex" xmlns:cx4="http://schemas.microsoft.com/office/drawing/2016/5/10/chartex" xmlns:cx5="http://schemas.microsoft.com/office/drawing/2016/5/11/chartex" xmlns:cx6="http://schemas.microsoft.com/office/drawing/2016/5/12/chartex" xmlns:cx7="http://schemas.microsoft.com/office/drawing/2016/5/13/chartex" xmlns:cx8="http://schemas.microsoft.com/office/drawing/2016/5/14/chartex" xmlns:mc="http://schemas.openxmlformats.org/markup-compatibility/2006" xmlns:aink="http://schemas.microsoft.com/office/drawing/2016/ink" xmlns:am3d="http://schemas.microsoft.com/office/drawing/2017/model3d" xmlns:o="urn:schemas-microsoft-com:office:office" xmlns:r="http://schemas.openxmlformats.org/officeDocument/2006/relationships" xmlns:m="http://schemas.openxmlformats.org/officeDocument/2006/math" xmlns:v="urn:schemas-microsoft-com:vml" xmlns:wp14="http://schemas.microsoft.com/office/word/2010/wordprocessingDrawing" xmlns:wp="http://schemas.openxmlformats.org/drawingml/2006/wordprocessingDrawing" xmlns:w10="urn:schemas-microsoft-com:office:word" xmlns:w="http://schemas.openxmlformats.org/wordprocessingml/2006/main" xmlns:w14="http://schemas.microsoft.com/office/word/2010/wordml" xmlns:w15="http://schemas.microsoft.com/office/word/2012/wordml" xmlns:w16cid="http://schemas.microsoft.com/office/word/2016/wordml/cid" xmlns:w16se="http://schemas.microsoft.com/office/word/2015/wordml/symex" xmlns:wpg="http://schemas.microsoft.com/office/word/2010/wordprocessingGroup" xmlns:wpi="http://schemas.microsoft.com/office/word/2010/wordprocessingInk" xmlns:wne="http://schemas.microsoft.com/office/word/2006/wordml" xmlns:wps="http://schemas.microsoft.com/office/word/2010/wordprocessingShape" mc:Ignorable="w14 w15 w16se w16cid wp14">
   <w:p>
     <w:pPr>
-      <w:pStyle w:val="Header"/>
+      <w:pStyle w:val="Cabealho"/>
     </w:pPr>
     <w:r>
       <w:rPr>
@@ -3036,10 +3590,10 @@
 </file>
 
 <file path=word/header2.xml><?xml version="1.0" encoding="utf-8"?>
-<w:hdr xmlns:wpc="http://schemas.microsoft.com/office/word/2010/wordprocessingCanvas" xmlns:mc="http://schemas.openxmlformats.org/markup-compatibility/2006" xmlns:o="urn:schemas-microsoft-com:office:office" xmlns:r="http://schemas.openxmlformats.org/officeDocument/2006/relationships" xmlns:m="http://schemas.openxmlformats.org/officeDocument/2006/math" xmlns:v="urn:schemas-microsoft-com:vml" xmlns:wp14="http://schemas.microsoft.com/office/word/2010/wordprocessingDrawing" xmlns:wp="http://schemas.openxmlformats.org/drawingml/2006/wordprocessingDrawing" xmlns:w10="urn:schemas-microsoft-com:office:word" xmlns:w="http://schemas.openxmlformats.org/wordprocessingml/2006/main" xmlns:w14="http://schemas.microsoft.com/office/word/2010/wordml" xmlns:wpg="http://schemas.microsoft.com/office/word/2010/wordprocessingGroup" xmlns:wpi="http://schemas.microsoft.com/office/word/2010/wordprocessingInk" xmlns:wne="http://schemas.microsoft.com/office/word/2006/wordml" xmlns:wps="http://schemas.microsoft.com/office/word/2010/wordprocessingShape" mc:Ignorable="w14 wp14">
+<w:hdr xmlns:wpc="http://schemas.microsoft.com/office/word/2010/wordprocessingCanvas" xmlns:cx="http://schemas.microsoft.com/office/drawing/2014/chartex" xmlns:cx1="http://schemas.microsoft.com/office/drawing/2015/9/8/chartex" xmlns:cx2="http://schemas.microsoft.com/office/drawing/2015/10/21/chartex" xmlns:cx3="http://schemas.microsoft.com/office/drawing/2016/5/9/chartex" xmlns:cx4="http://schemas.microsoft.com/office/drawing/2016/5/10/chartex" xmlns:cx5="http://schemas.microsoft.com/office/drawing/2016/5/11/chartex" xmlns:cx6="http://schemas.microsoft.com/office/drawing/2016/5/12/chartex" xmlns:cx7="http://schemas.microsoft.com/office/drawing/2016/5/13/chartex" xmlns:cx8="http://schemas.microsoft.com/office/drawing/2016/5/14/chartex" xmlns:mc="http://schemas.openxmlformats.org/markup-compatibility/2006" xmlns:aink="http://schemas.microsoft.com/office/drawing/2016/ink" xmlns:am3d="http://schemas.microsoft.com/office/drawing/2017/model3d" xmlns:o="urn:schemas-microsoft-com:office:office" xmlns:r="http://schemas.openxmlformats.org/officeDocument/2006/relationships" xmlns:m="http://schemas.openxmlformats.org/officeDocument/2006/math" xmlns:v="urn:schemas-microsoft-com:vml" xmlns:wp14="http://schemas.microsoft.com/office/word/2010/wordprocessingDrawing" xmlns:wp="http://schemas.openxmlformats.org/drawingml/2006/wordprocessingDrawing" xmlns:w10="urn:schemas-microsoft-com:office:word" xmlns:w="http://schemas.openxmlformats.org/wordprocessingml/2006/main" xmlns:w14="http://schemas.microsoft.com/office/word/2010/wordml" xmlns:w15="http://schemas.microsoft.com/office/word/2012/wordml" xmlns:w16cid="http://schemas.microsoft.com/office/word/2016/wordml/cid" xmlns:w16se="http://schemas.microsoft.com/office/word/2015/wordml/symex" xmlns:wpg="http://schemas.microsoft.com/office/word/2010/wordprocessingGroup" xmlns:wpi="http://schemas.microsoft.com/office/word/2010/wordprocessingInk" xmlns:wne="http://schemas.microsoft.com/office/word/2006/wordml" xmlns:wps="http://schemas.microsoft.com/office/word/2010/wordprocessingShape" mc:Ignorable="w14 w15 w16se w16cid wp14">
   <w:p>
     <w:pPr>
-      <w:pStyle w:val="Header"/>
+      <w:pStyle w:val="Cabealho"/>
     </w:pPr>
     <w:r>
       <w:rPr>
@@ -3091,7 +3645,7 @@
                   </a:prstGeom>
                   <a:extLst>
                     <a:ext uri="{FAA26D3D-D897-4be2-8F04-BA451C77F1D7}">
-                      <ma14:placeholderFlag xmlns:cx="http://schemas.microsoft.com/office/drawing/2014/chartex" xmlns:cx1="http://schemas.microsoft.com/office/drawing/2015/9/8/chartex" xmlns:cx2="http://schemas.microsoft.com/office/drawing/2015/10/21/chartex" xmlns:cx3="http://schemas.microsoft.com/office/drawing/2016/5/9/chartex" xmlns:cx4="http://schemas.microsoft.com/office/drawing/2016/5/10/chartex" xmlns:cx5="http://schemas.microsoft.com/office/drawing/2016/5/11/chartex" xmlns:w15="http://schemas.microsoft.com/office/word/2012/wordml" xmlns:w16se="http://schemas.microsoft.com/office/word/2015/wordml/symex" xmlns="" xmlns:mo="http://schemas.microsoft.com/office/mac/office/2008/main" xmlns:mv="urn:schemas-microsoft-com:mac:vml" xmlns:o="urn:schemas-microsoft-com:office:office" xmlns:v="urn:schemas-microsoft-com:vml" xmlns:w10="urn:schemas-microsoft-com:office:word" xmlns:w="http://schemas.openxmlformats.org/wordprocessingml/2006/main" xmlns:ma14="http://schemas.microsoft.com/office/mac/drawingml/2011/main" xmlns:ve="http://schemas.openxmlformats.org/markup-compatibility/2006"/>
+                      <ma14:placeholderFlag xmlns:ve="http://schemas.openxmlformats.org/markup-compatibility/2006" xmlns:ma14="http://schemas.microsoft.com/office/mac/drawingml/2011/main" xmlns:w="http://schemas.openxmlformats.org/wordprocessingml/2006/main" xmlns:w10="urn:schemas-microsoft-com:office:word" xmlns:v="urn:schemas-microsoft-com:vml" xmlns:o="urn:schemas-microsoft-com:office:office" xmlns:mv="urn:schemas-microsoft-com:mac:vml" xmlns:mo="http://schemas.microsoft.com/office/mac/office/2008/main" xmlns=""/>
                     </a:ext>
                   </a:extLst>
                 </pic:spPr>
@@ -3106,10 +3660,10 @@
 </file>
 
 <file path=word/header3.xml><?xml version="1.0" encoding="utf-8"?>
-<w:hdr xmlns:wpc="http://schemas.microsoft.com/office/word/2010/wordprocessingCanvas" xmlns:mc="http://schemas.openxmlformats.org/markup-compatibility/2006" xmlns:o="urn:schemas-microsoft-com:office:office" xmlns:r="http://schemas.openxmlformats.org/officeDocument/2006/relationships" xmlns:m="http://schemas.openxmlformats.org/officeDocument/2006/math" xmlns:v="urn:schemas-microsoft-com:vml" xmlns:wp14="http://schemas.microsoft.com/office/word/2010/wordprocessingDrawing" xmlns:wp="http://schemas.openxmlformats.org/drawingml/2006/wordprocessingDrawing" xmlns:w10="urn:schemas-microsoft-com:office:word" xmlns:w="http://schemas.openxmlformats.org/wordprocessingml/2006/main" xmlns:w14="http://schemas.microsoft.com/office/word/2010/wordml" xmlns:wpg="http://schemas.microsoft.com/office/word/2010/wordprocessingGroup" xmlns:wpi="http://schemas.microsoft.com/office/word/2010/wordprocessingInk" xmlns:wne="http://schemas.microsoft.com/office/word/2006/wordml" xmlns:wps="http://schemas.microsoft.com/office/word/2010/wordprocessingShape" mc:Ignorable="w14 wp14">
+<w:hdr xmlns:wpc="http://schemas.microsoft.com/office/word/2010/wordprocessingCanvas" xmlns:cx="http://schemas.microsoft.com/office/drawing/2014/chartex" xmlns:cx1="http://schemas.microsoft.com/office/drawing/2015/9/8/chartex" xmlns:cx2="http://schemas.microsoft.com/office/drawing/2015/10/21/chartex" xmlns:cx3="http://schemas.microsoft.com/office/drawing/2016/5/9/chartex" xmlns:cx4="http://schemas.microsoft.com/office/drawing/2016/5/10/chartex" xmlns:cx5="http://schemas.microsoft.com/office/drawing/2016/5/11/chartex" xmlns:cx6="http://schemas.microsoft.com/office/drawing/2016/5/12/chartex" xmlns:cx7="http://schemas.microsoft.com/office/drawing/2016/5/13/chartex" xmlns:cx8="http://schemas.microsoft.com/office/drawing/2016/5/14/chartex" xmlns:mc="http://schemas.openxmlformats.org/markup-compatibility/2006" xmlns:aink="http://schemas.microsoft.com/office/drawing/2016/ink" xmlns:am3d="http://schemas.microsoft.com/office/drawing/2017/model3d" xmlns:o="urn:schemas-microsoft-com:office:office" xmlns:r="http://schemas.openxmlformats.org/officeDocument/2006/relationships" xmlns:m="http://schemas.openxmlformats.org/officeDocument/2006/math" xmlns:v="urn:schemas-microsoft-com:vml" xmlns:wp14="http://schemas.microsoft.com/office/word/2010/wordprocessingDrawing" xmlns:wp="http://schemas.openxmlformats.org/drawingml/2006/wordprocessingDrawing" xmlns:w10="urn:schemas-microsoft-com:office:word" xmlns:w="http://schemas.openxmlformats.org/wordprocessingml/2006/main" xmlns:w14="http://schemas.microsoft.com/office/word/2010/wordml" xmlns:w15="http://schemas.microsoft.com/office/word/2012/wordml" xmlns:w16cid="http://schemas.microsoft.com/office/word/2016/wordml/cid" xmlns:w16se="http://schemas.microsoft.com/office/word/2015/wordml/symex" xmlns:wpg="http://schemas.microsoft.com/office/word/2010/wordprocessingGroup" xmlns:wpi="http://schemas.microsoft.com/office/word/2010/wordprocessingInk" xmlns:wne="http://schemas.microsoft.com/office/word/2006/wordml" xmlns:wps="http://schemas.microsoft.com/office/word/2010/wordprocessingShape" mc:Ignorable="w14 w15 w16se w16cid wp14">
   <w:p>
     <w:pPr>
-      <w:pStyle w:val="Header"/>
+      <w:pStyle w:val="Cabealho"/>
     </w:pPr>
     <w:r>
       <w:rPr>
@@ -3147,8 +3701,8 @@
 </file>
 
 <file path=word/numbering.xml><?xml version="1.0" encoding="utf-8"?>
-<w:numbering xmlns:wpc="http://schemas.microsoft.com/office/word/2010/wordprocessingCanvas" xmlns:mc="http://schemas.openxmlformats.org/markup-compatibility/2006" xmlns:o="urn:schemas-microsoft-com:office:office" xmlns:r="http://schemas.openxmlformats.org/officeDocument/2006/relationships" xmlns:m="http://schemas.openxmlformats.org/officeDocument/2006/math" xmlns:v="urn:schemas-microsoft-com:vml" xmlns:wp14="http://schemas.microsoft.com/office/word/2010/wordprocessingDrawing" xmlns:wp="http://schemas.openxmlformats.org/drawingml/2006/wordprocessingDrawing" xmlns:w10="urn:schemas-microsoft-com:office:word" xmlns:w="http://schemas.openxmlformats.org/wordprocessingml/2006/main" xmlns:w14="http://schemas.microsoft.com/office/word/2010/wordml" xmlns:wpg="http://schemas.microsoft.com/office/word/2010/wordprocessingGroup" xmlns:wpi="http://schemas.microsoft.com/office/word/2010/wordprocessingInk" xmlns:wne="http://schemas.microsoft.com/office/word/2006/wordml" xmlns:wps="http://schemas.microsoft.com/office/word/2010/wordprocessingShape" mc:Ignorable="w14 wp14">
-  <w:abstractNum w:abstractNumId="0">
+<w:numbering xmlns:wpc="http://schemas.microsoft.com/office/word/2010/wordprocessingCanvas" xmlns:cx="http://schemas.microsoft.com/office/drawing/2014/chartex" xmlns:cx1="http://schemas.microsoft.com/office/drawing/2015/9/8/chartex" xmlns:cx2="http://schemas.microsoft.com/office/drawing/2015/10/21/chartex" xmlns:cx3="http://schemas.microsoft.com/office/drawing/2016/5/9/chartex" xmlns:cx4="http://schemas.microsoft.com/office/drawing/2016/5/10/chartex" xmlns:cx5="http://schemas.microsoft.com/office/drawing/2016/5/11/chartex" xmlns:cx6="http://schemas.microsoft.com/office/drawing/2016/5/12/chartex" xmlns:cx7="http://schemas.microsoft.com/office/drawing/2016/5/13/chartex" xmlns:cx8="http://schemas.microsoft.com/office/drawing/2016/5/14/chartex" xmlns:mc="http://schemas.openxmlformats.org/markup-compatibility/2006" xmlns:aink="http://schemas.microsoft.com/office/drawing/2016/ink" xmlns:am3d="http://schemas.microsoft.com/office/drawing/2017/model3d" xmlns:o="urn:schemas-microsoft-com:office:office" xmlns:r="http://schemas.openxmlformats.org/officeDocument/2006/relationships" xmlns:m="http://schemas.openxmlformats.org/officeDocument/2006/math" xmlns:v="urn:schemas-microsoft-com:vml" xmlns:wp14="http://schemas.microsoft.com/office/word/2010/wordprocessingDrawing" xmlns:wp="http://schemas.openxmlformats.org/drawingml/2006/wordprocessingDrawing" xmlns:w10="urn:schemas-microsoft-com:office:word" xmlns:w="http://schemas.openxmlformats.org/wordprocessingml/2006/main" xmlns:w14="http://schemas.microsoft.com/office/word/2010/wordml" xmlns:w15="http://schemas.microsoft.com/office/word/2012/wordml" xmlns:w16cid="http://schemas.microsoft.com/office/word/2016/wordml/cid" xmlns:w16se="http://schemas.microsoft.com/office/word/2015/wordml/symex" xmlns:wpg="http://schemas.microsoft.com/office/word/2010/wordprocessingGroup" xmlns:wpi="http://schemas.microsoft.com/office/word/2010/wordprocessingInk" xmlns:wne="http://schemas.microsoft.com/office/word/2006/wordml" xmlns:wps="http://schemas.microsoft.com/office/word/2010/wordprocessingShape" mc:Ignorable="w14 w15 w16se w16cid wp14">
+  <w:abstractNum w:abstractNumId="0" w15:restartNumberingAfterBreak="0">
     <w:nsid w:val="060354F9"/>
     <w:multiLevelType w:val="singleLevel"/>
     <w:tmpl w:val="313E8148"/>
@@ -3170,7 +3724,7 @@
       </w:rPr>
     </w:lvl>
   </w:abstractNum>
-  <w:abstractNum w:abstractNumId="1">
+  <w:abstractNum w:abstractNumId="1" w15:restartNumberingAfterBreak="0">
     <w:nsid w:val="0B0F7AAC"/>
     <w:multiLevelType w:val="hybridMultilevel"/>
     <w:tmpl w:val="DB8080F6"/>
@@ -3283,7 +3837,7 @@
       </w:rPr>
     </w:lvl>
   </w:abstractNum>
-  <w:abstractNum w:abstractNumId="2">
+  <w:abstractNum w:abstractNumId="2" w15:restartNumberingAfterBreak="0">
     <w:nsid w:val="10985968"/>
     <w:multiLevelType w:val="hybridMultilevel"/>
     <w:tmpl w:val="1A2684A0"/>
@@ -3372,7 +3926,7 @@
       </w:pPr>
     </w:lvl>
   </w:abstractNum>
-  <w:abstractNum w:abstractNumId="3">
+  <w:abstractNum w:abstractNumId="3" w15:restartNumberingAfterBreak="0">
     <w:nsid w:val="10EF6628"/>
     <w:multiLevelType w:val="hybridMultilevel"/>
     <w:tmpl w:val="6DD2A4C4"/>
@@ -3461,7 +4015,7 @@
       </w:pPr>
     </w:lvl>
   </w:abstractNum>
-  <w:abstractNum w:abstractNumId="4">
+  <w:abstractNum w:abstractNumId="4" w15:restartNumberingAfterBreak="0">
     <w:nsid w:val="10F527A2"/>
     <w:multiLevelType w:val="hybridMultilevel"/>
     <w:tmpl w:val="705AC806"/>
@@ -3577,7 +4131,7 @@
       </w:pPr>
     </w:lvl>
   </w:abstractNum>
-  <w:abstractNum w:abstractNumId="5">
+  <w:abstractNum w:abstractNumId="5" w15:restartNumberingAfterBreak="0">
     <w:nsid w:val="12742785"/>
     <w:multiLevelType w:val="hybridMultilevel"/>
     <w:tmpl w:val="CC542E70"/>
@@ -3693,7 +4247,7 @@
       </w:pPr>
     </w:lvl>
   </w:abstractNum>
-  <w:abstractNum w:abstractNumId="6">
+  <w:abstractNum w:abstractNumId="6" w15:restartNumberingAfterBreak="0">
     <w:nsid w:val="1BD02BDB"/>
     <w:multiLevelType w:val="hybridMultilevel"/>
     <w:tmpl w:val="7D1E7A7E"/>
@@ -3809,7 +4363,7 @@
       </w:pPr>
     </w:lvl>
   </w:abstractNum>
-  <w:abstractNum w:abstractNumId="7">
+  <w:abstractNum w:abstractNumId="7" w15:restartNumberingAfterBreak="0">
     <w:nsid w:val="1CD96E74"/>
     <w:multiLevelType w:val="hybridMultilevel"/>
     <w:tmpl w:val="34027B98"/>
@@ -3950,7 +4504,7 @@
       </w:rPr>
     </w:lvl>
   </w:abstractNum>
-  <w:abstractNum w:abstractNumId="8">
+  <w:abstractNum w:abstractNumId="8" w15:restartNumberingAfterBreak="0">
     <w:nsid w:val="2C9C176A"/>
     <w:multiLevelType w:val="hybridMultilevel"/>
     <w:tmpl w:val="06009A0E"/>
@@ -4063,7 +4617,7 @@
       </w:rPr>
     </w:lvl>
   </w:abstractNum>
-  <w:abstractNum w:abstractNumId="9">
+  <w:abstractNum w:abstractNumId="9" w15:restartNumberingAfterBreak="0">
     <w:nsid w:val="2CC77CD8"/>
     <w:multiLevelType w:val="hybridMultilevel"/>
     <w:tmpl w:val="196811BE"/>
@@ -4203,7 +4757,7 @@
       </w:rPr>
     </w:lvl>
   </w:abstractNum>
-  <w:abstractNum w:abstractNumId="10">
+  <w:abstractNum w:abstractNumId="10" w15:restartNumberingAfterBreak="0">
     <w:nsid w:val="34167936"/>
     <w:multiLevelType w:val="singleLevel"/>
     <w:tmpl w:val="B1AC8BB8"/>
@@ -4222,7 +4776,7 @@
       </w:rPr>
     </w:lvl>
   </w:abstractNum>
-  <w:abstractNum w:abstractNumId="11">
+  <w:abstractNum w:abstractNumId="11" w15:restartNumberingAfterBreak="0">
     <w:nsid w:val="3D483617"/>
     <w:multiLevelType w:val="multilevel"/>
     <w:tmpl w:val="249E2424"/>
@@ -4362,7 +4916,7 @@
       </w:rPr>
     </w:lvl>
   </w:abstractNum>
-  <w:abstractNum w:abstractNumId="12">
+  <w:abstractNum w:abstractNumId="12" w15:restartNumberingAfterBreak="0">
     <w:nsid w:val="3EE649E5"/>
     <w:multiLevelType w:val="hybridMultilevel"/>
     <w:tmpl w:val="1A90888C"/>
@@ -4448,7 +5002,7 @@
       </w:pPr>
     </w:lvl>
   </w:abstractNum>
-  <w:abstractNum w:abstractNumId="13">
+  <w:abstractNum w:abstractNumId="13" w15:restartNumberingAfterBreak="0">
     <w:nsid w:val="41046F0F"/>
     <w:multiLevelType w:val="hybridMultilevel"/>
     <w:tmpl w:val="B6101E50"/>
@@ -4588,7 +5142,7 @@
       </w:rPr>
     </w:lvl>
   </w:abstractNum>
-  <w:abstractNum w:abstractNumId="14">
+  <w:abstractNum w:abstractNumId="14" w15:restartNumberingAfterBreak="0">
     <w:nsid w:val="41D30094"/>
     <w:multiLevelType w:val="hybridMultilevel"/>
     <w:tmpl w:val="DAB85E96"/>
@@ -4701,7 +5255,7 @@
       </w:pPr>
     </w:lvl>
   </w:abstractNum>
-  <w:abstractNum w:abstractNumId="15">
+  <w:abstractNum w:abstractNumId="15" w15:restartNumberingAfterBreak="0">
     <w:nsid w:val="43887921"/>
     <w:multiLevelType w:val="hybridMultilevel"/>
     <w:tmpl w:val="5D028AC0"/>
@@ -4790,7 +5344,7 @@
       </w:pPr>
     </w:lvl>
   </w:abstractNum>
-  <w:abstractNum w:abstractNumId="16">
+  <w:abstractNum w:abstractNumId="16" w15:restartNumberingAfterBreak="0">
     <w:nsid w:val="43BE173F"/>
     <w:multiLevelType w:val="singleLevel"/>
     <w:tmpl w:val="2054B5B8"/>
@@ -4810,7 +5364,7 @@
       </w:rPr>
     </w:lvl>
   </w:abstractNum>
-  <w:abstractNum w:abstractNumId="17">
+  <w:abstractNum w:abstractNumId="17" w15:restartNumberingAfterBreak="0">
     <w:nsid w:val="43F72273"/>
     <w:multiLevelType w:val="hybridMultilevel"/>
     <w:tmpl w:val="9426ECC4"/>
@@ -4923,7 +5477,7 @@
       </w:rPr>
     </w:lvl>
   </w:abstractNum>
-  <w:abstractNum w:abstractNumId="18">
+  <w:abstractNum w:abstractNumId="18" w15:restartNumberingAfterBreak="0">
     <w:nsid w:val="440066F1"/>
     <w:multiLevelType w:val="hybridMultilevel"/>
     <w:tmpl w:val="29CCE2A4"/>
@@ -5039,7 +5593,7 @@
       </w:pPr>
     </w:lvl>
   </w:abstractNum>
-  <w:abstractNum w:abstractNumId="19">
+  <w:abstractNum w:abstractNumId="19" w15:restartNumberingAfterBreak="0">
     <w:nsid w:val="4BAB3329"/>
     <w:multiLevelType w:val="hybridMultilevel"/>
     <w:tmpl w:val="DEA63CC6"/>
@@ -5155,7 +5709,7 @@
       </w:pPr>
     </w:lvl>
   </w:abstractNum>
-  <w:abstractNum w:abstractNumId="20">
+  <w:abstractNum w:abstractNumId="20" w15:restartNumberingAfterBreak="0">
     <w:nsid w:val="4BE12E47"/>
     <w:multiLevelType w:val="hybridMultilevel"/>
     <w:tmpl w:val="40B6DA76"/>
@@ -5271,7 +5825,7 @@
       </w:pPr>
     </w:lvl>
   </w:abstractNum>
-  <w:abstractNum w:abstractNumId="21">
+  <w:abstractNum w:abstractNumId="21" w15:restartNumberingAfterBreak="0">
     <w:nsid w:val="4CC13C32"/>
     <w:multiLevelType w:val="hybridMultilevel"/>
     <w:tmpl w:val="7BBA1E46"/>
@@ -5387,7 +5941,7 @@
       </w:pPr>
     </w:lvl>
   </w:abstractNum>
-  <w:abstractNum w:abstractNumId="22">
+  <w:abstractNum w:abstractNumId="22" w15:restartNumberingAfterBreak="0">
     <w:nsid w:val="4E531DAB"/>
     <w:multiLevelType w:val="hybridMultilevel"/>
     <w:tmpl w:val="0186ECA2"/>
@@ -5477,14 +6031,14 @@
       </w:pPr>
     </w:lvl>
   </w:abstractNum>
-  <w:abstractNum w:abstractNumId="23">
+  <w:abstractNum w:abstractNumId="23" w15:restartNumberingAfterBreak="0">
     <w:nsid w:val="4FEE30A7"/>
     <w:multiLevelType w:val="hybridMultilevel"/>
     <w:tmpl w:val="5956A484"/>
     <w:lvl w:ilvl="0" w:tplc="0284BA76">
       <w:start w:val="21"/>
       <w:numFmt w:val="upperRoman"/>
-      <w:pStyle w:val="ListParagraph"/>
+      <w:pStyle w:val="PargrafodaLista"/>
       <w:lvlText w:val="%1."/>
       <w:lvlJc w:val="left"/>
       <w:pPr>
@@ -5584,7 +6138,7 @@
       </w:pPr>
     </w:lvl>
   </w:abstractNum>
-  <w:abstractNum w:abstractNumId="24">
+  <w:abstractNum w:abstractNumId="24" w15:restartNumberingAfterBreak="0">
     <w:nsid w:val="51196071"/>
     <w:multiLevelType w:val="hybridMultilevel"/>
     <w:tmpl w:val="313C512C"/>
@@ -5697,7 +6251,7 @@
       </w:rPr>
     </w:lvl>
   </w:abstractNum>
-  <w:abstractNum w:abstractNumId="25">
+  <w:abstractNum w:abstractNumId="25" w15:restartNumberingAfterBreak="0">
     <w:nsid w:val="55572120"/>
     <w:multiLevelType w:val="hybridMultilevel"/>
     <w:tmpl w:val="5D028AC0"/>
@@ -5786,7 +6340,7 @@
       </w:pPr>
     </w:lvl>
   </w:abstractNum>
-  <w:abstractNum w:abstractNumId="26">
+  <w:abstractNum w:abstractNumId="26" w15:restartNumberingAfterBreak="0">
     <w:nsid w:val="5DDE67EC"/>
     <w:multiLevelType w:val="hybridMultilevel"/>
     <w:tmpl w:val="A9B03E06"/>
@@ -5899,7 +6453,7 @@
       </w:rPr>
     </w:lvl>
   </w:abstractNum>
-  <w:abstractNum w:abstractNumId="27">
+  <w:abstractNum w:abstractNumId="27" w15:restartNumberingAfterBreak="0">
     <w:nsid w:val="61677D93"/>
     <w:multiLevelType w:val="hybridMultilevel"/>
     <w:tmpl w:val="76200C96"/>
@@ -5988,7 +6542,7 @@
       </w:pPr>
     </w:lvl>
   </w:abstractNum>
-  <w:abstractNum w:abstractNumId="28">
+  <w:abstractNum w:abstractNumId="28" w15:restartNumberingAfterBreak="0">
     <w:nsid w:val="63533020"/>
     <w:multiLevelType w:val="hybridMultilevel"/>
     <w:tmpl w:val="DCBA57AE"/>
@@ -6128,7 +6682,7 @@
       </w:rPr>
     </w:lvl>
   </w:abstractNum>
-  <w:abstractNum w:abstractNumId="29">
+  <w:abstractNum w:abstractNumId="29" w15:restartNumberingAfterBreak="0">
     <w:nsid w:val="66E242A1"/>
     <w:multiLevelType w:val="hybridMultilevel"/>
     <w:tmpl w:val="3D4C1046"/>
@@ -6244,7 +6798,7 @@
       </w:pPr>
     </w:lvl>
   </w:abstractNum>
-  <w:abstractNum w:abstractNumId="30">
+  <w:abstractNum w:abstractNumId="30" w15:restartNumberingAfterBreak="0">
     <w:nsid w:val="67D65530"/>
     <w:multiLevelType w:val="multilevel"/>
     <w:tmpl w:val="ADE01F68"/>
@@ -6357,7 +6911,7 @@
       </w:rPr>
     </w:lvl>
   </w:abstractNum>
-  <w:abstractNum w:abstractNumId="31">
+  <w:abstractNum w:abstractNumId="31" w15:restartNumberingAfterBreak="0">
     <w:nsid w:val="697B6ACD"/>
     <w:multiLevelType w:val="singleLevel"/>
     <w:tmpl w:val="02EC617A"/>
@@ -6379,7 +6933,7 @@
       </w:rPr>
     </w:lvl>
   </w:abstractNum>
-  <w:abstractNum w:abstractNumId="32">
+  <w:abstractNum w:abstractNumId="32" w15:restartNumberingAfterBreak="0">
     <w:nsid w:val="6C3914FF"/>
     <w:multiLevelType w:val="hybridMultilevel"/>
     <w:tmpl w:val="122465C4"/>
@@ -6468,7 +7022,7 @@
       </w:pPr>
     </w:lvl>
   </w:abstractNum>
-  <w:abstractNum w:abstractNumId="33">
+  <w:abstractNum w:abstractNumId="33" w15:restartNumberingAfterBreak="0">
     <w:nsid w:val="6F236E89"/>
     <w:multiLevelType w:val="hybridMultilevel"/>
     <w:tmpl w:val="DDCEA76E"/>
@@ -6584,7 +7138,7 @@
       </w:pPr>
     </w:lvl>
   </w:abstractNum>
-  <w:abstractNum w:abstractNumId="34">
+  <w:abstractNum w:abstractNumId="34" w15:restartNumberingAfterBreak="0">
     <w:nsid w:val="6FFB4F22"/>
     <w:multiLevelType w:val="hybridMultilevel"/>
     <w:tmpl w:val="151ACEAA"/>
@@ -6724,7 +7278,7 @@
       </w:rPr>
     </w:lvl>
   </w:abstractNum>
-  <w:abstractNum w:abstractNumId="35">
+  <w:abstractNum w:abstractNumId="35" w15:restartNumberingAfterBreak="0">
     <w:nsid w:val="706F2D48"/>
     <w:multiLevelType w:val="hybridMultilevel"/>
     <w:tmpl w:val="E1A8A0CC"/>
@@ -6840,7 +7394,7 @@
       </w:pPr>
     </w:lvl>
   </w:abstractNum>
-  <w:abstractNum w:abstractNumId="36">
+  <w:abstractNum w:abstractNumId="36" w15:restartNumberingAfterBreak="0">
     <w:nsid w:val="72600C76"/>
     <w:multiLevelType w:val="hybridMultilevel"/>
     <w:tmpl w:val="1D3E5036"/>
@@ -6956,7 +7510,7 @@
       </w:pPr>
     </w:lvl>
   </w:abstractNum>
-  <w:abstractNum w:abstractNumId="37">
+  <w:abstractNum w:abstractNumId="37" w15:restartNumberingAfterBreak="0">
     <w:nsid w:val="7B775469"/>
     <w:multiLevelType w:val="hybridMultilevel"/>
     <w:tmpl w:val="ECAAE8E4"/>
@@ -7096,7 +7650,7 @@
       </w:rPr>
     </w:lvl>
   </w:abstractNum>
-  <w:abstractNum w:abstractNumId="38">
+  <w:abstractNum w:abstractNumId="38" w15:restartNumberingAfterBreak="0">
     <w:nsid w:val="7D475B5C"/>
     <w:multiLevelType w:val="hybridMultilevel"/>
     <w:tmpl w:val="C2F232E0"/>
@@ -7212,7 +7766,7 @@
       </w:pPr>
     </w:lvl>
   </w:abstractNum>
-  <w:abstractNum w:abstractNumId="39">
+  <w:abstractNum w:abstractNumId="39" w15:restartNumberingAfterBreak="0">
     <w:nsid w:val="7D976220"/>
     <w:multiLevelType w:val="hybridMultilevel"/>
     <w:tmpl w:val="97D2E336"/>
@@ -7503,7 +8057,7 @@
 </file>
 
 <file path=word/styles.xml><?xml version="1.0" encoding="utf-8"?>
-<w:styles xmlns:mc="http://schemas.openxmlformats.org/markup-compatibility/2006" xmlns:r="http://schemas.openxmlformats.org/officeDocument/2006/relationships" xmlns:w="http://schemas.openxmlformats.org/wordprocessingml/2006/main" xmlns:w14="http://schemas.microsoft.com/office/word/2010/wordml" mc:Ignorable="w14">
+<w:styles xmlns:mc="http://schemas.openxmlformats.org/markup-compatibility/2006" xmlns:r="http://schemas.openxmlformats.org/officeDocument/2006/relationships" xmlns:w="http://schemas.openxmlformats.org/wordprocessingml/2006/main" xmlns:w14="http://schemas.microsoft.com/office/word/2010/wordml" xmlns:w15="http://schemas.microsoft.com/office/word/2012/wordml" xmlns:w16cid="http://schemas.microsoft.com/office/word/2016/wordml/cid" xmlns:w16se="http://schemas.microsoft.com/office/word/2015/wordml/symex" mc:Ignorable="w14 w15 w16se w16cid">
   <w:docDefaults>
     <w:rPrDefault>
       <w:rPr>
@@ -7515,168 +8069,382 @@
     </w:rPrDefault>
     <w:pPrDefault/>
   </w:docDefaults>
-  <w:latentStyles w:defLockedState="0" w:defUIPriority="99" w:defSemiHidden="1" w:defUnhideWhenUsed="1" w:defQFormat="0" w:count="267">
-    <w:lsdException w:name="Normal" w:semiHidden="0" w:uiPriority="0" w:unhideWhenUsed="0" w:qFormat="1"/>
-    <w:lsdException w:name="heading 1" w:semiHidden="0" w:uiPriority="0" w:unhideWhenUsed="0" w:qFormat="1"/>
-    <w:lsdException w:name="heading 2" w:uiPriority="0" w:qFormat="1"/>
-    <w:lsdException w:name="heading 3" w:uiPriority="0" w:qFormat="1"/>
-    <w:lsdException w:name="heading 4" w:uiPriority="0" w:qFormat="1"/>
-    <w:lsdException w:name="heading 5" w:uiPriority="0" w:qFormat="1"/>
-    <w:lsdException w:name="heading 6" w:uiPriority="9" w:qFormat="1"/>
-    <w:lsdException w:name="heading 7" w:uiPriority="0" w:qFormat="1"/>
-    <w:lsdException w:name="heading 8" w:uiPriority="0" w:qFormat="1"/>
-    <w:lsdException w:name="heading 9" w:uiPriority="0" w:qFormat="1"/>
-    <w:lsdException w:name="index 1" w:uiPriority="0"/>
-    <w:lsdException w:name="index 2" w:uiPriority="0"/>
-    <w:lsdException w:name="index 3" w:uiPriority="0"/>
-    <w:lsdException w:name="index 4" w:uiPriority="0"/>
-    <w:lsdException w:name="index 5" w:uiPriority="0"/>
-    <w:lsdException w:name="index 6" w:uiPriority="0"/>
-    <w:lsdException w:name="index 7" w:uiPriority="0"/>
-    <w:lsdException w:name="index 8" w:uiPriority="0"/>
-    <w:lsdException w:name="index 9" w:uiPriority="0"/>
-    <w:lsdException w:name="toc 1" w:uiPriority="39"/>
-    <w:lsdException w:name="toc 2" w:uiPriority="39"/>
-    <w:lsdException w:name="toc 3" w:uiPriority="0"/>
-    <w:lsdException w:name="toc 4" w:uiPriority="0"/>
-    <w:lsdException w:name="toc 5" w:uiPriority="0"/>
-    <w:lsdException w:name="toc 6" w:uiPriority="0"/>
-    <w:lsdException w:name="toc 7" w:uiPriority="0"/>
-    <w:lsdException w:name="toc 8" w:uiPriority="0"/>
-    <w:lsdException w:name="toc 9" w:uiPriority="0"/>
-    <w:lsdException w:name="annotation text" w:uiPriority="0"/>
-    <w:lsdException w:name="header" w:uiPriority="0"/>
-    <w:lsdException w:name="index heading" w:uiPriority="0"/>
-    <w:lsdException w:name="caption" w:uiPriority="35" w:qFormat="1"/>
-    <w:lsdException w:name="annotation reference" w:uiPriority="0"/>
-    <w:lsdException w:name="page number" w:uiPriority="0"/>
-    <w:lsdException w:name="Title" w:semiHidden="0" w:uiPriority="0" w:unhideWhenUsed="0" w:qFormat="1"/>
-    <w:lsdException w:name="Default Paragraph Font" w:uiPriority="1"/>
-    <w:lsdException w:name="Body Text" w:uiPriority="0"/>
-    <w:lsdException w:name="Body Text Indent" w:uiPriority="0"/>
-    <w:lsdException w:name="Subtitle" w:semiHidden="0" w:uiPriority="11" w:unhideWhenUsed="0" w:qFormat="1"/>
-    <w:lsdException w:name="Body Text 2" w:uiPriority="0"/>
-    <w:lsdException w:name="Body Text 3" w:uiPriority="0"/>
-    <w:lsdException w:name="Body Text Indent 2" w:uiPriority="0"/>
-    <w:lsdException w:name="Body Text Indent 3" w:uiPriority="0"/>
-    <w:lsdException w:name="Hyperlink" w:uiPriority="0"/>
-    <w:lsdException w:name="FollowedHyperlink" w:uiPriority="0"/>
-    <w:lsdException w:name="Strong" w:semiHidden="0" w:uiPriority="22" w:unhideWhenUsed="0" w:qFormat="1"/>
-    <w:lsdException w:name="Emphasis" w:semiHidden="0" w:uiPriority="20" w:unhideWhenUsed="0" w:qFormat="1"/>
-    <w:lsdException w:name="annotation subject" w:uiPriority="0"/>
-    <w:lsdException w:name="Balloon Text" w:uiPriority="0"/>
-    <w:lsdException w:name="Table Grid" w:semiHidden="0" w:uiPriority="59" w:unhideWhenUsed="0"/>
-    <w:lsdException w:name="Placeholder Text" w:unhideWhenUsed="0"/>
-    <w:lsdException w:name="No Spacing" w:semiHidden="0" w:uiPriority="1" w:unhideWhenUsed="0" w:qFormat="1"/>
-    <w:lsdException w:name="Light Shading" w:semiHidden="0" w:uiPriority="60" w:unhideWhenUsed="0"/>
-    <w:lsdException w:name="Light List" w:semiHidden="0" w:uiPriority="61" w:unhideWhenUsed="0"/>
-    <w:lsdException w:name="Light Grid" w:semiHidden="0" w:uiPriority="62" w:unhideWhenUsed="0"/>
-    <w:lsdException w:name="Medium Shading 1" w:semiHidden="0" w:uiPriority="63" w:unhideWhenUsed="0"/>
-    <w:lsdException w:name="Medium Shading 2" w:semiHidden="0" w:uiPriority="64" w:unhideWhenUsed="0"/>
-    <w:lsdException w:name="Medium List 1" w:semiHidden="0" w:uiPriority="65" w:unhideWhenUsed="0"/>
-    <w:lsdException w:name="Medium List 2" w:semiHidden="0" w:uiPriority="66" w:unhideWhenUsed="0"/>
-    <w:lsdException w:name="Medium Grid 1" w:semiHidden="0" w:uiPriority="67" w:unhideWhenUsed="0"/>
-    <w:lsdException w:name="Medium Grid 2" w:semiHidden="0" w:uiPriority="68" w:unhideWhenUsed="0"/>
-    <w:lsdException w:name="Medium Grid 3" w:semiHidden="0" w:uiPriority="69" w:unhideWhenUsed="0"/>
-    <w:lsdException w:name="Dark List" w:semiHidden="0" w:uiPriority="70" w:unhideWhenUsed="0"/>
-    <w:lsdException w:name="Colorful Shading" w:semiHidden="0" w:uiPriority="71" w:unhideWhenUsed="0"/>
-    <w:lsdException w:name="Colorful List" w:semiHidden="0" w:uiPriority="72" w:unhideWhenUsed="0"/>
-    <w:lsdException w:name="Colorful Grid" w:semiHidden="0" w:uiPriority="73" w:unhideWhenUsed="0"/>
-    <w:lsdException w:name="Light Shading Accent 1" w:semiHidden="0" w:uiPriority="60" w:unhideWhenUsed="0"/>
-    <w:lsdException w:name="Light List Accent 1" w:semiHidden="0" w:uiPriority="61" w:unhideWhenUsed="0"/>
-    <w:lsdException w:name="Light Grid Accent 1" w:semiHidden="0" w:uiPriority="62" w:unhideWhenUsed="0"/>
-    <w:lsdException w:name="Medium Shading 1 Accent 1" w:semiHidden="0" w:uiPriority="63" w:unhideWhenUsed="0"/>
-    <w:lsdException w:name="Medium Shading 2 Accent 1" w:semiHidden="0" w:uiPriority="64" w:unhideWhenUsed="0"/>
-    <w:lsdException w:name="Medium List 1 Accent 1" w:semiHidden="0" w:uiPriority="65" w:unhideWhenUsed="0"/>
-    <w:lsdException w:name="Revision" w:unhideWhenUsed="0"/>
-    <w:lsdException w:name="List Paragraph" w:semiHidden="0" w:uiPriority="34" w:unhideWhenUsed="0" w:qFormat="1"/>
-    <w:lsdException w:name="Quote" w:semiHidden="0" w:uiPriority="29" w:unhideWhenUsed="0" w:qFormat="1"/>
-    <w:lsdException w:name="Intense Quote" w:semiHidden="0" w:uiPriority="30" w:unhideWhenUsed="0" w:qFormat="1"/>
-    <w:lsdException w:name="Medium List 2 Accent 1" w:semiHidden="0" w:uiPriority="66" w:unhideWhenUsed="0"/>
-    <w:lsdException w:name="Medium Grid 1 Accent 1" w:semiHidden="0" w:uiPriority="67" w:unhideWhenUsed="0"/>
-    <w:lsdException w:name="Medium Grid 2 Accent 1" w:semiHidden="0" w:uiPriority="68" w:unhideWhenUsed="0"/>
-    <w:lsdException w:name="Medium Grid 3 Accent 1" w:semiHidden="0" w:uiPriority="69" w:unhideWhenUsed="0"/>
-    <w:lsdException w:name="Dark List Accent 1" w:semiHidden="0" w:uiPriority="70" w:unhideWhenUsed="0"/>
-    <w:lsdException w:name="Colorful Shading Accent 1" w:semiHidden="0" w:uiPriority="71" w:unhideWhenUsed="0"/>
-    <w:lsdException w:name="Colorful List Accent 1" w:semiHidden="0" w:uiPriority="72" w:unhideWhenUsed="0"/>
-    <w:lsdException w:name="Colorful Grid Accent 1" w:semiHidden="0" w:uiPriority="73" w:unhideWhenUsed="0"/>
-    <w:lsdException w:name="Light Shading Accent 2" w:semiHidden="0" w:uiPriority="60" w:unhideWhenUsed="0"/>
-    <w:lsdException w:name="Light List Accent 2" w:semiHidden="0" w:uiPriority="61" w:unhideWhenUsed="0"/>
-    <w:lsdException w:name="Light Grid Accent 2" w:semiHidden="0" w:uiPriority="62" w:unhideWhenUsed="0"/>
-    <w:lsdException w:name="Medium Shading 1 Accent 2" w:semiHidden="0" w:uiPriority="63" w:unhideWhenUsed="0"/>
-    <w:lsdException w:name="Medium Shading 2 Accent 2" w:semiHidden="0" w:uiPriority="64" w:unhideWhenUsed="0"/>
-    <w:lsdException w:name="Medium List 1 Accent 2" w:semiHidden="0" w:uiPriority="65" w:unhideWhenUsed="0"/>
-    <w:lsdException w:name="Medium List 2 Accent 2" w:semiHidden="0" w:uiPriority="66" w:unhideWhenUsed="0"/>
-    <w:lsdException w:name="Medium Grid 1 Accent 2" w:semiHidden="0" w:uiPriority="67" w:unhideWhenUsed="0"/>
-    <w:lsdException w:name="Medium Grid 2 Accent 2" w:semiHidden="0" w:uiPriority="68" w:unhideWhenUsed="0"/>
-    <w:lsdException w:name="Medium Grid 3 Accent 2" w:semiHidden="0" w:uiPriority="69" w:unhideWhenUsed="0"/>
-    <w:lsdException w:name="Dark List Accent 2" w:semiHidden="0" w:uiPriority="70" w:unhideWhenUsed="0"/>
-    <w:lsdException w:name="Colorful Shading Accent 2" w:semiHidden="0" w:uiPriority="71" w:unhideWhenUsed="0"/>
-    <w:lsdException w:name="Colorful List Accent 2" w:semiHidden="0" w:uiPriority="72" w:unhideWhenUsed="0"/>
-    <w:lsdException w:name="Colorful Grid Accent 2" w:semiHidden="0" w:uiPriority="73" w:unhideWhenUsed="0"/>
-    <w:lsdException w:name="Light Shading Accent 3" w:semiHidden="0" w:uiPriority="60" w:unhideWhenUsed="0"/>
-    <w:lsdException w:name="Light List Accent 3" w:semiHidden="0" w:uiPriority="61" w:unhideWhenUsed="0"/>
-    <w:lsdException w:name="Light Grid Accent 3" w:semiHidden="0" w:uiPriority="62" w:unhideWhenUsed="0"/>
-    <w:lsdException w:name="Medium Shading 1 Accent 3" w:semiHidden="0" w:uiPriority="63" w:unhideWhenUsed="0"/>
-    <w:lsdException w:name="Medium Shading 2 Accent 3" w:semiHidden="0" w:uiPriority="64" w:unhideWhenUsed="0"/>
-    <w:lsdException w:name="Medium List 1 Accent 3" w:semiHidden="0" w:uiPriority="65" w:unhideWhenUsed="0"/>
-    <w:lsdException w:name="Medium List 2 Accent 3" w:semiHidden="0" w:uiPriority="66" w:unhideWhenUsed="0"/>
-    <w:lsdException w:name="Medium Grid 1 Accent 3" w:semiHidden="0" w:uiPriority="67" w:unhideWhenUsed="0"/>
-    <w:lsdException w:name="Medium Grid 2 Accent 3" w:semiHidden="0" w:uiPriority="68" w:unhideWhenUsed="0"/>
-    <w:lsdException w:name="Medium Grid 3 Accent 3" w:semiHidden="0" w:uiPriority="69" w:unhideWhenUsed="0"/>
-    <w:lsdException w:name="Dark List Accent 3" w:semiHidden="0" w:uiPriority="70" w:unhideWhenUsed="0"/>
-    <w:lsdException w:name="Colorful Shading Accent 3" w:semiHidden="0" w:uiPriority="71" w:unhideWhenUsed="0"/>
-    <w:lsdException w:name="Colorful List Accent 3" w:semiHidden="0" w:uiPriority="72" w:unhideWhenUsed="0"/>
-    <w:lsdException w:name="Colorful Grid Accent 3" w:semiHidden="0" w:uiPriority="73" w:unhideWhenUsed="0"/>
-    <w:lsdException w:name="Light Shading Accent 4" w:semiHidden="0" w:uiPriority="60" w:unhideWhenUsed="0"/>
-    <w:lsdException w:name="Light List Accent 4" w:semiHidden="0" w:uiPriority="61" w:unhideWhenUsed="0"/>
-    <w:lsdException w:name="Light Grid Accent 4" w:semiHidden="0" w:uiPriority="62" w:unhideWhenUsed="0"/>
-    <w:lsdException w:name="Medium Shading 1 Accent 4" w:semiHidden="0" w:uiPriority="63" w:unhideWhenUsed="0"/>
-    <w:lsdException w:name="Medium Shading 2 Accent 4" w:semiHidden="0" w:uiPriority="64" w:unhideWhenUsed="0"/>
-    <w:lsdException w:name="Medium List 1 Accent 4" w:semiHidden="0" w:uiPriority="65" w:unhideWhenUsed="0"/>
-    <w:lsdException w:name="Medium List 2 Accent 4" w:semiHidden="0" w:uiPriority="66" w:unhideWhenUsed="0"/>
-    <w:lsdException w:name="Medium Grid 1 Accent 4" w:semiHidden="0" w:uiPriority="67" w:unhideWhenUsed="0"/>
-    <w:lsdException w:name="Medium Grid 2 Accent 4" w:semiHidden="0" w:uiPriority="68" w:unhideWhenUsed="0"/>
-    <w:lsdException w:name="Medium Grid 3 Accent 4" w:semiHidden="0" w:uiPriority="69" w:unhideWhenUsed="0"/>
-    <w:lsdException w:name="Dark List Accent 4" w:semiHidden="0" w:uiPriority="70" w:unhideWhenUsed="0"/>
-    <w:lsdException w:name="Colorful Shading Accent 4" w:semiHidden="0" w:uiPriority="71" w:unhideWhenUsed="0"/>
-    <w:lsdException w:name="Colorful List Accent 4" w:semiHidden="0" w:uiPriority="72" w:unhideWhenUsed="0"/>
-    <w:lsdException w:name="Colorful Grid Accent 4" w:semiHidden="0" w:uiPriority="73" w:unhideWhenUsed="0"/>
-    <w:lsdException w:name="Light Shading Accent 5" w:semiHidden="0" w:uiPriority="60" w:unhideWhenUsed="0"/>
-    <w:lsdException w:name="Light List Accent 5" w:semiHidden="0" w:uiPriority="61" w:unhideWhenUsed="0"/>
-    <w:lsdException w:name="Light Grid Accent 5" w:semiHidden="0" w:uiPriority="62" w:unhideWhenUsed="0"/>
-    <w:lsdException w:name="Medium Shading 1 Accent 5" w:semiHidden="0" w:uiPriority="63" w:unhideWhenUsed="0"/>
-    <w:lsdException w:name="Medium Shading 2 Accent 5" w:semiHidden="0" w:uiPriority="64" w:unhideWhenUsed="0"/>
-    <w:lsdException w:name="Medium List 1 Accent 5" w:semiHidden="0" w:uiPriority="65" w:unhideWhenUsed="0"/>
-    <w:lsdException w:name="Medium List 2 Accent 5" w:semiHidden="0" w:uiPriority="66" w:unhideWhenUsed="0"/>
-    <w:lsdException w:name="Medium Grid 1 Accent 5" w:semiHidden="0" w:uiPriority="67" w:unhideWhenUsed="0"/>
-    <w:lsdException w:name="Medium Grid 2 Accent 5" w:semiHidden="0" w:uiPriority="68" w:unhideWhenUsed="0"/>
-    <w:lsdException w:name="Medium Grid 3 Accent 5" w:semiHidden="0" w:uiPriority="69" w:unhideWhenUsed="0"/>
-    <w:lsdException w:name="Dark List Accent 5" w:semiHidden="0" w:uiPriority="70" w:unhideWhenUsed="0"/>
-    <w:lsdException w:name="Colorful Shading Accent 5" w:semiHidden="0" w:uiPriority="71" w:unhideWhenUsed="0"/>
-    <w:lsdException w:name="Colorful List Accent 5" w:semiHidden="0" w:uiPriority="72" w:unhideWhenUsed="0"/>
-    <w:lsdException w:name="Colorful Grid Accent 5" w:semiHidden="0" w:uiPriority="73" w:unhideWhenUsed="0"/>
-    <w:lsdException w:name="Light Shading Accent 6" w:semiHidden="0" w:uiPriority="60" w:unhideWhenUsed="0"/>
-    <w:lsdException w:name="Light List Accent 6" w:semiHidden="0" w:uiPriority="61" w:unhideWhenUsed="0"/>
-    <w:lsdException w:name="Light Grid Accent 6" w:semiHidden="0" w:uiPriority="62" w:unhideWhenUsed="0"/>
-    <w:lsdException w:name="Medium Shading 1 Accent 6" w:semiHidden="0" w:uiPriority="63" w:unhideWhenUsed="0"/>
-    <w:lsdException w:name="Medium Shading 2 Accent 6" w:semiHidden="0" w:uiPriority="64" w:unhideWhenUsed="0"/>
-    <w:lsdException w:name="Medium List 1 Accent 6" w:semiHidden="0" w:uiPriority="65" w:unhideWhenUsed="0"/>
-    <w:lsdException w:name="Medium List 2 Accent 6" w:semiHidden="0" w:uiPriority="66" w:unhideWhenUsed="0"/>
-    <w:lsdException w:name="Medium Grid 1 Accent 6" w:semiHidden="0" w:uiPriority="67" w:unhideWhenUsed="0"/>
-    <w:lsdException w:name="Medium Grid 2 Accent 6" w:semiHidden="0" w:uiPriority="68" w:unhideWhenUsed="0"/>
-    <w:lsdException w:name="Medium Grid 3 Accent 6" w:semiHidden="0" w:uiPriority="69" w:unhideWhenUsed="0"/>
-    <w:lsdException w:name="Dark List Accent 6" w:semiHidden="0" w:uiPriority="70" w:unhideWhenUsed="0"/>
-    <w:lsdException w:name="Colorful Shading Accent 6" w:semiHidden="0" w:uiPriority="71" w:unhideWhenUsed="0"/>
-    <w:lsdException w:name="Colorful List Accent 6" w:semiHidden="0" w:uiPriority="72" w:unhideWhenUsed="0"/>
-    <w:lsdException w:name="Colorful Grid Accent 6" w:semiHidden="0" w:uiPriority="73" w:unhideWhenUsed="0"/>
-    <w:lsdException w:name="Subtle Emphasis" w:semiHidden="0" w:uiPriority="19" w:unhideWhenUsed="0" w:qFormat="1"/>
-    <w:lsdException w:name="Intense Emphasis" w:semiHidden="0" w:uiPriority="21" w:unhideWhenUsed="0" w:qFormat="1"/>
-    <w:lsdException w:name="Subtle Reference" w:semiHidden="0" w:uiPriority="31" w:unhideWhenUsed="0" w:qFormat="1"/>
-    <w:lsdException w:name="Intense Reference" w:semiHidden="0" w:uiPriority="32" w:unhideWhenUsed="0" w:qFormat="1"/>
-    <w:lsdException w:name="Book Title" w:semiHidden="0" w:uiPriority="33" w:unhideWhenUsed="0" w:qFormat="1"/>
-    <w:lsdException w:name="Bibliography" w:uiPriority="37"/>
-    <w:lsdException w:name="TOC Heading" w:uiPriority="39" w:qFormat="1"/>
+  <w:latentStyles w:defLockedState="0" w:defUIPriority="99" w:defSemiHidden="0" w:defUnhideWhenUsed="0" w:defQFormat="0" w:count="375">
+    <w:lsdException w:name="Normal" w:uiPriority="0" w:qFormat="1"/>
+    <w:lsdException w:name="heading 1" w:uiPriority="0" w:qFormat="1"/>
+    <w:lsdException w:name="heading 2" w:semiHidden="1" w:uiPriority="0" w:unhideWhenUsed="1" w:qFormat="1"/>
+    <w:lsdException w:name="heading 3" w:semiHidden="1" w:uiPriority="0" w:unhideWhenUsed="1" w:qFormat="1"/>
+    <w:lsdException w:name="heading 4" w:semiHidden="1" w:uiPriority="0" w:unhideWhenUsed="1" w:qFormat="1"/>
+    <w:lsdException w:name="heading 5" w:semiHidden="1" w:uiPriority="0" w:unhideWhenUsed="1" w:qFormat="1"/>
+    <w:lsdException w:name="heading 6" w:semiHidden="1" w:uiPriority="9" w:unhideWhenUsed="1" w:qFormat="1"/>
+    <w:lsdException w:name="heading 7" w:semiHidden="1" w:uiPriority="0" w:unhideWhenUsed="1" w:qFormat="1"/>
+    <w:lsdException w:name="heading 8" w:semiHidden="1" w:uiPriority="0" w:unhideWhenUsed="1" w:qFormat="1"/>
+    <w:lsdException w:name="heading 9" w:semiHidden="1" w:uiPriority="0" w:unhideWhenUsed="1" w:qFormat="1"/>
+    <w:lsdException w:name="index 1" w:semiHidden="1" w:uiPriority="0" w:unhideWhenUsed="1"/>
+    <w:lsdException w:name="index 2" w:semiHidden="1" w:uiPriority="0" w:unhideWhenUsed="1"/>
+    <w:lsdException w:name="index 3" w:semiHidden="1" w:uiPriority="0" w:unhideWhenUsed="1"/>
+    <w:lsdException w:name="index 4" w:semiHidden="1" w:uiPriority="0" w:unhideWhenUsed="1"/>
+    <w:lsdException w:name="index 5" w:semiHidden="1" w:uiPriority="0" w:unhideWhenUsed="1"/>
+    <w:lsdException w:name="index 6" w:semiHidden="1" w:uiPriority="0" w:unhideWhenUsed="1"/>
+    <w:lsdException w:name="index 7" w:semiHidden="1" w:uiPriority="0" w:unhideWhenUsed="1"/>
+    <w:lsdException w:name="index 8" w:semiHidden="1" w:uiPriority="0" w:unhideWhenUsed="1"/>
+    <w:lsdException w:name="index 9" w:semiHidden="1" w:uiPriority="0" w:unhideWhenUsed="1"/>
+    <w:lsdException w:name="toc 1" w:semiHidden="1" w:uiPriority="39" w:unhideWhenUsed="1"/>
+    <w:lsdException w:name="toc 2" w:semiHidden="1" w:uiPriority="39" w:unhideWhenUsed="1"/>
+    <w:lsdException w:name="toc 3" w:semiHidden="1" w:uiPriority="0" w:unhideWhenUsed="1"/>
+    <w:lsdException w:name="toc 4" w:semiHidden="1" w:uiPriority="0" w:unhideWhenUsed="1"/>
+    <w:lsdException w:name="toc 5" w:semiHidden="1" w:uiPriority="0" w:unhideWhenUsed="1"/>
+    <w:lsdException w:name="toc 6" w:semiHidden="1" w:uiPriority="0" w:unhideWhenUsed="1"/>
+    <w:lsdException w:name="toc 7" w:semiHidden="1" w:uiPriority="0" w:unhideWhenUsed="1"/>
+    <w:lsdException w:name="toc 8" w:semiHidden="1" w:uiPriority="0" w:unhideWhenUsed="1"/>
+    <w:lsdException w:name="toc 9" w:semiHidden="1" w:uiPriority="0" w:unhideWhenUsed="1"/>
+    <w:lsdException w:name="Normal Indent" w:semiHidden="1" w:unhideWhenUsed="1"/>
+    <w:lsdException w:name="footnote text" w:semiHidden="1" w:unhideWhenUsed="1"/>
+    <w:lsdException w:name="annotation text" w:semiHidden="1" w:uiPriority="0" w:unhideWhenUsed="1"/>
+    <w:lsdException w:name="header" w:semiHidden="1" w:uiPriority="0" w:unhideWhenUsed="1"/>
+    <w:lsdException w:name="footer" w:semiHidden="1" w:unhideWhenUsed="1"/>
+    <w:lsdException w:name="index heading" w:semiHidden="1" w:uiPriority="0" w:unhideWhenUsed="1"/>
+    <w:lsdException w:name="caption" w:semiHidden="1" w:uiPriority="35" w:unhideWhenUsed="1" w:qFormat="1"/>
+    <w:lsdException w:name="table of figures" w:semiHidden="1" w:unhideWhenUsed="1"/>
+    <w:lsdException w:name="envelope address" w:semiHidden="1" w:unhideWhenUsed="1"/>
+    <w:lsdException w:name="envelope return" w:semiHidden="1" w:unhideWhenUsed="1"/>
+    <w:lsdException w:name="footnote reference" w:semiHidden="1" w:unhideWhenUsed="1"/>
+    <w:lsdException w:name="annotation reference" w:semiHidden="1" w:uiPriority="0" w:unhideWhenUsed="1"/>
+    <w:lsdException w:name="line number" w:semiHidden="1" w:unhideWhenUsed="1"/>
+    <w:lsdException w:name="page number" w:semiHidden="1" w:uiPriority="0" w:unhideWhenUsed="1"/>
+    <w:lsdException w:name="endnote reference" w:semiHidden="1" w:unhideWhenUsed="1"/>
+    <w:lsdException w:name="endnote text" w:semiHidden="1" w:unhideWhenUsed="1"/>
+    <w:lsdException w:name="table of authorities" w:semiHidden="1" w:unhideWhenUsed="1"/>
+    <w:lsdException w:name="macro" w:semiHidden="1" w:unhideWhenUsed="1"/>
+    <w:lsdException w:name="toa heading" w:semiHidden="1" w:unhideWhenUsed="1"/>
+    <w:lsdException w:name="List" w:semiHidden="1" w:unhideWhenUsed="1"/>
+    <w:lsdException w:name="List Bullet" w:semiHidden="1" w:unhideWhenUsed="1"/>
+    <w:lsdException w:name="List Number" w:semiHidden="1" w:unhideWhenUsed="1"/>
+    <w:lsdException w:name="List 2" w:semiHidden="1" w:unhideWhenUsed="1"/>
+    <w:lsdException w:name="List 3" w:semiHidden="1" w:unhideWhenUsed="1"/>
+    <w:lsdException w:name="List 4" w:semiHidden="1" w:unhideWhenUsed="1"/>
+    <w:lsdException w:name="List 5" w:semiHidden="1" w:unhideWhenUsed="1"/>
+    <w:lsdException w:name="List Bullet 2" w:semiHidden="1" w:unhideWhenUsed="1"/>
+    <w:lsdException w:name="List Bullet 3" w:semiHidden="1" w:unhideWhenUsed="1"/>
+    <w:lsdException w:name="List Bullet 4" w:semiHidden="1" w:unhideWhenUsed="1"/>
+    <w:lsdException w:name="List Bullet 5" w:semiHidden="1" w:unhideWhenUsed="1"/>
+    <w:lsdException w:name="List Number 2" w:semiHidden="1" w:unhideWhenUsed="1"/>
+    <w:lsdException w:name="List Number 3" w:semiHidden="1" w:unhideWhenUsed="1"/>
+    <w:lsdException w:name="List Number 4" w:semiHidden="1" w:unhideWhenUsed="1"/>
+    <w:lsdException w:name="List Number 5" w:semiHidden="1" w:unhideWhenUsed="1"/>
+    <w:lsdException w:name="Title" w:uiPriority="0" w:qFormat="1"/>
+    <w:lsdException w:name="Closing" w:semiHidden="1" w:unhideWhenUsed="1"/>
+    <w:lsdException w:name="Signature" w:semiHidden="1" w:unhideWhenUsed="1"/>
+    <w:lsdException w:name="Default Paragraph Font" w:semiHidden="1" w:uiPriority="1" w:unhideWhenUsed="1"/>
+    <w:lsdException w:name="Body Text" w:semiHidden="1" w:uiPriority="0" w:unhideWhenUsed="1"/>
+    <w:lsdException w:name="Body Text Indent" w:semiHidden="1" w:uiPriority="0" w:unhideWhenUsed="1"/>
+    <w:lsdException w:name="List Continue" w:semiHidden="1" w:unhideWhenUsed="1"/>
+    <w:lsdException w:name="List Continue 2" w:semiHidden="1" w:unhideWhenUsed="1"/>
+    <w:lsdException w:name="List Continue 3" w:semiHidden="1" w:unhideWhenUsed="1"/>
+    <w:lsdException w:name="List Continue 4" w:semiHidden="1" w:unhideWhenUsed="1"/>
+    <w:lsdException w:name="List Continue 5" w:semiHidden="1" w:unhideWhenUsed="1"/>
+    <w:lsdException w:name="Message Header" w:semiHidden="1" w:unhideWhenUsed="1"/>
+    <w:lsdException w:name="Subtitle" w:uiPriority="11" w:qFormat="1"/>
+    <w:lsdException w:name="Salutation" w:semiHidden="1" w:unhideWhenUsed="1"/>
+    <w:lsdException w:name="Date" w:semiHidden="1" w:unhideWhenUsed="1"/>
+    <w:lsdException w:name="Body Text First Indent" w:semiHidden="1" w:unhideWhenUsed="1"/>
+    <w:lsdException w:name="Body Text First Indent 2" w:semiHidden="1" w:unhideWhenUsed="1"/>
+    <w:lsdException w:name="Note Heading" w:semiHidden="1" w:unhideWhenUsed="1"/>
+    <w:lsdException w:name="Body Text 2" w:semiHidden="1" w:uiPriority="0" w:unhideWhenUsed="1"/>
+    <w:lsdException w:name="Body Text 3" w:semiHidden="1" w:uiPriority="0" w:unhideWhenUsed="1"/>
+    <w:lsdException w:name="Body Text Indent 2" w:semiHidden="1" w:uiPriority="0" w:unhideWhenUsed="1"/>
+    <w:lsdException w:name="Body Text Indent 3" w:semiHidden="1" w:uiPriority="0" w:unhideWhenUsed="1"/>
+    <w:lsdException w:name="Block Text" w:semiHidden="1" w:unhideWhenUsed="1"/>
+    <w:lsdException w:name="Hyperlink" w:semiHidden="1" w:uiPriority="0" w:unhideWhenUsed="1"/>
+    <w:lsdException w:name="FollowedHyperlink" w:semiHidden="1" w:uiPriority="0" w:unhideWhenUsed="1"/>
+    <w:lsdException w:name="Strong" w:uiPriority="22" w:qFormat="1"/>
+    <w:lsdException w:name="Emphasis" w:uiPriority="20" w:qFormat="1"/>
+    <w:lsdException w:name="Document Map" w:semiHidden="1" w:unhideWhenUsed="1"/>
+    <w:lsdException w:name="Plain Text" w:semiHidden="1" w:unhideWhenUsed="1"/>
+    <w:lsdException w:name="E-mail Signature" w:semiHidden="1" w:unhideWhenUsed="1"/>
+    <w:lsdException w:name="HTML Top of Form" w:semiHidden="1" w:unhideWhenUsed="1"/>
+    <w:lsdException w:name="HTML Bottom of Form" w:semiHidden="1" w:unhideWhenUsed="1"/>
+    <w:lsdException w:name="Normal (Web)" w:semiHidden="1" w:unhideWhenUsed="1"/>
+    <w:lsdException w:name="HTML Acronym" w:semiHidden="1" w:unhideWhenUsed="1"/>
+    <w:lsdException w:name="HTML Address" w:semiHidden="1" w:unhideWhenUsed="1"/>
+    <w:lsdException w:name="HTML Cite" w:semiHidden="1" w:unhideWhenUsed="1"/>
+    <w:lsdException w:name="HTML Code" w:semiHidden="1" w:unhideWhenUsed="1"/>
+    <w:lsdException w:name="HTML Definition" w:semiHidden="1" w:unhideWhenUsed="1"/>
+    <w:lsdException w:name="HTML Keyboard" w:semiHidden="1" w:unhideWhenUsed="1"/>
+    <w:lsdException w:name="HTML Preformatted" w:semiHidden="1" w:unhideWhenUsed="1"/>
+    <w:lsdException w:name="HTML Sample" w:semiHidden="1" w:unhideWhenUsed="1"/>
+    <w:lsdException w:name="HTML Typewriter" w:semiHidden="1" w:unhideWhenUsed="1"/>
+    <w:lsdException w:name="HTML Variable" w:semiHidden="1" w:unhideWhenUsed="1"/>
+    <w:lsdException w:name="Normal Table" w:semiHidden="1" w:unhideWhenUsed="1"/>
+    <w:lsdException w:name="annotation subject" w:semiHidden="1" w:uiPriority="0" w:unhideWhenUsed="1"/>
+    <w:lsdException w:name="No List" w:semiHidden="1" w:unhideWhenUsed="1"/>
+    <w:lsdException w:name="Outline List 1" w:semiHidden="1" w:unhideWhenUsed="1"/>
+    <w:lsdException w:name="Outline List 2" w:semiHidden="1" w:unhideWhenUsed="1"/>
+    <w:lsdException w:name="Outline List 3" w:semiHidden="1" w:unhideWhenUsed="1"/>
+    <w:lsdException w:name="Table Simple 1" w:semiHidden="1" w:unhideWhenUsed="1"/>
+    <w:lsdException w:name="Table Simple 2" w:semiHidden="1" w:unhideWhenUsed="1"/>
+    <w:lsdException w:name="Table Simple 3" w:semiHidden="1" w:unhideWhenUsed="1"/>
+    <w:lsdException w:name="Table Classic 1" w:semiHidden="1" w:unhideWhenUsed="1"/>
+    <w:lsdException w:name="Table Classic 2" w:semiHidden="1" w:unhideWhenUsed="1"/>
+    <w:lsdException w:name="Table Classic 3" w:semiHidden="1" w:unhideWhenUsed="1"/>
+    <w:lsdException w:name="Table Classic 4" w:semiHidden="1" w:unhideWhenUsed="1"/>
+    <w:lsdException w:name="Table Colorful 1" w:semiHidden="1" w:unhideWhenUsed="1"/>
+    <w:lsdException w:name="Table Colorful 2" w:semiHidden="1" w:unhideWhenUsed="1"/>
+    <w:lsdException w:name="Table Colorful 3" w:semiHidden="1" w:unhideWhenUsed="1"/>
+    <w:lsdException w:name="Table Columns 1" w:semiHidden="1" w:unhideWhenUsed="1"/>
+    <w:lsdException w:name="Table Columns 2" w:semiHidden="1" w:unhideWhenUsed="1"/>
+    <w:lsdException w:name="Table Columns 3" w:semiHidden="1" w:unhideWhenUsed="1"/>
+    <w:lsdException w:name="Table Columns 4" w:semiHidden="1" w:unhideWhenUsed="1"/>
+    <w:lsdException w:name="Table Columns 5" w:semiHidden="1" w:unhideWhenUsed="1"/>
+    <w:lsdException w:name="Table Grid 1" w:semiHidden="1" w:unhideWhenUsed="1"/>
+    <w:lsdException w:name="Table Grid 2" w:semiHidden="1" w:unhideWhenUsed="1"/>
+    <w:lsdException w:name="Table Grid 3" w:semiHidden="1" w:unhideWhenUsed="1"/>
+    <w:lsdException w:name="Table Grid 4" w:semiHidden="1" w:unhideWhenUsed="1"/>
+    <w:lsdException w:name="Table Grid 5" w:semiHidden="1" w:unhideWhenUsed="1"/>
+    <w:lsdException w:name="Table Grid 6" w:semiHidden="1" w:unhideWhenUsed="1"/>
+    <w:lsdException w:name="Table Grid 7" w:semiHidden="1" w:unhideWhenUsed="1"/>
+    <w:lsdException w:name="Table Grid 8" w:semiHidden="1" w:unhideWhenUsed="1"/>
+    <w:lsdException w:name="Table List 1" w:semiHidden="1" w:unhideWhenUsed="1"/>
+    <w:lsdException w:name="Table List 2" w:semiHidden="1" w:unhideWhenUsed="1"/>
+    <w:lsdException w:name="Table List 3" w:semiHidden="1" w:unhideWhenUsed="1"/>
+    <w:lsdException w:name="Table List 4" w:semiHidden="1" w:unhideWhenUsed="1"/>
+    <w:lsdException w:name="Table List 5" w:semiHidden="1" w:unhideWhenUsed="1"/>
+    <w:lsdException w:name="Table List 6" w:semiHidden="1" w:unhideWhenUsed="1"/>
+    <w:lsdException w:name="Table List 7" w:semiHidden="1" w:unhideWhenUsed="1"/>
+    <w:lsdException w:name="Table List 8" w:semiHidden="1" w:unhideWhenUsed="1"/>
+    <w:lsdException w:name="Table 3D effects 1" w:semiHidden="1" w:unhideWhenUsed="1"/>
+    <w:lsdException w:name="Table 3D effects 2" w:semiHidden="1" w:unhideWhenUsed="1"/>
+    <w:lsdException w:name="Table 3D effects 3" w:semiHidden="1" w:unhideWhenUsed="1"/>
+    <w:lsdException w:name="Table Contemporary" w:semiHidden="1" w:unhideWhenUsed="1"/>
+    <w:lsdException w:name="Table Elegant" w:semiHidden="1" w:unhideWhenUsed="1"/>
+    <w:lsdException w:name="Table Professional" w:semiHidden="1" w:unhideWhenUsed="1"/>
+    <w:lsdException w:name="Table Subtle 1" w:semiHidden="1" w:unhideWhenUsed="1"/>
+    <w:lsdException w:name="Table Subtle 2" w:semiHidden="1" w:unhideWhenUsed="1"/>
+    <w:lsdException w:name="Table Web 1" w:semiHidden="1" w:unhideWhenUsed="1"/>
+    <w:lsdException w:name="Table Web 2" w:semiHidden="1" w:unhideWhenUsed="1"/>
+    <w:lsdException w:name="Table Web 3" w:semiHidden="1" w:unhideWhenUsed="1"/>
+    <w:lsdException w:name="Balloon Text" w:semiHidden="1" w:uiPriority="0" w:unhideWhenUsed="1"/>
+    <w:lsdException w:name="Table Grid" w:uiPriority="59"/>
+    <w:lsdException w:name="Table Theme" w:semiHidden="1" w:unhideWhenUsed="1"/>
+    <w:lsdException w:name="Placeholder Text" w:semiHidden="1"/>
+    <w:lsdException w:name="No Spacing" w:uiPriority="1" w:qFormat="1"/>
+    <w:lsdException w:name="Light Shading" w:uiPriority="60"/>
+    <w:lsdException w:name="Light List" w:uiPriority="61"/>
+    <w:lsdException w:name="Light Grid" w:uiPriority="62"/>
+    <w:lsdException w:name="Medium Shading 1" w:uiPriority="63"/>
+    <w:lsdException w:name="Medium Shading 2" w:uiPriority="64"/>
+    <w:lsdException w:name="Medium List 1" w:uiPriority="65"/>
+    <w:lsdException w:name="Medium List 2" w:uiPriority="66"/>
+    <w:lsdException w:name="Medium Grid 1" w:uiPriority="67"/>
+    <w:lsdException w:name="Medium Grid 2" w:uiPriority="68"/>
+    <w:lsdException w:name="Medium Grid 3" w:uiPriority="69"/>
+    <w:lsdException w:name="Dark List" w:uiPriority="70"/>
+    <w:lsdException w:name="Colorful Shading" w:uiPriority="71"/>
+    <w:lsdException w:name="Colorful List" w:uiPriority="72"/>
+    <w:lsdException w:name="Colorful Grid" w:uiPriority="73"/>
+    <w:lsdException w:name="Light Shading Accent 1" w:uiPriority="60"/>
+    <w:lsdException w:name="Light List Accent 1" w:uiPriority="61"/>
+    <w:lsdException w:name="Light Grid Accent 1" w:uiPriority="62"/>
+    <w:lsdException w:name="Medium Shading 1 Accent 1" w:uiPriority="63"/>
+    <w:lsdException w:name="Medium Shading 2 Accent 1" w:uiPriority="64"/>
+    <w:lsdException w:name="Medium List 1 Accent 1" w:uiPriority="65"/>
+    <w:lsdException w:name="Revision" w:semiHidden="1"/>
+    <w:lsdException w:name="List Paragraph" w:uiPriority="34" w:qFormat="1"/>
+    <w:lsdException w:name="Quote" w:uiPriority="29" w:qFormat="1"/>
+    <w:lsdException w:name="Intense Quote" w:uiPriority="30" w:qFormat="1"/>
+    <w:lsdException w:name="Medium List 2 Accent 1" w:uiPriority="66"/>
+    <w:lsdException w:name="Medium Grid 1 Accent 1" w:uiPriority="67"/>
+    <w:lsdException w:name="Medium Grid 2 Accent 1" w:uiPriority="68"/>
+    <w:lsdException w:name="Medium Grid 3 Accent 1" w:uiPriority="69"/>
+    <w:lsdException w:name="Dark List Accent 1" w:uiPriority="70"/>
+    <w:lsdException w:name="Colorful Shading Accent 1" w:uiPriority="71"/>
+    <w:lsdException w:name="Colorful List Accent 1" w:uiPriority="72"/>
+    <w:lsdException w:name="Colorful Grid Accent 1" w:uiPriority="73"/>
+    <w:lsdException w:name="Light Shading Accent 2" w:uiPriority="60"/>
+    <w:lsdException w:name="Light List Accent 2" w:uiPriority="61"/>
+    <w:lsdException w:name="Light Grid Accent 2" w:uiPriority="62"/>
+    <w:lsdException w:name="Medium Shading 1 Accent 2" w:uiPriority="63"/>
+    <w:lsdException w:name="Medium Shading 2 Accent 2" w:uiPriority="64"/>
+    <w:lsdException w:name="Medium List 1 Accent 2" w:uiPriority="65"/>
+    <w:lsdException w:name="Medium List 2 Accent 2" w:uiPriority="66"/>
+    <w:lsdException w:name="Medium Grid 1 Accent 2" w:uiPriority="67"/>
+    <w:lsdException w:name="Medium Grid 2 Accent 2" w:uiPriority="68"/>
+    <w:lsdException w:name="Medium Grid 3 Accent 2" w:uiPriority="69"/>
+    <w:lsdException w:name="Dark List Accent 2" w:uiPriority="70"/>
+    <w:lsdException w:name="Colorful Shading Accent 2" w:uiPriority="71"/>
+    <w:lsdException w:name="Colorful List Accent 2" w:uiPriority="72"/>
+    <w:lsdException w:name="Colorful Grid Accent 2" w:uiPriority="73"/>
+    <w:lsdException w:name="Light Shading Accent 3" w:uiPriority="60"/>
+    <w:lsdException w:name="Light List Accent 3" w:uiPriority="61"/>
+    <w:lsdException w:name="Light Grid Accent 3" w:uiPriority="62"/>
+    <w:lsdException w:name="Medium Shading 1 Accent 3" w:uiPriority="63"/>
+    <w:lsdException w:name="Medium Shading 2 Accent 3" w:uiPriority="64"/>
+    <w:lsdException w:name="Medium List 1 Accent 3" w:uiPriority="65"/>
+    <w:lsdException w:name="Medium List 2 Accent 3" w:uiPriority="66"/>
+    <w:lsdException w:name="Medium Grid 1 Accent 3" w:uiPriority="67"/>
+    <w:lsdException w:name="Medium Grid 2 Accent 3" w:uiPriority="68"/>
+    <w:lsdException w:name="Medium Grid 3 Accent 3" w:uiPriority="69"/>
+    <w:lsdException w:name="Dark List Accent 3" w:uiPriority="70"/>
+    <w:lsdException w:name="Colorful Shading Accent 3" w:uiPriority="71"/>
+    <w:lsdException w:name="Colorful List Accent 3" w:uiPriority="72"/>
+    <w:lsdException w:name="Colorful Grid Accent 3" w:uiPriority="73"/>
+    <w:lsdException w:name="Light Shading Accent 4" w:uiPriority="60"/>
+    <w:lsdException w:name="Light List Accent 4" w:uiPriority="61"/>
+    <w:lsdException w:name="Light Grid Accent 4" w:uiPriority="62"/>
+    <w:lsdException w:name="Medium Shading 1 Accent 4" w:uiPriority="63"/>
+    <w:lsdException w:name="Medium Shading 2 Accent 4" w:uiPriority="64"/>
+    <w:lsdException w:name="Medium List 1 Accent 4" w:uiPriority="65"/>
+    <w:lsdException w:name="Medium List 2 Accent 4" w:uiPriority="66"/>
+    <w:lsdException w:name="Medium Grid 1 Accent 4" w:uiPriority="67"/>
+    <w:lsdException w:name="Medium Grid 2 Accent 4" w:uiPriority="68"/>
+    <w:lsdException w:name="Medium Grid 3 Accent 4" w:uiPriority="69"/>
+    <w:lsdException w:name="Dark List Accent 4" w:uiPriority="70"/>
+    <w:lsdException w:name="Colorful Shading Accent 4" w:uiPriority="71"/>
+    <w:lsdException w:name="Colorful List Accent 4" w:uiPriority="72"/>
+    <w:lsdException w:name="Colorful Grid Accent 4" w:uiPriority="73"/>
+    <w:lsdException w:name="Light Shading Accent 5" w:uiPriority="60"/>
+    <w:lsdException w:name="Light List Accent 5" w:uiPriority="61"/>
+    <w:lsdException w:name="Light Grid Accent 5" w:uiPriority="62"/>
+    <w:lsdException w:name="Medium Shading 1 Accent 5" w:uiPriority="63"/>
+    <w:lsdException w:name="Medium Shading 2 Accent 5" w:uiPriority="64"/>
+    <w:lsdException w:name="Medium List 1 Accent 5" w:uiPriority="65"/>
+    <w:lsdException w:name="Medium List 2 Accent 5" w:uiPriority="66"/>
+    <w:lsdException w:name="Medium Grid 1 Accent 5" w:uiPriority="67"/>
+    <w:lsdException w:name="Medium Grid 2 Accent 5" w:uiPriority="68"/>
+    <w:lsdException w:name="Medium Grid 3 Accent 5" w:uiPriority="69"/>
+    <w:lsdException w:name="Dark List Accent 5" w:uiPriority="70"/>
+    <w:lsdException w:name="Colorful Shading Accent 5" w:uiPriority="71"/>
+    <w:lsdException w:name="Colorful List Accent 5" w:uiPriority="72"/>
+    <w:lsdException w:name="Colorful Grid Accent 5" w:uiPriority="73"/>
+    <w:lsdException w:name="Light Shading Accent 6" w:uiPriority="60"/>
+    <w:lsdException w:name="Light List Accent 6" w:uiPriority="61"/>
+    <w:lsdException w:name="Light Grid Accent 6" w:uiPriority="62"/>
+    <w:lsdException w:name="Medium Shading 1 Accent 6" w:uiPriority="63"/>
+    <w:lsdException w:name="Medium Shading 2 Accent 6" w:uiPriority="64"/>
+    <w:lsdException w:name="Medium List 1 Accent 6" w:uiPriority="65"/>
+    <w:lsdException w:name="Medium List 2 Accent 6" w:uiPriority="66"/>
+    <w:lsdException w:name="Medium Grid 1 Accent 6" w:uiPriority="67"/>
+    <w:lsdException w:name="Medium Grid 2 Accent 6" w:uiPriority="68"/>
+    <w:lsdException w:name="Medium Grid 3 Accent 6" w:uiPriority="69"/>
+    <w:lsdException w:name="Dark List Accent 6" w:uiPriority="70"/>
+    <w:lsdException w:name="Colorful Shading Accent 6" w:uiPriority="71"/>
+    <w:lsdException w:name="Colorful List Accent 6" w:uiPriority="72"/>
+    <w:lsdException w:name="Colorful Grid Accent 6" w:uiPriority="73"/>
+    <w:lsdException w:name="Subtle Emphasis" w:uiPriority="19" w:qFormat="1"/>
+    <w:lsdException w:name="Intense Emphasis" w:uiPriority="21" w:qFormat="1"/>
+    <w:lsdException w:name="Subtle Reference" w:uiPriority="31" w:qFormat="1"/>
+    <w:lsdException w:name="Intense Reference" w:uiPriority="32" w:qFormat="1"/>
+    <w:lsdException w:name="Book Title" w:uiPriority="33" w:qFormat="1"/>
+    <w:lsdException w:name="Bibliography" w:semiHidden="1" w:uiPriority="37" w:unhideWhenUsed="1"/>
+    <w:lsdException w:name="TOC Heading" w:semiHidden="1" w:uiPriority="39" w:unhideWhenUsed="1" w:qFormat="1"/>
+    <w:lsdException w:name="Plain Table 1" w:uiPriority="41"/>
+    <w:lsdException w:name="Plain Table 2" w:uiPriority="42"/>
+    <w:lsdException w:name="Plain Table 3" w:uiPriority="43"/>
+    <w:lsdException w:name="Plain Table 4" w:uiPriority="44"/>
+    <w:lsdException w:name="Plain Table 5" w:uiPriority="45"/>
+    <w:lsdException w:name="Grid Table Light" w:uiPriority="40"/>
+    <w:lsdException w:name="Grid Table 1 Light" w:uiPriority="46"/>
+    <w:lsdException w:name="Grid Table 2" w:uiPriority="47"/>
+    <w:lsdException w:name="Grid Table 3" w:uiPriority="48"/>
+    <w:lsdException w:name="Grid Table 4" w:uiPriority="49"/>
+    <w:lsdException w:name="Grid Table 5 Dark" w:uiPriority="50"/>
+    <w:lsdException w:name="Grid Table 6 Colorful" w:uiPriority="51"/>
+    <w:lsdException w:name="Grid Table 7 Colorful" w:uiPriority="52"/>
+    <w:lsdException w:name="Grid Table 1 Light Accent 1" w:uiPriority="46"/>
+    <w:lsdException w:name="Grid Table 2 Accent 1" w:uiPriority="47"/>
+    <w:lsdException w:name="Grid Table 3 Accent 1" w:uiPriority="48"/>
+    <w:lsdException w:name="Grid Table 4 Accent 1" w:uiPriority="49"/>
+    <w:lsdException w:name="Grid Table 5 Dark Accent 1" w:uiPriority="50"/>
+    <w:lsdException w:name="Grid Table 6 Colorful Accent 1" w:uiPriority="51"/>
+    <w:lsdException w:name="Grid Table 7 Colorful Accent 1" w:uiPriority="52"/>
+    <w:lsdException w:name="Grid Table 1 Light Accent 2" w:uiPriority="46"/>
+    <w:lsdException w:name="Grid Table 2 Accent 2" w:uiPriority="47"/>
+    <w:lsdException w:name="Grid Table 3 Accent 2" w:uiPriority="48"/>
+    <w:lsdException w:name="Grid Table 4 Accent 2" w:uiPriority="49"/>
+    <w:lsdException w:name="Grid Table 5 Dark Accent 2" w:uiPriority="50"/>
+    <w:lsdException w:name="Grid Table 6 Colorful Accent 2" w:uiPriority="51"/>
+    <w:lsdException w:name="Grid Table 7 Colorful Accent 2" w:uiPriority="52"/>
+    <w:lsdException w:name="Grid Table 1 Light Accent 3" w:uiPriority="46"/>
+    <w:lsdException w:name="Grid Table 2 Accent 3" w:uiPriority="47"/>
+    <w:lsdException w:name="Grid Table 3 Accent 3" w:uiPriority="48"/>
+    <w:lsdException w:name="Grid Table 4 Accent 3" w:uiPriority="49"/>
+    <w:lsdException w:name="Grid Table 5 Dark Accent 3" w:uiPriority="50"/>
+    <w:lsdException w:name="Grid Table 6 Colorful Accent 3" w:uiPriority="51"/>
+    <w:lsdException w:name="Grid Table 7 Colorful Accent 3" w:uiPriority="52"/>
+    <w:lsdException w:name="Grid Table 1 Light Accent 4" w:uiPriority="46"/>
+    <w:lsdException w:name="Grid Table 2 Accent 4" w:uiPriority="47"/>
+    <w:lsdException w:name="Grid Table 3 Accent 4" w:uiPriority="48"/>
+    <w:lsdException w:name="Grid Table 4 Accent 4" w:uiPriority="49"/>
+    <w:lsdException w:name="Grid Table 5 Dark Accent 4" w:uiPriority="50"/>
+    <w:lsdException w:name="Grid Table 6 Colorful Accent 4" w:uiPriority="51"/>
+    <w:lsdException w:name="Grid Table 7 Colorful Accent 4" w:uiPriority="52"/>
+    <w:lsdException w:name="Grid Table 1 Light Accent 5" w:uiPriority="46"/>
+    <w:lsdException w:name="Grid Table 2 Accent 5" w:uiPriority="47"/>
+    <w:lsdException w:name="Grid Table 3 Accent 5" w:uiPriority="48"/>
+    <w:lsdException w:name="Grid Table 4 Accent 5" w:uiPriority="49"/>
+    <w:lsdException w:name="Grid Table 5 Dark Accent 5" w:uiPriority="50"/>
+    <w:lsdException w:name="Grid Table 6 Colorful Accent 5" w:uiPriority="51"/>
+    <w:lsdException w:name="Grid Table 7 Colorful Accent 5" w:uiPriority="52"/>
+    <w:lsdException w:name="Grid Table 1 Light Accent 6" w:uiPriority="46"/>
+    <w:lsdException w:name="Grid Table 2 Accent 6" w:uiPriority="47"/>
+    <w:lsdException w:name="Grid Table 3 Accent 6" w:uiPriority="48"/>
+    <w:lsdException w:name="Grid Table 4 Accent 6" w:uiPriority="49"/>
+    <w:lsdException w:name="Grid Table 5 Dark Accent 6" w:uiPriority="50"/>
+    <w:lsdException w:name="Grid Table 6 Colorful Accent 6" w:uiPriority="51"/>
+    <w:lsdException w:name="Grid Table 7 Colorful Accent 6" w:uiPriority="52"/>
+    <w:lsdException w:name="List Table 1 Light" w:uiPriority="46"/>
+    <w:lsdException w:name="List Table 2" w:uiPriority="47"/>
+    <w:lsdException w:name="List Table 3" w:uiPriority="48"/>
+    <w:lsdException w:name="List Table 4" w:uiPriority="49"/>
+    <w:lsdException w:name="List Table 5 Dark" w:uiPriority="50"/>
+    <w:lsdException w:name="List Table 6 Colorful" w:uiPriority="51"/>
+    <w:lsdException w:name="List Table 7 Colorful" w:uiPriority="52"/>
+    <w:lsdException w:name="List Table 1 Light Accent 1" w:uiPriority="46"/>
+    <w:lsdException w:name="List Table 2 Accent 1" w:uiPriority="47"/>
+    <w:lsdException w:name="List Table 3 Accent 1" w:uiPriority="48"/>
+    <w:lsdException w:name="List Table 4 Accent 1" w:uiPriority="49"/>
+    <w:lsdException w:name="List Table 5 Dark Accent 1" w:uiPriority="50"/>
+    <w:lsdException w:name="List Table 6 Colorful Accent 1" w:uiPriority="51"/>
+    <w:lsdException w:name="List Table 7 Colorful Accent 1" w:uiPriority="52"/>
+    <w:lsdException w:name="List Table 1 Light Accent 2" w:uiPriority="46"/>
+    <w:lsdException w:name="List Table 2 Accent 2" w:uiPriority="47"/>
+    <w:lsdException w:name="List Table 3 Accent 2" w:uiPriority="48"/>
+    <w:lsdException w:name="List Table 4 Accent 2" w:uiPriority="49"/>
+    <w:lsdException w:name="List Table 5 Dark Accent 2" w:uiPriority="50"/>
+    <w:lsdException w:name="List Table 6 Colorful Accent 2" w:uiPriority="51"/>
+    <w:lsdException w:name="List Table 7 Colorful Accent 2" w:uiPriority="52"/>
+    <w:lsdException w:name="List Table 1 Light Accent 3" w:uiPriority="46"/>
+    <w:lsdException w:name="List Table 2 Accent 3" w:uiPriority="47"/>
+    <w:lsdException w:name="List Table 3 Accent 3" w:uiPriority="48"/>
+    <w:lsdException w:name="List Table 4 Accent 3" w:uiPriority="49"/>
+    <w:lsdException w:name="List Table 5 Dark Accent 3" w:uiPriority="50"/>
+    <w:lsdException w:name="List Table 6 Colorful Accent 3" w:uiPriority="51"/>
+    <w:lsdException w:name="List Table 7 Colorful Accent 3" w:uiPriority="52"/>
+    <w:lsdException w:name="List Table 1 Light Accent 4" w:uiPriority="46"/>
+    <w:lsdException w:name="List Table 2 Accent 4" w:uiPriority="47"/>
+    <w:lsdException w:name="List Table 3 Accent 4" w:uiPriority="48"/>
+    <w:lsdException w:name="List Table 4 Accent 4" w:uiPriority="49"/>
+    <w:lsdException w:name="List Table 5 Dark Accent 4" w:uiPriority="50"/>
+    <w:lsdException w:name="List Table 6 Colorful Accent 4" w:uiPriority="51"/>
+    <w:lsdException w:name="List Table 7 Colorful Accent 4" w:uiPriority="52"/>
+    <w:lsdException w:name="List Table 1 Light Accent 5" w:uiPriority="46"/>
+    <w:lsdException w:name="List Table 2 Accent 5" w:uiPriority="47"/>
+    <w:lsdException w:name="List Table 3 Accent 5" w:uiPriority="48"/>
+    <w:lsdException w:name="List Table 4 Accent 5" w:uiPriority="49"/>
+    <w:lsdException w:name="List Table 5 Dark Accent 5" w:uiPriority="50"/>
+    <w:lsdException w:name="List Table 6 Colorful Accent 5" w:uiPriority="51"/>
+    <w:lsdException w:name="List Table 7 Colorful Accent 5" w:uiPriority="52"/>
+    <w:lsdException w:name="List Table 1 Light Accent 6" w:uiPriority="46"/>
+    <w:lsdException w:name="List Table 2 Accent 6" w:uiPriority="47"/>
+    <w:lsdException w:name="List Table 3 Accent 6" w:uiPriority="48"/>
+    <w:lsdException w:name="List Table 4 Accent 6" w:uiPriority="49"/>
+    <w:lsdException w:name="List Table 5 Dark Accent 6" w:uiPriority="50"/>
+    <w:lsdException w:name="List Table 6 Colorful Accent 6" w:uiPriority="51"/>
+    <w:lsdException w:name="List Table 7 Colorful Accent 6" w:uiPriority="52"/>
+    <w:lsdException w:name="Mention" w:semiHidden="1" w:unhideWhenUsed="1"/>
+    <w:lsdException w:name="Smart Hyperlink" w:semiHidden="1" w:unhideWhenUsed="1"/>
+    <w:lsdException w:name="Hashtag" w:semiHidden="1" w:unhideWhenUsed="1"/>
+    <w:lsdException w:name="Unresolved Mention" w:semiHidden="1" w:unhideWhenUsed="1"/>
   </w:latentStyles>
   <w:style w:type="paragraph" w:default="1" w:styleId="Normal">
     <w:name w:val="Normal"/>
@@ -7687,11 +8455,11 @@
       <w:lang w:val="pt-BR" w:eastAsia="pt-BR"/>
     </w:rPr>
   </w:style>
-  <w:style w:type="paragraph" w:styleId="Heading1">
+  <w:style w:type="paragraph" w:styleId="Ttulo1">
     <w:name w:val="heading 1"/>
     <w:basedOn w:val="Normal"/>
     <w:next w:val="Normal"/>
-    <w:link w:val="Heading1Char"/>
+    <w:link w:val="Ttulo1Char"/>
     <w:qFormat/>
     <w:rsid w:val="004A3B90"/>
     <w:pPr>
@@ -7704,11 +8472,11 @@
       <w:szCs w:val="20"/>
     </w:rPr>
   </w:style>
-  <w:style w:type="paragraph" w:styleId="Heading2">
+  <w:style w:type="paragraph" w:styleId="Ttulo2">
     <w:name w:val="heading 2"/>
     <w:basedOn w:val="Normal"/>
     <w:next w:val="Normal"/>
-    <w:link w:val="Heading2Char"/>
+    <w:link w:val="Ttulo2Char"/>
     <w:qFormat/>
     <w:rsid w:val="004A3B90"/>
     <w:pPr>
@@ -7720,11 +8488,11 @@
       <w:szCs w:val="20"/>
     </w:rPr>
   </w:style>
-  <w:style w:type="paragraph" w:styleId="Heading3">
+  <w:style w:type="paragraph" w:styleId="Ttulo3">
     <w:name w:val="heading 3"/>
     <w:basedOn w:val="Normal"/>
     <w:next w:val="Normal"/>
-    <w:link w:val="Heading3Char"/>
+    <w:link w:val="Ttulo3Char"/>
     <w:qFormat/>
     <w:rsid w:val="004A3B90"/>
     <w:pPr>
@@ -7740,11 +8508,11 @@
       <w:szCs w:val="26"/>
     </w:rPr>
   </w:style>
-  <w:style w:type="paragraph" w:styleId="Heading4">
+  <w:style w:type="paragraph" w:styleId="Ttulo4">
     <w:name w:val="heading 4"/>
     <w:basedOn w:val="Normal"/>
     <w:next w:val="Normal"/>
-    <w:link w:val="Heading4Char"/>
+    <w:link w:val="Ttulo4Char"/>
     <w:qFormat/>
     <w:rsid w:val="004A3B90"/>
     <w:pPr>
@@ -7759,11 +8527,11 @@
       <w:szCs w:val="28"/>
     </w:rPr>
   </w:style>
-  <w:style w:type="paragraph" w:styleId="Heading5">
+  <w:style w:type="paragraph" w:styleId="Ttulo5">
     <w:name w:val="heading 5"/>
     <w:basedOn w:val="Normal"/>
     <w:next w:val="Normal"/>
-    <w:link w:val="Heading5Char"/>
+    <w:link w:val="Ttulo5Char"/>
     <w:qFormat/>
     <w:rsid w:val="004A3B90"/>
     <w:pPr>
@@ -7780,11 +8548,11 @@
       <w:szCs w:val="26"/>
     </w:rPr>
   </w:style>
-  <w:style w:type="paragraph" w:styleId="Heading7">
+  <w:style w:type="paragraph" w:styleId="Ttulo7">
     <w:name w:val="heading 7"/>
     <w:basedOn w:val="Normal"/>
     <w:next w:val="Normal"/>
-    <w:link w:val="Heading7Char"/>
+    <w:link w:val="Ttulo7Char"/>
     <w:qFormat/>
     <w:rsid w:val="004A3B90"/>
     <w:pPr>
@@ -7792,11 +8560,11 @@
       <w:outlineLvl w:val="6"/>
     </w:pPr>
   </w:style>
-  <w:style w:type="paragraph" w:styleId="Heading8">
+  <w:style w:type="paragraph" w:styleId="Ttulo8">
     <w:name w:val="heading 8"/>
     <w:basedOn w:val="Normal"/>
     <w:next w:val="Normal"/>
-    <w:link w:val="Heading8Char"/>
+    <w:link w:val="Ttulo8Char"/>
     <w:qFormat/>
     <w:rsid w:val="004A3B90"/>
     <w:pPr>
@@ -7808,11 +8576,11 @@
       <w:iCs/>
     </w:rPr>
   </w:style>
-  <w:style w:type="paragraph" w:styleId="Heading9">
+  <w:style w:type="paragraph" w:styleId="Ttulo9">
     <w:name w:val="heading 9"/>
     <w:basedOn w:val="Normal"/>
     <w:next w:val="Normal"/>
-    <w:link w:val="Heading9Char"/>
+    <w:link w:val="Ttulo9Char"/>
     <w:qFormat/>
     <w:rsid w:val="004A3B90"/>
     <w:pPr>
@@ -7825,13 +8593,13 @@
       <w:szCs w:val="22"/>
     </w:rPr>
   </w:style>
-  <w:style w:type="character" w:default="1" w:styleId="DefaultParagraphFont">
+  <w:style w:type="character" w:default="1" w:styleId="Fontepargpadro">
     <w:name w:val="Default Paragraph Font"/>
     <w:uiPriority w:val="1"/>
     <w:semiHidden/>
     <w:unhideWhenUsed/>
   </w:style>
-  <w:style w:type="table" w:default="1" w:styleId="TableNormal">
+  <w:style w:type="table" w:default="1" w:styleId="Tabelanormal">
     <w:name w:val="Normal Table"/>
     <w:uiPriority w:val="99"/>
     <w:semiHidden/>
@@ -7846,16 +8614,16 @@
       </w:tblCellMar>
     </w:tblPr>
   </w:style>
-  <w:style w:type="numbering" w:default="1" w:styleId="NoList">
+  <w:style w:type="numbering" w:default="1" w:styleId="Semlista">
     <w:name w:val="No List"/>
     <w:uiPriority w:val="99"/>
     <w:semiHidden/>
     <w:unhideWhenUsed/>
   </w:style>
-  <w:style w:type="paragraph" w:styleId="Header">
+  <w:style w:type="paragraph" w:styleId="Cabealho">
     <w:name w:val="header"/>
     <w:basedOn w:val="Normal"/>
-    <w:link w:val="HeaderChar"/>
+    <w:link w:val="CabealhoChar"/>
     <w:unhideWhenUsed/>
     <w:rsid w:val="00190A3D"/>
     <w:pPr>
@@ -7865,16 +8633,16 @@
       </w:tabs>
     </w:pPr>
   </w:style>
-  <w:style w:type="character" w:customStyle="1" w:styleId="HeaderChar">
-    <w:name w:val="Header Char"/>
-    <w:basedOn w:val="DefaultParagraphFont"/>
-    <w:link w:val="Header"/>
+  <w:style w:type="character" w:customStyle="1" w:styleId="CabealhoChar">
+    <w:name w:val="Cabeçalho Char"/>
+    <w:basedOn w:val="Fontepargpadro"/>
+    <w:link w:val="Cabealho"/>
     <w:rsid w:val="00190A3D"/>
   </w:style>
-  <w:style w:type="paragraph" w:styleId="Footer">
+  <w:style w:type="paragraph" w:styleId="Rodap">
     <w:name w:val="footer"/>
     <w:basedOn w:val="Normal"/>
-    <w:link w:val="FooterChar"/>
+    <w:link w:val="RodapChar"/>
     <w:uiPriority w:val="99"/>
     <w:unhideWhenUsed/>
     <w:rsid w:val="00190A3D"/>
@@ -7885,10 +8653,10 @@
       </w:tabs>
     </w:pPr>
   </w:style>
-  <w:style w:type="character" w:customStyle="1" w:styleId="FooterChar">
-    <w:name w:val="Footer Char"/>
-    <w:basedOn w:val="DefaultParagraphFont"/>
-    <w:link w:val="Footer"/>
+  <w:style w:type="character" w:customStyle="1" w:styleId="RodapChar">
+    <w:name w:val="Rodapé Char"/>
+    <w:basedOn w:val="Fontepargpadro"/>
+    <w:link w:val="Rodap"/>
     <w:uiPriority w:val="99"/>
     <w:rsid w:val="00190A3D"/>
   </w:style>
@@ -7907,10 +8675,10 @@
       <w:szCs w:val="20"/>
     </w:rPr>
   </w:style>
-  <w:style w:type="paragraph" w:styleId="BalloonText">
+  <w:style w:type="paragraph" w:styleId="Textodebalo">
     <w:name w:val="Balloon Text"/>
     <w:basedOn w:val="Normal"/>
-    <w:link w:val="BalloonTextChar"/>
+    <w:link w:val="TextodebaloChar"/>
     <w:semiHidden/>
     <w:unhideWhenUsed/>
     <w:rsid w:val="003662B8"/>
@@ -7920,10 +8688,10 @@
       <w:szCs w:val="18"/>
     </w:rPr>
   </w:style>
-  <w:style w:type="character" w:customStyle="1" w:styleId="BalloonTextChar">
-    <w:name w:val="Balloon Text Char"/>
-    <w:basedOn w:val="DefaultParagraphFont"/>
-    <w:link w:val="BalloonText"/>
+  <w:style w:type="character" w:customStyle="1" w:styleId="TextodebaloChar">
+    <w:name w:val="Texto de balão Char"/>
+    <w:basedOn w:val="Fontepargpadro"/>
+    <w:link w:val="Textodebalo"/>
     <w:uiPriority w:val="99"/>
     <w:semiHidden/>
     <w:rsid w:val="003662B8"/>
@@ -7933,10 +8701,10 @@
       <w:szCs w:val="18"/>
     </w:rPr>
   </w:style>
-  <w:style w:type="character" w:customStyle="1" w:styleId="Heading1Char">
-    <w:name w:val="Heading 1 Char"/>
-    <w:basedOn w:val="DefaultParagraphFont"/>
-    <w:link w:val="Heading1"/>
+  <w:style w:type="character" w:customStyle="1" w:styleId="Ttulo1Char">
+    <w:name w:val="Título 1 Char"/>
+    <w:basedOn w:val="Fontepargpadro"/>
+    <w:link w:val="Ttulo1"/>
     <w:rsid w:val="004A3B90"/>
     <w:rPr>
       <w:rFonts w:ascii="Times New Roman" w:eastAsia="Times New Roman" w:hAnsi="Times New Roman" w:cs="Times New Roman"/>
@@ -7946,10 +8714,10 @@
       <w:lang w:val="pt-BR" w:eastAsia="pt-BR"/>
     </w:rPr>
   </w:style>
-  <w:style w:type="character" w:customStyle="1" w:styleId="Heading2Char">
-    <w:name w:val="Heading 2 Char"/>
-    <w:basedOn w:val="DefaultParagraphFont"/>
-    <w:link w:val="Heading2"/>
+  <w:style w:type="character" w:customStyle="1" w:styleId="Ttulo2Char">
+    <w:name w:val="Título 2 Char"/>
+    <w:basedOn w:val="Fontepargpadro"/>
+    <w:link w:val="Ttulo2"/>
     <w:rsid w:val="004A3B90"/>
     <w:rPr>
       <w:rFonts w:ascii="Arial Narrow" w:eastAsia="Times New Roman" w:hAnsi="Arial Narrow" w:cs="Times New Roman"/>
@@ -7957,10 +8725,10 @@
       <w:lang w:val="pt-BR" w:eastAsia="pt-BR"/>
     </w:rPr>
   </w:style>
-  <w:style w:type="character" w:customStyle="1" w:styleId="Heading3Char">
-    <w:name w:val="Heading 3 Char"/>
-    <w:basedOn w:val="DefaultParagraphFont"/>
-    <w:link w:val="Heading3"/>
+  <w:style w:type="character" w:customStyle="1" w:styleId="Ttulo3Char">
+    <w:name w:val="Título 3 Char"/>
+    <w:basedOn w:val="Fontepargpadro"/>
+    <w:link w:val="Ttulo3"/>
     <w:rsid w:val="004A3B90"/>
     <w:rPr>
       <w:rFonts w:ascii="Arial" w:eastAsia="Times New Roman" w:hAnsi="Arial" w:cs="Arial"/>
@@ -7971,10 +8739,10 @@
       <w:lang w:val="pt-BR" w:eastAsia="pt-BR"/>
     </w:rPr>
   </w:style>
-  <w:style w:type="character" w:customStyle="1" w:styleId="Heading4Char">
-    <w:name w:val="Heading 4 Char"/>
-    <w:basedOn w:val="DefaultParagraphFont"/>
-    <w:link w:val="Heading4"/>
+  <w:style w:type="character" w:customStyle="1" w:styleId="Ttulo4Char">
+    <w:name w:val="Título 4 Char"/>
+    <w:basedOn w:val="Fontepargpadro"/>
+    <w:link w:val="Ttulo4"/>
     <w:rsid w:val="004A3B90"/>
     <w:rPr>
       <w:rFonts w:ascii="Times New Roman" w:eastAsia="Times New Roman" w:hAnsi="Times New Roman" w:cs="Times New Roman"/>
@@ -7985,10 +8753,10 @@
       <w:lang w:val="pt-BR" w:eastAsia="pt-BR"/>
     </w:rPr>
   </w:style>
-  <w:style w:type="character" w:customStyle="1" w:styleId="Heading5Char">
-    <w:name w:val="Heading 5 Char"/>
-    <w:basedOn w:val="DefaultParagraphFont"/>
-    <w:link w:val="Heading5"/>
+  <w:style w:type="character" w:customStyle="1" w:styleId="Ttulo5Char">
+    <w:name w:val="Título 5 Char"/>
+    <w:basedOn w:val="Fontepargpadro"/>
+    <w:link w:val="Ttulo5"/>
     <w:rsid w:val="004A3B90"/>
     <w:rPr>
       <w:rFonts w:ascii="Arial" w:eastAsia="Times New Roman" w:hAnsi="Arial" w:cs="Times New Roman"/>
@@ -8001,20 +8769,20 @@
       <w:lang w:val="pt-BR" w:eastAsia="pt-BR"/>
     </w:rPr>
   </w:style>
-  <w:style w:type="character" w:customStyle="1" w:styleId="Heading7Char">
-    <w:name w:val="Heading 7 Char"/>
-    <w:basedOn w:val="DefaultParagraphFont"/>
-    <w:link w:val="Heading7"/>
+  <w:style w:type="character" w:customStyle="1" w:styleId="Ttulo7Char">
+    <w:name w:val="Título 7 Char"/>
+    <w:basedOn w:val="Fontepargpadro"/>
+    <w:link w:val="Ttulo7"/>
     <w:rsid w:val="004A3B90"/>
     <w:rPr>
       <w:rFonts w:ascii="Times New Roman" w:eastAsia="Times New Roman" w:hAnsi="Times New Roman" w:cs="Times New Roman"/>
       <w:lang w:val="pt-BR" w:eastAsia="pt-BR"/>
     </w:rPr>
   </w:style>
-  <w:style w:type="character" w:customStyle="1" w:styleId="Heading8Char">
-    <w:name w:val="Heading 8 Char"/>
-    <w:basedOn w:val="DefaultParagraphFont"/>
-    <w:link w:val="Heading8"/>
+  <w:style w:type="character" w:customStyle="1" w:styleId="Ttulo8Char">
+    <w:name w:val="Título 8 Char"/>
+    <w:basedOn w:val="Fontepargpadro"/>
+    <w:link w:val="Ttulo8"/>
     <w:rsid w:val="004A3B90"/>
     <w:rPr>
       <w:rFonts w:ascii="Times New Roman" w:eastAsia="Times New Roman" w:hAnsi="Times New Roman" w:cs="Times New Roman"/>
@@ -8023,10 +8791,10 @@
       <w:lang w:val="pt-BR" w:eastAsia="pt-BR"/>
     </w:rPr>
   </w:style>
-  <w:style w:type="character" w:customStyle="1" w:styleId="Heading9Char">
-    <w:name w:val="Heading 9 Char"/>
-    <w:basedOn w:val="DefaultParagraphFont"/>
-    <w:link w:val="Heading9"/>
+  <w:style w:type="character" w:customStyle="1" w:styleId="Ttulo9Char">
+    <w:name w:val="Título 9 Char"/>
+    <w:basedOn w:val="Fontepargpadro"/>
+    <w:link w:val="Ttulo9"/>
     <w:rsid w:val="004A3B90"/>
     <w:rPr>
       <w:rFonts w:ascii="Arial" w:eastAsia="Times New Roman" w:hAnsi="Arial" w:cs="Arial"/>
@@ -8043,10 +8811,10 @@
       <w:u w:val="single"/>
     </w:rPr>
   </w:style>
-  <w:style w:type="paragraph" w:styleId="Title">
+  <w:style w:type="paragraph" w:styleId="Ttulo">
     <w:name w:val="Title"/>
     <w:basedOn w:val="Normal"/>
-    <w:link w:val="TitleChar"/>
+    <w:link w:val="TtuloChar"/>
     <w:qFormat/>
     <w:rsid w:val="004A3B90"/>
     <w:pPr>
@@ -8059,10 +8827,10 @@
       <w:szCs w:val="20"/>
     </w:rPr>
   </w:style>
-  <w:style w:type="character" w:customStyle="1" w:styleId="TitleChar">
-    <w:name w:val="Title Char"/>
-    <w:basedOn w:val="DefaultParagraphFont"/>
-    <w:link w:val="Title"/>
+  <w:style w:type="character" w:customStyle="1" w:styleId="TtuloChar">
+    <w:name w:val="Título Char"/>
+    <w:basedOn w:val="Fontepargpadro"/>
+    <w:link w:val="Ttulo"/>
     <w:rsid w:val="004A3B90"/>
     <w:rPr>
       <w:rFonts w:ascii="Arial Narrow" w:eastAsia="Times New Roman" w:hAnsi="Arial Narrow" w:cs="Times New Roman"/>
@@ -8072,10 +8840,10 @@
       <w:lang w:val="pt-BR" w:eastAsia="pt-BR"/>
     </w:rPr>
   </w:style>
-  <w:style w:type="paragraph" w:styleId="BodyTextIndent2">
+  <w:style w:type="paragraph" w:styleId="Recuodecorpodetexto2">
     <w:name w:val="Body Text Indent 2"/>
     <w:basedOn w:val="Normal"/>
-    <w:link w:val="BodyTextIndent2Char"/>
+    <w:link w:val="Recuodecorpodetexto2Char"/>
     <w:rsid w:val="004A3B90"/>
     <w:pPr>
       <w:ind w:firstLine="705"/>
@@ -8085,10 +8853,10 @@
       <w:szCs w:val="20"/>
     </w:rPr>
   </w:style>
-  <w:style w:type="character" w:customStyle="1" w:styleId="BodyTextIndent2Char">
-    <w:name w:val="Body Text Indent 2 Char"/>
-    <w:basedOn w:val="DefaultParagraphFont"/>
-    <w:link w:val="BodyTextIndent2"/>
+  <w:style w:type="character" w:customStyle="1" w:styleId="Recuodecorpodetexto2Char">
+    <w:name w:val="Recuo de corpo de texto 2 Char"/>
+    <w:basedOn w:val="Fontepargpadro"/>
+    <w:link w:val="Recuodecorpodetexto2"/>
     <w:rsid w:val="004A3B90"/>
     <w:rPr>
       <w:rFonts w:ascii="Times New Roman" w:eastAsia="Times New Roman" w:hAnsi="Times New Roman" w:cs="Times New Roman"/>
@@ -8097,10 +8865,10 @@
       <w:lang w:val="pt-BR" w:eastAsia="pt-BR"/>
     </w:rPr>
   </w:style>
-  <w:style w:type="paragraph" w:styleId="BodyTextIndent">
+  <w:style w:type="paragraph" w:styleId="Recuodecorpodetexto">
     <w:name w:val="Body Text Indent"/>
     <w:basedOn w:val="Normal"/>
-    <w:link w:val="BodyTextIndentChar"/>
+    <w:link w:val="RecuodecorpodetextoChar"/>
     <w:rsid w:val="004A3B90"/>
     <w:pPr>
       <w:spacing w:after="120"/>
@@ -8111,10 +8879,10 @@
       <w:szCs w:val="20"/>
     </w:rPr>
   </w:style>
-  <w:style w:type="character" w:customStyle="1" w:styleId="BodyTextIndentChar">
-    <w:name w:val="Body Text Indent Char"/>
-    <w:basedOn w:val="DefaultParagraphFont"/>
-    <w:link w:val="BodyTextIndent"/>
+  <w:style w:type="character" w:customStyle="1" w:styleId="RecuodecorpodetextoChar">
+    <w:name w:val="Recuo de corpo de texto Char"/>
+    <w:basedOn w:val="Fontepargpadro"/>
+    <w:link w:val="Recuodecorpodetexto"/>
     <w:rsid w:val="004A3B90"/>
     <w:rPr>
       <w:rFonts w:ascii="Arial" w:eastAsia="Times New Roman" w:hAnsi="Arial" w:cs="Times New Roman"/>
@@ -8122,10 +8890,10 @@
       <w:lang w:val="pt-BR" w:eastAsia="pt-BR"/>
     </w:rPr>
   </w:style>
-  <w:style w:type="paragraph" w:styleId="HTMLPreformatted">
+  <w:style w:type="paragraph" w:styleId="Pr-formataoHTML">
     <w:name w:val="HTML Preformatted"/>
     <w:basedOn w:val="Normal"/>
-    <w:link w:val="HTMLPreformattedChar"/>
+    <w:link w:val="Pr-formataoHTMLChar"/>
     <w:uiPriority w:val="99"/>
     <w:rsid w:val="004A3B90"/>
     <w:pPr>
@@ -8155,10 +8923,10 @@
       <w:szCs w:val="20"/>
     </w:rPr>
   </w:style>
-  <w:style w:type="character" w:customStyle="1" w:styleId="HTMLPreformattedChar">
-    <w:name w:val="HTML Preformatted Char"/>
-    <w:basedOn w:val="DefaultParagraphFont"/>
-    <w:link w:val="HTMLPreformatted"/>
+  <w:style w:type="character" w:customStyle="1" w:styleId="Pr-formataoHTMLChar">
+    <w:name w:val="Pré-formatação HTML Char"/>
+    <w:basedOn w:val="Fontepargpadro"/>
+    <w:link w:val="Pr-formataoHTML"/>
     <w:uiPriority w:val="99"/>
     <w:rsid w:val="004A3B90"/>
     <w:rPr>
@@ -8169,10 +8937,10 @@
       <w:lang w:val="pt-BR" w:eastAsia="pt-BR"/>
     </w:rPr>
   </w:style>
-  <w:style w:type="paragraph" w:styleId="BodyText2">
+  <w:style w:type="paragraph" w:styleId="Corpodetexto2">
     <w:name w:val="Body Text 2"/>
     <w:basedOn w:val="Normal"/>
-    <w:link w:val="BodyText2Char"/>
+    <w:link w:val="Corpodetexto2Char"/>
     <w:rsid w:val="004A3B90"/>
     <w:pPr>
       <w:spacing w:after="120" w:line="480" w:lineRule="auto"/>
@@ -8182,10 +8950,10 @@
       <w:szCs w:val="20"/>
     </w:rPr>
   </w:style>
-  <w:style w:type="character" w:customStyle="1" w:styleId="BodyText2Char">
-    <w:name w:val="Body Text 2 Char"/>
-    <w:basedOn w:val="DefaultParagraphFont"/>
-    <w:link w:val="BodyText2"/>
+  <w:style w:type="character" w:customStyle="1" w:styleId="Corpodetexto2Char">
+    <w:name w:val="Corpo de texto 2 Char"/>
+    <w:basedOn w:val="Fontepargpadro"/>
+    <w:link w:val="Corpodetexto2"/>
     <w:rsid w:val="004A3B90"/>
     <w:rPr>
       <w:rFonts w:ascii="Arial" w:eastAsia="Times New Roman" w:hAnsi="Arial" w:cs="Times New Roman"/>
@@ -8193,10 +8961,10 @@
       <w:lang w:val="pt-BR" w:eastAsia="pt-BR"/>
     </w:rPr>
   </w:style>
-  <w:style w:type="paragraph" w:styleId="BodyText">
+  <w:style w:type="paragraph" w:styleId="Corpodetexto">
     <w:name w:val="Body Text"/>
     <w:basedOn w:val="Normal"/>
-    <w:link w:val="BodyTextChar"/>
+    <w:link w:val="CorpodetextoChar"/>
     <w:rsid w:val="004A3B90"/>
     <w:pPr>
       <w:spacing w:after="120"/>
@@ -8206,10 +8974,10 @@
       <w:szCs w:val="20"/>
     </w:rPr>
   </w:style>
-  <w:style w:type="character" w:customStyle="1" w:styleId="BodyTextChar">
-    <w:name w:val="Body Text Char"/>
-    <w:basedOn w:val="DefaultParagraphFont"/>
-    <w:link w:val="BodyText"/>
+  <w:style w:type="character" w:customStyle="1" w:styleId="CorpodetextoChar">
+    <w:name w:val="Corpo de texto Char"/>
+    <w:basedOn w:val="Fontepargpadro"/>
+    <w:link w:val="Corpodetexto"/>
     <w:rsid w:val="004A3B90"/>
     <w:rPr>
       <w:rFonts w:ascii="Arial" w:eastAsia="Times New Roman" w:hAnsi="Arial" w:cs="Times New Roman"/>
@@ -8217,12 +8985,12 @@
       <w:lang w:val="pt-BR" w:eastAsia="pt-BR"/>
     </w:rPr>
   </w:style>
-  <w:style w:type="character" w:styleId="PageNumber">
+  <w:style w:type="character" w:styleId="Nmerodepgina">
     <w:name w:val="page number"/>
-    <w:basedOn w:val="DefaultParagraphFont"/>
+    <w:basedOn w:val="Fontepargpadro"/>
     <w:rsid w:val="004A3B90"/>
   </w:style>
-  <w:style w:type="character" w:styleId="FollowedHyperlink">
+  <w:style w:type="character" w:styleId="HiperlinkVisitado">
     <w:name w:val="FollowedHyperlink"/>
     <w:rsid w:val="004A3B90"/>
     <w:rPr>
@@ -8230,10 +8998,10 @@
       <w:u w:val="single"/>
     </w:rPr>
   </w:style>
-  <w:style w:type="paragraph" w:styleId="BodyText3">
+  <w:style w:type="paragraph" w:styleId="Corpodetexto3">
     <w:name w:val="Body Text 3"/>
     <w:basedOn w:val="Normal"/>
-    <w:link w:val="BodyText3Char"/>
+    <w:link w:val="Corpodetexto3Char"/>
     <w:rsid w:val="004A3B90"/>
     <w:pPr>
       <w:spacing w:after="120"/>
@@ -8244,10 +9012,10 @@
       <w:szCs w:val="16"/>
     </w:rPr>
   </w:style>
-  <w:style w:type="character" w:customStyle="1" w:styleId="BodyText3Char">
-    <w:name w:val="Body Text 3 Char"/>
-    <w:basedOn w:val="DefaultParagraphFont"/>
-    <w:link w:val="BodyText3"/>
+  <w:style w:type="character" w:customStyle="1" w:styleId="Corpodetexto3Char">
+    <w:name w:val="Corpo de texto 3 Char"/>
+    <w:basedOn w:val="Fontepargpadro"/>
+    <w:link w:val="Corpodetexto3"/>
     <w:rsid w:val="004A3B90"/>
     <w:rPr>
       <w:rFonts w:ascii="Arial" w:eastAsia="Times New Roman" w:hAnsi="Arial" w:cs="Times New Roman"/>
@@ -8256,10 +9024,10 @@
       <w:lang w:val="pt-BR" w:eastAsia="pt-BR"/>
     </w:rPr>
   </w:style>
-  <w:style w:type="paragraph" w:styleId="BodyTextIndent3">
+  <w:style w:type="paragraph" w:styleId="Recuodecorpodetexto3">
     <w:name w:val="Body Text Indent 3"/>
     <w:basedOn w:val="Normal"/>
-    <w:link w:val="BodyTextIndent3Char"/>
+    <w:link w:val="Recuodecorpodetexto3Char"/>
     <w:rsid w:val="004A3B90"/>
     <w:pPr>
       <w:spacing w:after="120"/>
@@ -8271,10 +9039,10 @@
       <w:szCs w:val="16"/>
     </w:rPr>
   </w:style>
-  <w:style w:type="character" w:customStyle="1" w:styleId="BodyTextIndent3Char">
-    <w:name w:val="Body Text Indent 3 Char"/>
-    <w:basedOn w:val="DefaultParagraphFont"/>
-    <w:link w:val="BodyTextIndent3"/>
+  <w:style w:type="character" w:customStyle="1" w:styleId="Recuodecorpodetexto3Char">
+    <w:name w:val="Recuo de corpo de texto 3 Char"/>
+    <w:basedOn w:val="Fontepargpadro"/>
+    <w:link w:val="Recuodecorpodetexto3"/>
     <w:rsid w:val="004A3B90"/>
     <w:rPr>
       <w:rFonts w:ascii="Arial" w:eastAsia="Times New Roman" w:hAnsi="Arial" w:cs="Times New Roman"/>
@@ -8295,11 +9063,11 @@
       <w:jc w:val="both"/>
     </w:pPr>
   </w:style>
-  <w:style w:type="paragraph" w:styleId="ListParagraph">
+  <w:style w:type="paragraph" w:styleId="PargrafodaLista">
     <w:name w:val="List Paragraph"/>
     <w:aliases w:val="Lista1"/>
     <w:basedOn w:val="Normal"/>
-    <w:link w:val="ListParagraphChar"/>
+    <w:link w:val="PargrafodaListaChar"/>
     <w:uiPriority w:val="34"/>
     <w:qFormat/>
     <w:rsid w:val="004A3B90"/>
@@ -8315,7 +9083,7 @@
       <w:spacing w:val="-8"/>
     </w:rPr>
   </w:style>
-  <w:style w:type="paragraph" w:styleId="Index1">
+  <w:style w:type="paragraph" w:styleId="Remissivo1">
     <w:name w:val="index 1"/>
     <w:basedOn w:val="Normal"/>
     <w:next w:val="Normal"/>
@@ -8329,7 +9097,7 @@
       <w:szCs w:val="20"/>
     </w:rPr>
   </w:style>
-  <w:style w:type="paragraph" w:styleId="Index2">
+  <w:style w:type="paragraph" w:styleId="Remissivo2">
     <w:name w:val="index 2"/>
     <w:basedOn w:val="Normal"/>
     <w:next w:val="Normal"/>
@@ -8343,7 +9111,7 @@
       <w:szCs w:val="20"/>
     </w:rPr>
   </w:style>
-  <w:style w:type="paragraph" w:styleId="Index3">
+  <w:style w:type="paragraph" w:styleId="Remissivo3">
     <w:name w:val="index 3"/>
     <w:basedOn w:val="Normal"/>
     <w:next w:val="Normal"/>
@@ -8357,7 +9125,7 @@
       <w:szCs w:val="20"/>
     </w:rPr>
   </w:style>
-  <w:style w:type="paragraph" w:styleId="Index4">
+  <w:style w:type="paragraph" w:styleId="Remissivo4">
     <w:name w:val="index 4"/>
     <w:basedOn w:val="Normal"/>
     <w:next w:val="Normal"/>
@@ -8371,7 +9139,7 @@
       <w:szCs w:val="20"/>
     </w:rPr>
   </w:style>
-  <w:style w:type="paragraph" w:styleId="Index5">
+  <w:style w:type="paragraph" w:styleId="Remissivo5">
     <w:name w:val="index 5"/>
     <w:basedOn w:val="Normal"/>
     <w:next w:val="Normal"/>
@@ -8385,7 +9153,7 @@
       <w:szCs w:val="20"/>
     </w:rPr>
   </w:style>
-  <w:style w:type="paragraph" w:styleId="Index6">
+  <w:style w:type="paragraph" w:styleId="Remissivo6">
     <w:name w:val="index 6"/>
     <w:basedOn w:val="Normal"/>
     <w:next w:val="Normal"/>
@@ -8399,7 +9167,7 @@
       <w:szCs w:val="20"/>
     </w:rPr>
   </w:style>
-  <w:style w:type="paragraph" w:styleId="Index7">
+  <w:style w:type="paragraph" w:styleId="Remissivo7">
     <w:name w:val="index 7"/>
     <w:basedOn w:val="Normal"/>
     <w:next w:val="Normal"/>
@@ -8413,7 +9181,7 @@
       <w:szCs w:val="20"/>
     </w:rPr>
   </w:style>
-  <w:style w:type="paragraph" w:styleId="Index8">
+  <w:style w:type="paragraph" w:styleId="Remissivo8">
     <w:name w:val="index 8"/>
     <w:basedOn w:val="Normal"/>
     <w:next w:val="Normal"/>
@@ -8427,7 +9195,7 @@
       <w:szCs w:val="20"/>
     </w:rPr>
   </w:style>
-  <w:style w:type="paragraph" w:styleId="Index9">
+  <w:style w:type="paragraph" w:styleId="Remissivo9">
     <w:name w:val="index 9"/>
     <w:basedOn w:val="Normal"/>
     <w:next w:val="Normal"/>
@@ -8441,10 +9209,10 @@
       <w:szCs w:val="20"/>
     </w:rPr>
   </w:style>
-  <w:style w:type="paragraph" w:styleId="IndexHeading">
+  <w:style w:type="paragraph" w:styleId="Ttulodendiceremissivo">
     <w:name w:val="index heading"/>
     <w:basedOn w:val="Normal"/>
-    <w:next w:val="Index1"/>
+    <w:next w:val="Remissivo1"/>
     <w:rsid w:val="004A3B90"/>
     <w:pPr>
       <w:spacing w:before="120" w:after="120"/>
@@ -8455,7 +9223,7 @@
       <w:szCs w:val="20"/>
     </w:rPr>
   </w:style>
-  <w:style w:type="paragraph" w:styleId="TOC1">
+  <w:style w:type="paragraph" w:styleId="Sumrio1">
     <w:name w:val="toc 1"/>
     <w:basedOn w:val="Normal"/>
     <w:next w:val="Normal"/>
@@ -8473,7 +9241,7 @@
       <w:u w:val="single"/>
     </w:rPr>
   </w:style>
-  <w:style w:type="paragraph" w:styleId="TOC2">
+  <w:style w:type="paragraph" w:styleId="Sumrio2">
     <w:name w:val="toc 2"/>
     <w:basedOn w:val="Normal"/>
     <w:next w:val="Normal"/>
@@ -8492,7 +9260,7 @@
       <w:szCs w:val="22"/>
     </w:rPr>
   </w:style>
-  <w:style w:type="paragraph" w:styleId="TOC3">
+  <w:style w:type="paragraph" w:styleId="Sumrio3">
     <w:name w:val="toc 3"/>
     <w:basedOn w:val="Normal"/>
     <w:next w:val="Normal"/>
@@ -8504,7 +9272,7 @@
       <w:szCs w:val="22"/>
     </w:rPr>
   </w:style>
-  <w:style w:type="paragraph" w:styleId="TOC4">
+  <w:style w:type="paragraph" w:styleId="Sumrio4">
     <w:name w:val="toc 4"/>
     <w:basedOn w:val="Normal"/>
     <w:next w:val="Normal"/>
@@ -8515,7 +9283,7 @@
       <w:szCs w:val="22"/>
     </w:rPr>
   </w:style>
-  <w:style w:type="paragraph" w:styleId="TOC5">
+  <w:style w:type="paragraph" w:styleId="Sumrio5">
     <w:name w:val="toc 5"/>
     <w:basedOn w:val="Normal"/>
     <w:next w:val="Normal"/>
@@ -8526,7 +9294,7 @@
       <w:szCs w:val="22"/>
     </w:rPr>
   </w:style>
-  <w:style w:type="paragraph" w:styleId="TOC6">
+  <w:style w:type="paragraph" w:styleId="Sumrio6">
     <w:name w:val="toc 6"/>
     <w:basedOn w:val="Normal"/>
     <w:next w:val="Normal"/>
@@ -8537,7 +9305,7 @@
       <w:szCs w:val="22"/>
     </w:rPr>
   </w:style>
-  <w:style w:type="paragraph" w:styleId="TOC7">
+  <w:style w:type="paragraph" w:styleId="Sumrio7">
     <w:name w:val="toc 7"/>
     <w:basedOn w:val="Normal"/>
     <w:next w:val="Normal"/>
@@ -8548,7 +9316,7 @@
       <w:szCs w:val="22"/>
     </w:rPr>
   </w:style>
-  <w:style w:type="paragraph" w:styleId="TOC8">
+  <w:style w:type="paragraph" w:styleId="Sumrio8">
     <w:name w:val="toc 8"/>
     <w:basedOn w:val="Normal"/>
     <w:next w:val="Normal"/>
@@ -8559,7 +9327,7 @@
       <w:szCs w:val="22"/>
     </w:rPr>
   </w:style>
-  <w:style w:type="paragraph" w:styleId="TOC9">
+  <w:style w:type="paragraph" w:styleId="Sumrio9">
     <w:name w:val="toc 9"/>
     <w:basedOn w:val="Normal"/>
     <w:next w:val="Normal"/>
@@ -8572,7 +9340,7 @@
   </w:style>
   <w:style w:type="paragraph" w:customStyle="1" w:styleId="Lista2">
     <w:name w:val="Lista2"/>
-    <w:basedOn w:val="ListParagraph"/>
+    <w:basedOn w:val="PargrafodaLista"/>
     <w:link w:val="Lista2Char"/>
     <w:qFormat/>
     <w:rsid w:val="004A3B90"/>
@@ -8587,11 +9355,11 @@
       <w:ind w:left="993" w:hanging="284"/>
     </w:pPr>
   </w:style>
-  <w:style w:type="character" w:customStyle="1" w:styleId="ListParagraphChar">
-    <w:name w:val="List Paragraph Char"/>
+  <w:style w:type="character" w:customStyle="1" w:styleId="PargrafodaListaChar">
+    <w:name w:val="Parágrafo da Lista Char"/>
     <w:aliases w:val="Lista1 Char"/>
-    <w:basedOn w:val="DefaultParagraphFont"/>
-    <w:link w:val="ListParagraph"/>
+    <w:basedOn w:val="Fontepargpadro"/>
+    <w:link w:val="PargrafodaLista"/>
     <w:uiPriority w:val="34"/>
     <w:rsid w:val="004A3B90"/>
     <w:rPr>
@@ -8602,7 +9370,7 @@
   </w:style>
   <w:style w:type="character" w:customStyle="1" w:styleId="Lista2Char">
     <w:name w:val="Lista2 Char"/>
-    <w:basedOn w:val="ListParagraphChar"/>
+    <w:basedOn w:val="PargrafodaListaChar"/>
     <w:link w:val="Lista2"/>
     <w:rsid w:val="004A3B90"/>
     <w:rPr>
@@ -8611,9 +9379,9 @@
       <w:lang w:val="pt-BR" w:eastAsia="pt-BR"/>
     </w:rPr>
   </w:style>
-  <w:style w:type="character" w:styleId="CommentReference">
+  <w:style w:type="character" w:styleId="Refdecomentrio">
     <w:name w:val="annotation reference"/>
-    <w:basedOn w:val="DefaultParagraphFont"/>
+    <w:basedOn w:val="Fontepargpadro"/>
     <w:semiHidden/>
     <w:unhideWhenUsed/>
     <w:rsid w:val="004A3B90"/>
@@ -8622,10 +9390,10 @@
       <w:szCs w:val="16"/>
     </w:rPr>
   </w:style>
-  <w:style w:type="paragraph" w:styleId="CommentText">
+  <w:style w:type="paragraph" w:styleId="Textodecomentrio">
     <w:name w:val="annotation text"/>
     <w:basedOn w:val="Normal"/>
-    <w:link w:val="CommentTextChar"/>
+    <w:link w:val="TextodecomentrioChar"/>
     <w:semiHidden/>
     <w:unhideWhenUsed/>
     <w:rsid w:val="004A3B90"/>
@@ -8635,10 +9403,10 @@
       <w:szCs w:val="20"/>
     </w:rPr>
   </w:style>
-  <w:style w:type="character" w:customStyle="1" w:styleId="CommentTextChar">
-    <w:name w:val="Comment Text Char"/>
-    <w:basedOn w:val="DefaultParagraphFont"/>
-    <w:link w:val="CommentText"/>
+  <w:style w:type="character" w:customStyle="1" w:styleId="TextodecomentrioChar">
+    <w:name w:val="Texto de comentário Char"/>
+    <w:basedOn w:val="Fontepargpadro"/>
+    <w:link w:val="Textodecomentrio"/>
     <w:semiHidden/>
     <w:rsid w:val="004A3B90"/>
     <w:rPr>
@@ -8648,11 +9416,11 @@
       <w:lang w:val="pt-BR" w:eastAsia="pt-BR"/>
     </w:rPr>
   </w:style>
-  <w:style w:type="paragraph" w:styleId="CommentSubject">
+  <w:style w:type="paragraph" w:styleId="Assuntodocomentrio">
     <w:name w:val="annotation subject"/>
-    <w:basedOn w:val="CommentText"/>
-    <w:next w:val="CommentText"/>
-    <w:link w:val="CommentSubjectChar"/>
+    <w:basedOn w:val="Textodecomentrio"/>
+    <w:next w:val="Textodecomentrio"/>
+    <w:link w:val="AssuntodocomentrioChar"/>
     <w:semiHidden/>
     <w:unhideWhenUsed/>
     <w:rsid w:val="004A3B90"/>
@@ -8661,10 +9429,10 @@
       <w:bCs/>
     </w:rPr>
   </w:style>
-  <w:style w:type="character" w:customStyle="1" w:styleId="CommentSubjectChar">
-    <w:name w:val="Comment Subject Char"/>
-    <w:basedOn w:val="CommentTextChar"/>
-    <w:link w:val="CommentSubject"/>
+  <w:style w:type="character" w:customStyle="1" w:styleId="AssuntodocomentrioChar">
+    <w:name w:val="Assunto do comentário Char"/>
+    <w:basedOn w:val="TextodecomentrioChar"/>
+    <w:link w:val="Assuntodocomentrio"/>
     <w:semiHidden/>
     <w:rsid w:val="004A3B90"/>
     <w:rPr>
@@ -8675,196 +9443,6 @@
       <w:szCs w:val="20"/>
       <w:lang w:val="pt-BR" w:eastAsia="pt-BR"/>
     </w:rPr>
-  </w:style>
-</w:styles>
-</file>
-
-<file path=word/stylesWithEffects.xml><?xml version="1.0" encoding="utf-8"?>
-<w:styles xmlns:wpc="http://schemas.microsoft.com/office/word/2010/wordprocessingCanvas" xmlns:mc="http://schemas.openxmlformats.org/markup-compatibility/2006" xmlns:o="urn:schemas-microsoft-com:office:office" xmlns:r="http://schemas.openxmlformats.org/officeDocument/2006/relationships" xmlns:m="http://schemas.openxmlformats.org/officeDocument/2006/math" xmlns:v="urn:schemas-microsoft-com:vml" xmlns:wp14="http://schemas.microsoft.com/office/word/2010/wordprocessingDrawing" xmlns:wp="http://schemas.openxmlformats.org/drawingml/2006/wordprocessingDrawing" xmlns:w10="urn:schemas-microsoft-com:office:word" xmlns:w="http://schemas.openxmlformats.org/wordprocessingml/2006/main" xmlns:w14="http://schemas.microsoft.com/office/word/2010/wordml" xmlns:wpg="http://schemas.microsoft.com/office/word/2010/wordprocessingGroup" xmlns:wpi="http://schemas.microsoft.com/office/word/2010/wordprocessingInk" xmlns:wne="http://schemas.microsoft.com/office/word/2006/wordml" xmlns:wps="http://schemas.microsoft.com/office/word/2010/wordprocessingShape" mc:Ignorable="w14 wp14">
-  <w:docDefaults>
-    <w:rPrDefault>
-      <w:rPr>
-        <w:rFonts w:asciiTheme="minorHAnsi" w:eastAsiaTheme="minorEastAsia" w:hAnsiTheme="minorHAnsi" w:cstheme="minorBidi"/>
-        <w:sz w:val="22"/>
-        <w:szCs w:val="22"/>
-        <w:lang w:val="en-US" w:eastAsia="en-US" w:bidi="ar-SA"/>
-      </w:rPr>
-    </w:rPrDefault>
-    <w:pPrDefault>
-      <w:pPr>
-        <w:spacing w:after="200" w:line="276" w:lineRule="auto"/>
-      </w:pPr>
-    </w:pPrDefault>
-  </w:docDefaults>
-  <w:latentStyles w:defLockedState="0" w:defUIPriority="99" w:defSemiHidden="1" w:defUnhideWhenUsed="1" w:defQFormat="0" w:count="267">
-    <w:lsdException w:name="Normal" w:semiHidden="0" w:uiPriority="0" w:unhideWhenUsed="0" w:qFormat="1"/>
-    <w:lsdException w:name="heading 1" w:semiHidden="0" w:uiPriority="9" w:unhideWhenUsed="0" w:qFormat="1"/>
-    <w:lsdException w:name="heading 2" w:uiPriority="9" w:qFormat="1"/>
-    <w:lsdException w:name="heading 3" w:uiPriority="9" w:qFormat="1"/>
-    <w:lsdException w:name="heading 4" w:uiPriority="9" w:qFormat="1"/>
-    <w:lsdException w:name="heading 5" w:uiPriority="9" w:qFormat="1"/>
-    <w:lsdException w:name="heading 6" w:uiPriority="9" w:qFormat="1"/>
-    <w:lsdException w:name="heading 7" w:uiPriority="9" w:qFormat="1"/>
-    <w:lsdException w:name="heading 8" w:uiPriority="9" w:qFormat="1"/>
-    <w:lsdException w:name="heading 9" w:uiPriority="9" w:qFormat="1"/>
-    <w:lsdException w:name="toc 1" w:uiPriority="39"/>
-    <w:lsdException w:name="toc 2" w:uiPriority="39"/>
-    <w:lsdException w:name="toc 3" w:uiPriority="39"/>
-    <w:lsdException w:name="toc 4" w:uiPriority="39"/>
-    <w:lsdException w:name="toc 5" w:uiPriority="39"/>
-    <w:lsdException w:name="toc 6" w:uiPriority="39"/>
-    <w:lsdException w:name="toc 7" w:uiPriority="39"/>
-    <w:lsdException w:name="toc 8" w:uiPriority="39"/>
-    <w:lsdException w:name="toc 9" w:uiPriority="39"/>
-    <w:lsdException w:name="caption" w:uiPriority="35" w:qFormat="1"/>
-    <w:lsdException w:name="Title" w:semiHidden="0" w:uiPriority="10" w:unhideWhenUsed="0" w:qFormat="1"/>
-    <w:lsdException w:name="Default Paragraph Font" w:uiPriority="1"/>
-    <w:lsdException w:name="Subtitle" w:semiHidden="0" w:uiPriority="11" w:unhideWhenUsed="0" w:qFormat="1"/>
-    <w:lsdException w:name="Strong" w:semiHidden="0" w:uiPriority="22" w:unhideWhenUsed="0" w:qFormat="1"/>
-    <w:lsdException w:name="Emphasis" w:semiHidden="0" w:uiPriority="20" w:unhideWhenUsed="0" w:qFormat="1"/>
-    <w:lsdException w:name="Table Grid" w:semiHidden="0" w:uiPriority="59" w:unhideWhenUsed="0"/>
-    <w:lsdException w:name="Placeholder Text" w:unhideWhenUsed="0"/>
-    <w:lsdException w:name="No Spacing" w:semiHidden="0" w:uiPriority="1" w:unhideWhenUsed="0" w:qFormat="1"/>
-    <w:lsdException w:name="Light Shading" w:semiHidden="0" w:uiPriority="60" w:unhideWhenUsed="0"/>
-    <w:lsdException w:name="Light List" w:semiHidden="0" w:uiPriority="61" w:unhideWhenUsed="0"/>
-    <w:lsdException w:name="Light Grid" w:semiHidden="0" w:uiPriority="62" w:unhideWhenUsed="0"/>
-    <w:lsdException w:name="Medium Shading 1" w:semiHidden="0" w:uiPriority="63" w:unhideWhenUsed="0"/>
-    <w:lsdException w:name="Medium Shading 2" w:semiHidden="0" w:uiPriority="64" w:unhideWhenUsed="0"/>
-    <w:lsdException w:name="Medium List 1" w:semiHidden="0" w:uiPriority="65" w:unhideWhenUsed="0"/>
-    <w:lsdException w:name="Medium List 2" w:semiHidden="0" w:uiPriority="66" w:unhideWhenUsed="0"/>
-    <w:lsdException w:name="Medium Grid 1" w:semiHidden="0" w:uiPriority="67" w:unhideWhenUsed="0"/>
-    <w:lsdException w:name="Medium Grid 2" w:semiHidden="0" w:uiPriority="68" w:unhideWhenUsed="0"/>
-    <w:lsdException w:name="Medium Grid 3" w:semiHidden="0" w:uiPriority="69" w:unhideWhenUsed="0"/>
-    <w:lsdException w:name="Dark List" w:semiHidden="0" w:uiPriority="70" w:unhideWhenUsed="0"/>
-    <w:lsdException w:name="Colorful Shading" w:semiHidden="0" w:uiPriority="71" w:unhideWhenUsed="0"/>
-    <w:lsdException w:name="Colorful List" w:semiHidden="0" w:uiPriority="72" w:unhideWhenUsed="0"/>
-    <w:lsdException w:name="Colorful Grid" w:semiHidden="0" w:uiPriority="73" w:unhideWhenUsed="0"/>
-    <w:lsdException w:name="Light Shading Accent 1" w:semiHidden="0" w:uiPriority="60" w:unhideWhenUsed="0"/>
-    <w:lsdException w:name="Light List Accent 1" w:semiHidden="0" w:uiPriority="61" w:unhideWhenUsed="0"/>
-    <w:lsdException w:name="Light Grid Accent 1" w:semiHidden="0" w:uiPriority="62" w:unhideWhenUsed="0"/>
-    <w:lsdException w:name="Medium Shading 1 Accent 1" w:semiHidden="0" w:uiPriority="63" w:unhideWhenUsed="0"/>
-    <w:lsdException w:name="Medium Shading 2 Accent 1" w:semiHidden="0" w:uiPriority="64" w:unhideWhenUsed="0"/>
-    <w:lsdException w:name="Medium List 1 Accent 1" w:semiHidden="0" w:uiPriority="65" w:unhideWhenUsed="0"/>
-    <w:lsdException w:name="Revision" w:unhideWhenUsed="0"/>
-    <w:lsdException w:name="List Paragraph" w:semiHidden="0" w:uiPriority="34" w:unhideWhenUsed="0" w:qFormat="1"/>
-    <w:lsdException w:name="Quote" w:semiHidden="0" w:uiPriority="29" w:unhideWhenUsed="0" w:qFormat="1"/>
-    <w:lsdException w:name="Intense Quote" w:semiHidden="0" w:uiPriority="30" w:unhideWhenUsed="0" w:qFormat="1"/>
-    <w:lsdException w:name="Medium List 2 Accent 1" w:semiHidden="0" w:uiPriority="66" w:unhideWhenUsed="0"/>
-    <w:lsdException w:name="Medium Grid 1 Accent 1" w:semiHidden="0" w:uiPriority="67" w:unhideWhenUsed="0"/>
-    <w:lsdException w:name="Medium Grid 2 Accent 1" w:semiHidden="0" w:uiPriority="68" w:unhideWhenUsed="0"/>
-    <w:lsdException w:name="Medium Grid 3 Accent 1" w:semiHidden="0" w:uiPriority="69" w:unhideWhenUsed="0"/>
-    <w:lsdException w:name="Dark List Accent 1" w:semiHidden="0" w:uiPriority="70" w:unhideWhenUsed="0"/>
-    <w:lsdException w:name="Colorful Shading Accent 1" w:semiHidden="0" w:uiPriority="71" w:unhideWhenUsed="0"/>
-    <w:lsdException w:name="Colorful List Accent 1" w:semiHidden="0" w:uiPriority="72" w:unhideWhenUsed="0"/>
-    <w:lsdException w:name="Colorful Grid Accent 1" w:semiHidden="0" w:uiPriority="73" w:unhideWhenUsed="0"/>
-    <w:lsdException w:name="Light Shading Accent 2" w:semiHidden="0" w:uiPriority="60" w:unhideWhenUsed="0"/>
-    <w:lsdException w:name="Light List Accent 2" w:semiHidden="0" w:uiPriority="61" w:unhideWhenUsed="0"/>
-    <w:lsdException w:name="Light Grid Accent 2" w:semiHidden="0" w:uiPriority="62" w:unhideWhenUsed="0"/>
-    <w:lsdException w:name="Medium Shading 1 Accent 2" w:semiHidden="0" w:uiPriority="63" w:unhideWhenUsed="0"/>
-    <w:lsdException w:name="Medium Shading 2 Accent 2" w:semiHidden="0" w:uiPriority="64" w:unhideWhenUsed="0"/>
-    <w:lsdException w:name="Medium List 1 Accent 2" w:semiHidden="0" w:uiPriority="65" w:unhideWhenUsed="0"/>
-    <w:lsdException w:name="Medium List 2 Accent 2" w:semiHidden="0" w:uiPriority="66" w:unhideWhenUsed="0"/>
-    <w:lsdException w:name="Medium Grid 1 Accent 2" w:semiHidden="0" w:uiPriority="67" w:unhideWhenUsed="0"/>
-    <w:lsdException w:name="Medium Grid 2 Accent 2" w:semiHidden="0" w:uiPriority="68" w:unhideWhenUsed="0"/>
-    <w:lsdException w:name="Medium Grid 3 Accent 2" w:semiHidden="0" w:uiPriority="69" w:unhideWhenUsed="0"/>
-    <w:lsdException w:name="Dark List Accent 2" w:semiHidden="0" w:uiPriority="70" w:unhideWhenUsed="0"/>
-    <w:lsdException w:name="Colorful Shading Accent 2" w:semiHidden="0" w:uiPriority="71" w:unhideWhenUsed="0"/>
-    <w:lsdException w:name="Colorful List Accent 2" w:semiHidden="0" w:uiPriority="72" w:unhideWhenUsed="0"/>
-    <w:lsdException w:name="Colorful Grid Accent 2" w:semiHidden="0" w:uiPriority="73" w:unhideWhenUsed="0"/>
-    <w:lsdException w:name="Light Shading Accent 3" w:semiHidden="0" w:uiPriority="60" w:unhideWhenUsed="0"/>
-    <w:lsdException w:name="Light List Accent 3" w:semiHidden="0" w:uiPriority="61" w:unhideWhenUsed="0"/>
-    <w:lsdException w:name="Light Grid Accent 3" w:semiHidden="0" w:uiPriority="62" w:unhideWhenUsed="0"/>
-    <w:lsdException w:name="Medium Shading 1 Accent 3" w:semiHidden="0" w:uiPriority="63" w:unhideWhenUsed="0"/>
-    <w:lsdException w:name="Medium Shading 2 Accent 3" w:semiHidden="0" w:uiPriority="64" w:unhideWhenUsed="0"/>
-    <w:lsdException w:name="Medium List 1 Accent 3" w:semiHidden="0" w:uiPriority="65" w:unhideWhenUsed="0"/>
-    <w:lsdException w:name="Medium List 2 Accent 3" w:semiHidden="0" w:uiPriority="66" w:unhideWhenUsed="0"/>
-    <w:lsdException w:name="Medium Grid 1 Accent 3" w:semiHidden="0" w:uiPriority="67" w:unhideWhenUsed="0"/>
-    <w:lsdException w:name="Medium Grid 2 Accent 3" w:semiHidden="0" w:uiPriority="68" w:unhideWhenUsed="0"/>
-    <w:lsdException w:name="Medium Grid 3 Accent 3" w:semiHidden="0" w:uiPriority="69" w:unhideWhenUsed="0"/>
-    <w:lsdException w:name="Dark List Accent 3" w:semiHidden="0" w:uiPriority="70" w:unhideWhenUsed="0"/>
-    <w:lsdException w:name="Colorful Shading Accent 3" w:semiHidden="0" w:uiPriority="71" w:unhideWhenUsed="0"/>
-    <w:lsdException w:name="Colorful List Accent 3" w:semiHidden="0" w:uiPriority="72" w:unhideWhenUsed="0"/>
-    <w:lsdException w:name="Colorful Grid Accent 3" w:semiHidden="0" w:uiPriority="73" w:unhideWhenUsed="0"/>
-    <w:lsdException w:name="Light Shading Accent 4" w:semiHidden="0" w:uiPriority="60" w:unhideWhenUsed="0"/>
-    <w:lsdException w:name="Light List Accent 4" w:semiHidden="0" w:uiPriority="61" w:unhideWhenUsed="0"/>
-    <w:lsdException w:name="Light Grid Accent 4" w:semiHidden="0" w:uiPriority="62" w:unhideWhenUsed="0"/>
-    <w:lsdException w:name="Medium Shading 1 Accent 4" w:semiHidden="0" w:uiPriority="63" w:unhideWhenUsed="0"/>
-    <w:lsdException w:name="Medium Shading 2 Accent 4" w:semiHidden="0" w:uiPriority="64" w:unhideWhenUsed="0"/>
-    <w:lsdException w:name="Medium List 1 Accent 4" w:semiHidden="0" w:uiPriority="65" w:unhideWhenUsed="0"/>
-    <w:lsdException w:name="Medium List 2 Accent 4" w:semiHidden="0" w:uiPriority="66" w:unhideWhenUsed="0"/>
-    <w:lsdException w:name="Medium Grid 1 Accent 4" w:semiHidden="0" w:uiPriority="67" w:unhideWhenUsed="0"/>
-    <w:lsdException w:name="Medium Grid 2 Accent 4" w:semiHidden="0" w:uiPriority="68" w:unhideWhenUsed="0"/>
-    <w:lsdException w:name="Medium Grid 3 Accent 4" w:semiHidden="0" w:uiPriority="69" w:unhideWhenUsed="0"/>
-    <w:lsdException w:name="Dark List Accent 4" w:semiHidden="0" w:uiPriority="70" w:unhideWhenUsed="0"/>
-    <w:lsdException w:name="Colorful Shading Accent 4" w:semiHidden="0" w:uiPriority="71" w:unhideWhenUsed="0"/>
-    <w:lsdException w:name="Colorful List Accent 4" w:semiHidden="0" w:uiPriority="72" w:unhideWhenUsed="0"/>
-    <w:lsdException w:name="Colorful Grid Accent 4" w:semiHidden="0" w:uiPriority="73" w:unhideWhenUsed="0"/>
-    <w:lsdException w:name="Light Shading Accent 5" w:semiHidden="0" w:uiPriority="60" w:unhideWhenUsed="0"/>
-    <w:lsdException w:name="Light List Accent 5" w:semiHidden="0" w:uiPriority="61" w:unhideWhenUsed="0"/>
-    <w:lsdException w:name="Light Grid Accent 5" w:semiHidden="0" w:uiPriority="62" w:unhideWhenUsed="0"/>
-    <w:lsdException w:name="Medium Shading 1 Accent 5" w:semiHidden="0" w:uiPriority="63" w:unhideWhenUsed="0"/>
-    <w:lsdException w:name="Medium Shading 2 Accent 5" w:semiHidden="0" w:uiPriority="64" w:unhideWhenUsed="0"/>
-    <w:lsdException w:name="Medium List 1 Accent 5" w:semiHidden="0" w:uiPriority="65" w:unhideWhenUsed="0"/>
-    <w:lsdException w:name="Medium List 2 Accent 5" w:semiHidden="0" w:uiPriority="66" w:unhideWhenUsed="0"/>
-    <w:lsdException w:name="Medium Grid 1 Accent 5" w:semiHidden="0" w:uiPriority="67" w:unhideWhenUsed="0"/>
-    <w:lsdException w:name="Medium Grid 2 Accent 5" w:semiHidden="0" w:uiPriority="68" w:unhideWhenUsed="0"/>
-    <w:lsdException w:name="Medium Grid 3 Accent 5" w:semiHidden="0" w:uiPriority="69" w:unhideWhenUsed="0"/>
-    <w:lsdException w:name="Dark List Accent 5" w:semiHidden="0" w:uiPriority="70" w:unhideWhenUsed="0"/>
-    <w:lsdException w:name="Colorful Shading Accent 5" w:semiHidden="0" w:uiPriority="71" w:unhideWhenUsed="0"/>
-    <w:lsdException w:name="Colorful List Accent 5" w:semiHidden="0" w:uiPriority="72" w:unhideWhenUsed="0"/>
-    <w:lsdException w:name="Colorful Grid Accent 5" w:semiHidden="0" w:uiPriority="73" w:unhideWhenUsed="0"/>
-    <w:lsdException w:name="Light Shading Accent 6" w:semiHidden="0" w:uiPriority="60" w:unhideWhenUsed="0"/>
-    <w:lsdException w:name="Light List Accent 6" w:semiHidden="0" w:uiPriority="61" w:unhideWhenUsed="0"/>
-    <w:lsdException w:name="Light Grid Accent 6" w:semiHidden="0" w:uiPriority="62" w:unhideWhenUsed="0"/>
-    <w:lsdException w:name="Medium Shading 1 Accent 6" w:semiHidden="0" w:uiPriority="63" w:unhideWhenUsed="0"/>
-    <w:lsdException w:name="Medium Shading 2 Accent 6" w:semiHidden="0" w:uiPriority="64" w:unhideWhenUsed="0"/>
-    <w:lsdException w:name="Medium List 1 Accent 6" w:semiHidden="0" w:uiPriority="65" w:unhideWhenUsed="0"/>
-    <w:lsdException w:name="Medium List 2 Accent 6" w:semiHidden="0" w:uiPriority="66" w:unhideWhenUsed="0"/>
-    <w:lsdException w:name="Medium Grid 1 Accent 6" w:semiHidden="0" w:uiPriority="67" w:unhideWhenUsed="0"/>
-    <w:lsdException w:name="Medium Grid 2 Accent 6" w:semiHidden="0" w:uiPriority="68" w:unhideWhenUsed="0"/>
-    <w:lsdException w:name="Medium Grid 3 Accent 6" w:semiHidden="0" w:uiPriority="69" w:unhideWhenUsed="0"/>
-    <w:lsdException w:name="Dark List Accent 6" w:semiHidden="0" w:uiPriority="70" w:unhideWhenUsed="0"/>
-    <w:lsdException w:name="Colorful Shading Accent 6" w:semiHidden="0" w:uiPriority="71" w:unhideWhenUsed="0"/>
-    <w:lsdException w:name="Colorful List Accent 6" w:semiHidden="0" w:uiPriority="72" w:unhideWhenUsed="0"/>
-    <w:lsdException w:name="Colorful Grid Accent 6" w:semiHidden="0" w:uiPriority="73" w:unhideWhenUsed="0"/>
-    <w:lsdException w:name="Subtle Emphasis" w:semiHidden="0" w:uiPriority="19" w:unhideWhenUsed="0" w:qFormat="1"/>
-    <w:lsdException w:name="Intense Emphasis" w:semiHidden="0" w:uiPriority="21" w:unhideWhenUsed="0" w:qFormat="1"/>
-    <w:lsdException w:name="Subtle Reference" w:semiHidden="0" w:uiPriority="31" w:unhideWhenUsed="0" w:qFormat="1"/>
-    <w:lsdException w:name="Intense Reference" w:semiHidden="0" w:uiPriority="32" w:unhideWhenUsed="0" w:qFormat="1"/>
-    <w:lsdException w:name="Book Title" w:semiHidden="0" w:uiPriority="33" w:unhideWhenUsed="0" w:qFormat="1"/>
-    <w:lsdException w:name="Bibliography" w:uiPriority="37"/>
-    <w:lsdException w:name="TOC Heading" w:uiPriority="39" w:qFormat="1"/>
-  </w:latentStyles>
-  <w:style w:type="paragraph" w:default="1" w:styleId="Normal">
-    <w:name w:val="Normal"/>
-    <w:qFormat/>
-  </w:style>
-  <w:style w:type="character" w:default="1" w:styleId="DefaultParagraphFont">
-    <w:name w:val="Default Paragraph Font"/>
-    <w:uiPriority w:val="1"/>
-    <w:semiHidden/>
-    <w:unhideWhenUsed/>
-  </w:style>
-  <w:style w:type="table" w:default="1" w:styleId="TableNormal">
-    <w:name w:val="Normal Table"/>
-    <w:uiPriority w:val="99"/>
-    <w:semiHidden/>
-    <w:unhideWhenUsed/>
-    <w:tblPr>
-      <w:tblInd w:w="0" w:type="dxa"/>
-      <w:tblCellMar>
-        <w:top w:w="0" w:type="dxa"/>
-        <w:left w:w="108" w:type="dxa"/>
-        <w:bottom w:w="0" w:type="dxa"/>
-        <w:right w:w="108" w:type="dxa"/>
-      </w:tblCellMar>
-    </w:tblPr>
-  </w:style>
-  <w:style w:type="numbering" w:default="1" w:styleId="NoList">
-    <w:name w:val="No List"/>
-    <w:uiPriority w:val="99"/>
-    <w:semiHidden/>
-    <w:unhideWhenUsed/>
   </w:style>
 </w:styles>
 </file>
@@ -9194,7 +9772,7 @@
 </file>
 
 <file path=customXml/itemProps1.xml><?xml version="1.0" encoding="utf-8"?>
-<ds:datastoreItem xmlns:ds="http://schemas.openxmlformats.org/officeDocument/2006/customXml" ds:itemID="{ACB8B48D-656C-4B09-B16C-FB1D2A2D758A}">
+<ds:datastoreItem xmlns:ds="http://schemas.openxmlformats.org/officeDocument/2006/customXml" ds:itemID="{2F3A13DB-9E2D-4C95-9027-EC1E6A3521E7}">
   <ds:schemaRefs>
     <ds:schemaRef ds:uri="http://schemas.openxmlformats.org/officeDocument/2006/bibliography"/>
   </ds:schemaRefs>

</xml_diff>